<commit_message>
Metodologia de desarrollo y referencia de bibliograficas
</commit_message>
<xml_diff>
--- a/Documentacion/CAPITULO 4- METODOLOGIA DE DESARROLLO.docx
+++ b/Documentacion/CAPITULO 4- METODOLOGIA DE DESARROLLO.docx
@@ -7,7 +7,6 @@
         <w:rPr>
           <w:rFonts w:ascii="Arial" w:hAnsi="Arial" w:cs="Arial"/>
           <w:b/>
-          <w:highlight w:val="yellow"/>
         </w:rPr>
       </w:pPr>
       <w:r>
@@ -43,26 +42,41 @@
       <w:pPr>
         <w:jc w:val="both"/>
         <w:rPr>
-          <w:rFonts w:ascii="Arial" w:hAnsi="Arial" w:cs="Arial"/>
-        </w:rPr>
-      </w:pPr>
-      <w:r>
-        <w:rPr>
-          <w:rFonts w:ascii="Arial" w:hAnsi="Arial" w:cs="Arial"/>
-        </w:rPr>
-        <w:t xml:space="preserve">SCRUM:  </w:t>
-      </w:r>
-      <w:r>
-        <w:rPr>
-          <w:rFonts w:ascii="Arial" w:hAnsi="Arial" w:cs="Arial"/>
+          <w:rFonts w:ascii="Arial" w:eastAsia="Times New Roman" w:hAnsi="Arial" w:cs="Arial"/>
+          <w:lang w:val="es-AR" w:eastAsia="es-AR"/>
+        </w:rPr>
+      </w:pPr>
+      <w:r>
+        <w:rPr>
+          <w:rFonts w:ascii="Arial" w:hAnsi="Arial" w:cs="Arial"/>
+        </w:rPr>
+        <w:t>La metodología de desarrollo elegida</w:t>
+      </w:r>
+      <w:r>
+        <w:rPr>
+          <w:rFonts w:ascii="Arial" w:hAnsi="Arial" w:cs="Arial"/>
+        </w:rPr>
+        <w:t xml:space="preserve"> para el presente proyecto </w:t>
+      </w:r>
+      <w:r>
+        <w:rPr>
+          <w:rFonts w:ascii="Arial" w:hAnsi="Arial" w:cs="Arial"/>
+        </w:rPr>
+        <w:t xml:space="preserve"> es SCRUM. Este es</w:t>
+      </w:r>
+      <w:r>
+        <w:rPr>
+          <w:rFonts w:ascii="Arial" w:hAnsi="Arial" w:cs="Arial"/>
+          <w:color w:val="000000" w:themeColor="text1"/>
           <w:shd w:val="clear" w:color="auto" w:fill="FFFFFF"/>
         </w:rPr>
-        <w:t>es un marco de trabajo para la gestión y</w:t>
+        <w:t xml:space="preserve"> un marco de trabajo para la gestión y</w:t>
       </w:r>
       <w:r>
         <w:rPr>
           <w:rStyle w:val="apple-converted-space"/>
           <w:rFonts w:ascii="Arial" w:hAnsi="Arial" w:cs="Arial"/>
+          <w:color w:val="000000" w:themeColor="text1"/>
           <w:shd w:val="clear" w:color="auto" w:fill="FFFFFF"/>
         </w:rPr>
         <w:t> </w:t>
@@ -72,6 +86,8 @@
           <w:rPr>
             <w:rStyle w:val="Hipervnculo"/>
             <w:rFonts w:ascii="Arial" w:hAnsi="Arial" w:cs="Arial"/>
+            <w:color w:val="000000" w:themeColor="text1"/>
+            <w:u w:val="none"/>
             <w:shd w:val="clear" w:color="auto" w:fill="FFFFFF"/>
           </w:rPr>
           <w:t>desarrollo de software</w:t>
@@ -81,6 +97,7 @@
         <w:rPr>
           <w:rStyle w:val="apple-converted-space"/>
           <w:rFonts w:ascii="Arial" w:hAnsi="Arial" w:cs="Arial"/>
+          <w:color w:val="000000" w:themeColor="text1"/>
           <w:shd w:val="clear" w:color="auto" w:fill="FFFFFF"/>
         </w:rPr>
         <w:t> </w:t>
@@ -88,6 +105,7 @@
       <w:r>
         <w:rPr>
           <w:rFonts w:ascii="Arial" w:hAnsi="Arial" w:cs="Arial"/>
+          <w:color w:val="000000" w:themeColor="text1"/>
           <w:shd w:val="clear" w:color="auto" w:fill="FFFFFF"/>
         </w:rPr>
         <w:t>basada en un proceso</w:t>
@@ -96,6 +114,7 @@
         <w:rPr>
           <w:rStyle w:val="apple-converted-space"/>
           <w:rFonts w:ascii="Arial" w:hAnsi="Arial" w:cs="Arial"/>
+          <w:color w:val="000000" w:themeColor="text1"/>
           <w:shd w:val="clear" w:color="auto" w:fill="FFFFFF"/>
         </w:rPr>
         <w:t> </w:t>
@@ -105,6 +124,8 @@
           <w:rPr>
             <w:rStyle w:val="Hipervnculo"/>
             <w:rFonts w:ascii="Arial" w:hAnsi="Arial" w:cs="Arial"/>
+            <w:color w:val="000000" w:themeColor="text1"/>
+            <w:u w:val="none"/>
             <w:shd w:val="clear" w:color="auto" w:fill="FFFFFF"/>
           </w:rPr>
           <w:t>iterativo e incremental</w:t>
@@ -114,6 +135,7 @@
         <w:rPr>
           <w:rStyle w:val="apple-converted-space"/>
           <w:rFonts w:ascii="Arial" w:hAnsi="Arial" w:cs="Arial"/>
+          <w:color w:val="000000" w:themeColor="text1"/>
           <w:shd w:val="clear" w:color="auto" w:fill="FFFFFF"/>
         </w:rPr>
         <w:t> </w:t>
@@ -121,6 +143,7 @@
       <w:r>
         <w:rPr>
           <w:rFonts w:ascii="Arial" w:hAnsi="Arial" w:cs="Arial"/>
+          <w:color w:val="000000" w:themeColor="text1"/>
           <w:shd w:val="clear" w:color="auto" w:fill="FFFFFF"/>
         </w:rPr>
         <w:t>utilizado comúnmente en entornos basados en el</w:t>
@@ -129,6 +152,7 @@
         <w:rPr>
           <w:rStyle w:val="apple-converted-space"/>
           <w:rFonts w:ascii="Arial" w:hAnsi="Arial" w:cs="Arial"/>
+          <w:color w:val="000000" w:themeColor="text1"/>
           <w:shd w:val="clear" w:color="auto" w:fill="FFFFFF"/>
         </w:rPr>
         <w:t> </w:t>
@@ -138,6 +162,8 @@
           <w:rPr>
             <w:rStyle w:val="Hipervnculo"/>
             <w:rFonts w:ascii="Arial" w:hAnsi="Arial" w:cs="Arial"/>
+            <w:color w:val="000000" w:themeColor="text1"/>
+            <w:u w:val="none"/>
             <w:shd w:val="clear" w:color="auto" w:fill="FFFFFF"/>
           </w:rPr>
           <w:t>desarrollo ágil de software</w:t>
@@ -146,226 +172,414 @@
       <w:r>
         <w:rPr>
           <w:rFonts w:ascii="Arial" w:hAnsi="Arial" w:cs="Arial"/>
+          <w:color w:val="000000" w:themeColor="text1"/>
           <w:shd w:val="clear" w:color="auto" w:fill="FFFFFF"/>
         </w:rPr>
+        <w:t xml:space="preserve"> </w:t>
+      </w:r>
+      <w:r>
+        <w:rPr>
+          <w:rFonts w:ascii="Arial" w:eastAsia="Times New Roman" w:hAnsi="Arial" w:cs="Arial"/>
+          <w:lang w:val="es-AR" w:eastAsia="es-AR"/>
+        </w:rPr>
+        <w:t>[</w:t>
+      </w:r>
+      <w:proofErr w:type="spellStart"/>
+      <w:r>
+        <w:rPr>
+          <w:rFonts w:ascii="Arial" w:eastAsia="Times New Roman" w:hAnsi="Arial" w:cs="Arial"/>
+        </w:rPr>
+        <w:t>Schwaber</w:t>
+      </w:r>
+      <w:proofErr w:type="spellEnd"/>
+      <w:r>
+        <w:rPr>
+          <w:rFonts w:ascii="Arial" w:eastAsia="Times New Roman" w:hAnsi="Arial" w:cs="Arial"/>
+          <w:lang w:val="es-AR" w:eastAsia="es-AR"/>
+        </w:rPr>
+        <w:t>, 2013</w:t>
+      </w:r>
+      <w:r>
+        <w:rPr>
+          <w:rFonts w:ascii="Arial" w:eastAsia="Times New Roman" w:hAnsi="Arial" w:cs="Arial"/>
+          <w:lang w:val="es-AR" w:eastAsia="es-AR"/>
+        </w:rPr>
+        <w:t xml:space="preserve">]. </w:t>
+      </w:r>
+    </w:p>
+    <w:p>
+      <w:pPr>
+        <w:jc w:val="both"/>
+        <w:rPr>
+          <w:rFonts w:ascii="Arial" w:hAnsi="Arial" w:cs="Arial"/>
+        </w:rPr>
+      </w:pPr>
+      <w:r>
+        <w:rPr>
+          <w:rFonts w:ascii="Arial" w:hAnsi="Arial" w:cs="Arial"/>
+        </w:rPr>
+        <w:t>En S</w:t>
+      </w:r>
+      <w:r>
+        <w:rPr>
+          <w:rFonts w:ascii="Arial" w:hAnsi="Arial" w:cs="Arial"/>
+        </w:rPr>
+        <w:t>C</w:t>
+      </w:r>
+      <w:r>
+        <w:rPr>
+          <w:rFonts w:ascii="Arial" w:hAnsi="Arial" w:cs="Arial"/>
+        </w:rPr>
+        <w:t xml:space="preserve">RUM hay dos aspectos fundamentales a diferenciar, los actores y las acciones. Los actores son los que ejecutarán las acciones </w:t>
+      </w:r>
+      <w:r>
+        <w:rPr>
+          <w:rFonts w:ascii="Arial" w:hAnsi="Arial" w:cs="Arial"/>
+        </w:rPr>
+        <w:t>para alcanzar los objetivos del proyecto.</w:t>
+      </w:r>
+    </w:p>
+    <w:p>
+      <w:pPr>
+        <w:jc w:val="both"/>
+        <w:rPr>
+          <w:rFonts w:ascii="Arial" w:hAnsi="Arial" w:cs="Arial"/>
+          <w:b/>
+        </w:rPr>
+      </w:pPr>
+      <w:r>
+        <w:rPr>
+          <w:rFonts w:ascii="Arial" w:hAnsi="Arial" w:cs="Arial"/>
+          <w:b/>
+        </w:rPr>
+        <w:t>Los actores</w:t>
+      </w:r>
+    </w:p>
+    <w:p>
+      <w:pPr>
+        <w:contextualSpacing/>
+        <w:jc w:val="both"/>
+        <w:rPr>
+          <w:rStyle w:val="Textoennegrita"/>
+          <w:rFonts w:ascii="Arial" w:hAnsi="Arial" w:cs="Arial"/>
+        </w:rPr>
+      </w:pPr>
+      <w:proofErr w:type="spellStart"/>
+      <w:r>
+        <w:rPr>
+          <w:rStyle w:val="Textoennegrita"/>
+          <w:rFonts w:ascii="Arial" w:hAnsi="Arial" w:cs="Arial"/>
+          <w:b w:val="0"/>
+          <w:u w:val="single"/>
+        </w:rPr>
+        <w:t>Product</w:t>
+      </w:r>
+      <w:proofErr w:type="spellEnd"/>
+      <w:r>
+        <w:rPr>
+          <w:rStyle w:val="Textoennegrita"/>
+          <w:rFonts w:ascii="Arial" w:hAnsi="Arial" w:cs="Arial"/>
+          <w:b w:val="0"/>
+          <w:u w:val="single"/>
+        </w:rPr>
+        <w:t xml:space="preserve"> </w:t>
+      </w:r>
+      <w:proofErr w:type="spellStart"/>
+      <w:r>
+        <w:rPr>
+          <w:rStyle w:val="Textoennegrita"/>
+          <w:rFonts w:ascii="Arial" w:hAnsi="Arial" w:cs="Arial"/>
+          <w:b w:val="0"/>
+          <w:u w:val="single"/>
+        </w:rPr>
+        <w:t>Owner</w:t>
+      </w:r>
+      <w:proofErr w:type="spellEnd"/>
+      <w:r>
+        <w:rPr>
+          <w:rStyle w:val="Textoennegrita"/>
+          <w:rFonts w:ascii="Arial" w:hAnsi="Arial" w:cs="Arial"/>
+          <w:b w:val="0"/>
+          <w:u w:val="single"/>
+        </w:rPr>
+        <w:t>:</w:t>
+      </w:r>
+      <w:r>
+        <w:rPr>
+          <w:rStyle w:val="Textoennegrita"/>
+          <w:rFonts w:ascii="Arial" w:hAnsi="Arial" w:cs="Arial"/>
+        </w:rPr>
+        <w:t xml:space="preserve"> </w:t>
+      </w:r>
+      <w:r>
+        <w:rPr>
+          <w:rFonts w:ascii="Arial" w:hAnsi="Arial" w:cs="Arial"/>
+        </w:rPr>
+        <w:t xml:space="preserve">conoce y marca las prioridades del proyecto o </w:t>
+      </w:r>
+      <w:r>
+        <w:rPr>
+          <w:rFonts w:ascii="Arial" w:hAnsi="Arial" w:cs="Arial"/>
+        </w:rPr>
+        <w:t xml:space="preserve">del </w:t>
+      </w:r>
+      <w:r>
+        <w:rPr>
+          <w:rFonts w:ascii="Arial" w:hAnsi="Arial" w:cs="Arial"/>
+        </w:rPr>
+        <w:t xml:space="preserve">producto. </w:t>
+      </w:r>
+    </w:p>
+    <w:p>
+      <w:pPr>
+        <w:contextualSpacing/>
+        <w:jc w:val="both"/>
+        <w:rPr>
+          <w:rFonts w:ascii="Arial" w:hAnsi="Arial" w:cs="Arial"/>
+        </w:rPr>
+      </w:pPr>
+      <w:proofErr w:type="spellStart"/>
+      <w:r>
+        <w:rPr>
+          <w:rStyle w:val="Textoennegrita"/>
+          <w:rFonts w:ascii="Arial" w:hAnsi="Arial" w:cs="Arial"/>
+          <w:b w:val="0"/>
+          <w:u w:val="single"/>
+        </w:rPr>
+        <w:t>Scrum</w:t>
+      </w:r>
+      <w:proofErr w:type="spellEnd"/>
+      <w:r>
+        <w:rPr>
+          <w:rStyle w:val="Textoennegrita"/>
+          <w:rFonts w:ascii="Arial" w:hAnsi="Arial" w:cs="Arial"/>
+          <w:b w:val="0"/>
+          <w:u w:val="single"/>
+        </w:rPr>
+        <w:t xml:space="preserve"> </w:t>
+      </w:r>
+      <w:proofErr w:type="spellStart"/>
+      <w:r>
+        <w:rPr>
+          <w:rStyle w:val="Textoennegrita"/>
+          <w:rFonts w:ascii="Arial" w:hAnsi="Arial" w:cs="Arial"/>
+          <w:b w:val="0"/>
+          <w:u w:val="single"/>
+        </w:rPr>
+        <w:t>Master</w:t>
+      </w:r>
+      <w:proofErr w:type="spellEnd"/>
+      <w:r>
+        <w:rPr>
+          <w:rStyle w:val="Textoennegrita"/>
+          <w:rFonts w:ascii="Arial" w:hAnsi="Arial" w:cs="Arial"/>
+          <w:b w:val="0"/>
+          <w:u w:val="single"/>
+        </w:rPr>
+        <w:t>:</w:t>
+      </w:r>
+      <w:r>
+        <w:rPr>
+          <w:rFonts w:ascii="Arial" w:hAnsi="Arial" w:cs="Arial"/>
+        </w:rPr>
+        <w:t xml:space="preserve"> es la persona que asegura el seguimiento de la metodología guiando las reuniones y ayudando al equipo ante cualquier problema que pueda aparecer. Su responsabilidad es entre otras, la de hacer de paraguas ante las presiones externas.</w:t>
+      </w:r>
+    </w:p>
+    <w:p>
+      <w:pPr>
+        <w:contextualSpacing/>
+        <w:jc w:val="both"/>
+        <w:rPr>
+          <w:rStyle w:val="Textoennegrita"/>
+          <w:rFonts w:ascii="Arial" w:hAnsi="Arial" w:cs="Arial"/>
+        </w:rPr>
+      </w:pPr>
+      <w:proofErr w:type="spellStart"/>
+      <w:r>
+        <w:rPr>
+          <w:rStyle w:val="Textoennegrita"/>
+          <w:rFonts w:ascii="Arial" w:hAnsi="Arial" w:cs="Arial"/>
+          <w:b w:val="0"/>
+          <w:u w:val="single"/>
+        </w:rPr>
+        <w:t>Scrum</w:t>
+      </w:r>
+      <w:proofErr w:type="spellEnd"/>
+      <w:r>
+        <w:rPr>
+          <w:rStyle w:val="Textoennegrita"/>
+          <w:rFonts w:ascii="Arial" w:hAnsi="Arial" w:cs="Arial"/>
+          <w:b w:val="0"/>
+          <w:u w:val="single"/>
+        </w:rPr>
+        <w:t xml:space="preserve"> </w:t>
+      </w:r>
+      <w:proofErr w:type="spellStart"/>
+      <w:r>
+        <w:rPr>
+          <w:rStyle w:val="Textoennegrita"/>
+          <w:rFonts w:ascii="Arial" w:hAnsi="Arial" w:cs="Arial"/>
+          <w:b w:val="0"/>
+          <w:u w:val="single"/>
+        </w:rPr>
+        <w:t>Team</w:t>
+      </w:r>
+      <w:proofErr w:type="spellEnd"/>
+      <w:r>
+        <w:rPr>
+          <w:rStyle w:val="Textoennegrita"/>
+          <w:rFonts w:ascii="Arial" w:hAnsi="Arial" w:cs="Arial"/>
+          <w:b w:val="0"/>
+          <w:u w:val="single"/>
+        </w:rPr>
+        <w:t>:</w:t>
+      </w:r>
+      <w:r>
+        <w:rPr>
+          <w:rFonts w:ascii="Arial" w:hAnsi="Arial" w:cs="Arial"/>
+        </w:rPr>
+        <w:t xml:space="preserve"> son las personas responsables de implementar la funcionalidad o funcionalidades elegidas por el </w:t>
+      </w:r>
+      <w:proofErr w:type="spellStart"/>
+      <w:r>
+        <w:rPr>
+          <w:rFonts w:ascii="Arial" w:hAnsi="Arial" w:cs="Arial"/>
+        </w:rPr>
+        <w:t>Product</w:t>
+      </w:r>
+      <w:proofErr w:type="spellEnd"/>
+      <w:r>
+        <w:rPr>
+          <w:rFonts w:ascii="Arial" w:hAnsi="Arial" w:cs="Arial"/>
+        </w:rPr>
+        <w:t xml:space="preserve"> </w:t>
+      </w:r>
+      <w:proofErr w:type="spellStart"/>
+      <w:r>
+        <w:rPr>
+          <w:rFonts w:ascii="Arial" w:hAnsi="Arial" w:cs="Arial"/>
+        </w:rPr>
+        <w:t>Owner</w:t>
+      </w:r>
+      <w:proofErr w:type="spellEnd"/>
+      <w:r>
+        <w:rPr>
+          <w:rFonts w:ascii="Arial" w:hAnsi="Arial" w:cs="Arial"/>
+        </w:rPr>
         <w:t>.</w:t>
       </w:r>
     </w:p>
     <w:p>
       <w:pPr>
-        <w:jc w:val="both"/>
-        <w:rPr>
-          <w:rFonts w:ascii="Arial" w:hAnsi="Arial" w:cs="Arial"/>
-        </w:rPr>
-      </w:pPr>
-      <w:r>
-        <w:rPr>
-          <w:rFonts w:ascii="Arial" w:hAnsi="Arial" w:cs="Arial"/>
-        </w:rPr>
-        <w:t>En SRUM hay dos aspectos fundamentales a diferenciar, los actores y las acciones. Los actores son los que ejecutarán las acciones y está formado por las siguientes personas:</w:t>
-      </w:r>
-    </w:p>
-    <w:p>
-      <w:pPr>
-        <w:jc w:val="both"/>
+        <w:contextualSpacing/>
+        <w:jc w:val="both"/>
+        <w:rPr>
+          <w:rFonts w:ascii="Arial" w:hAnsi="Arial" w:cs="Arial"/>
+        </w:rPr>
+      </w:pPr>
+      <w:r>
         <w:rPr>
           <w:rStyle w:val="Textoennegrita"/>
           <w:rFonts w:ascii="Arial" w:hAnsi="Arial" w:cs="Arial"/>
-        </w:rPr>
-      </w:pPr>
-      <w:proofErr w:type="spellStart"/>
+          <w:b w:val="0"/>
+          <w:u w:val="single"/>
+        </w:rPr>
+        <w:t>Usuarios o Cliente:</w:t>
+      </w:r>
       <w:r>
         <w:rPr>
           <w:rStyle w:val="Textoennegrita"/>
           <w:rFonts w:ascii="Arial" w:hAnsi="Arial" w:cs="Arial"/>
         </w:rPr>
-        <w:t>Product</w:t>
-      </w:r>
-      <w:proofErr w:type="spellEnd"/>
-      <w:r>
-        <w:rPr>
-          <w:rStyle w:val="Textoennegrita"/>
-          <w:rFonts w:ascii="Arial" w:hAnsi="Arial" w:cs="Arial"/>
-        </w:rPr>
         <w:t xml:space="preserve"> </w:t>
       </w:r>
-      <w:proofErr w:type="spellStart"/>
-      <w:r>
-        <w:rPr>
-          <w:rStyle w:val="Textoennegrita"/>
-          <w:rFonts w:ascii="Arial" w:hAnsi="Arial" w:cs="Arial"/>
-        </w:rPr>
-        <w:t>Owner</w:t>
-      </w:r>
-      <w:proofErr w:type="spellEnd"/>
-      <w:r>
-        <w:rPr>
-          <w:rStyle w:val="Textoennegrita"/>
-          <w:rFonts w:ascii="Arial" w:hAnsi="Arial" w:cs="Arial"/>
-        </w:rPr>
-        <w:t xml:space="preserve">: </w:t>
-      </w:r>
-      <w:r>
-        <w:rPr>
-          <w:rFonts w:ascii="Arial" w:hAnsi="Arial" w:cs="Arial"/>
-        </w:rPr>
-        <w:t xml:space="preserve">conoce y marca las prioridades del proyecto o producto. </w:t>
-      </w:r>
-    </w:p>
-    <w:p>
-      <w:pPr>
-        <w:jc w:val="both"/>
-        <w:rPr>
-          <w:rFonts w:ascii="Arial" w:hAnsi="Arial" w:cs="Arial"/>
-        </w:rPr>
-      </w:pPr>
-      <w:proofErr w:type="spellStart"/>
-      <w:r>
-        <w:rPr>
-          <w:rStyle w:val="Textoennegrita"/>
-          <w:rFonts w:ascii="Arial" w:hAnsi="Arial" w:cs="Arial"/>
-        </w:rPr>
-        <w:t>Scrum</w:t>
-      </w:r>
-      <w:proofErr w:type="spellEnd"/>
-      <w:r>
-        <w:rPr>
-          <w:rStyle w:val="Textoennegrita"/>
-          <w:rFonts w:ascii="Arial" w:hAnsi="Arial" w:cs="Arial"/>
-        </w:rPr>
-        <w:t xml:space="preserve"> </w:t>
-      </w:r>
-      <w:proofErr w:type="spellStart"/>
-      <w:r>
-        <w:rPr>
-          <w:rStyle w:val="Textoennegrita"/>
-          <w:rFonts w:ascii="Arial" w:hAnsi="Arial" w:cs="Arial"/>
-        </w:rPr>
-        <w:t>Master</w:t>
-      </w:r>
-      <w:proofErr w:type="spellEnd"/>
-      <w:r>
-        <w:rPr>
-          <w:rStyle w:val="Textoennegrita"/>
-          <w:rFonts w:ascii="Arial" w:hAnsi="Arial" w:cs="Arial"/>
-        </w:rPr>
-        <w:t>:</w:t>
-      </w:r>
-      <w:r>
-        <w:rPr>
-          <w:rFonts w:ascii="Arial" w:hAnsi="Arial" w:cs="Arial"/>
-        </w:rPr>
-        <w:t xml:space="preserve"> es la persona que asegura el seguimiento de la metodología guiando las reuniones y ayudando al equipo ante cualquier problema que pueda aparecer. Su responsabilidad es entre otras, la de hacer de paraguas ante las presiones externas.</w:t>
-      </w:r>
-    </w:p>
-    <w:p>
-      <w:pPr>
-        <w:jc w:val="both"/>
-        <w:rPr>
-          <w:rStyle w:val="Textoennegrita"/>
-          <w:rFonts w:ascii="Arial" w:hAnsi="Arial" w:cs="Arial"/>
-        </w:rPr>
-      </w:pPr>
-      <w:proofErr w:type="spellStart"/>
-      <w:r>
-        <w:rPr>
-          <w:rStyle w:val="Textoennegrita"/>
-          <w:rFonts w:ascii="Arial" w:hAnsi="Arial" w:cs="Arial"/>
-        </w:rPr>
-        <w:t>Scrum</w:t>
-      </w:r>
-      <w:proofErr w:type="spellEnd"/>
-      <w:r>
-        <w:rPr>
-          <w:rStyle w:val="Textoennegrita"/>
-          <w:rFonts w:ascii="Arial" w:hAnsi="Arial" w:cs="Arial"/>
-        </w:rPr>
-        <w:t xml:space="preserve"> </w:t>
-      </w:r>
-      <w:proofErr w:type="spellStart"/>
-      <w:r>
-        <w:rPr>
-          <w:rStyle w:val="Textoennegrita"/>
-          <w:rFonts w:ascii="Arial" w:hAnsi="Arial" w:cs="Arial"/>
-        </w:rPr>
-        <w:t>Team</w:t>
-      </w:r>
-      <w:proofErr w:type="spellEnd"/>
-      <w:r>
-        <w:rPr>
-          <w:rStyle w:val="Textoennegrita"/>
-          <w:rFonts w:ascii="Arial" w:hAnsi="Arial" w:cs="Arial"/>
-        </w:rPr>
-        <w:t>:</w:t>
-      </w:r>
-      <w:r>
-        <w:rPr>
-          <w:rFonts w:ascii="Arial" w:hAnsi="Arial" w:cs="Arial"/>
-        </w:rPr>
-        <w:t xml:space="preserve"> son las personas responsables de implementar la funcionalidad o funcionalidades elegidas por el </w:t>
-      </w:r>
-      <w:proofErr w:type="spellStart"/>
-      <w:r>
-        <w:rPr>
-          <w:rFonts w:ascii="Arial" w:hAnsi="Arial" w:cs="Arial"/>
-        </w:rPr>
-        <w:t>Product</w:t>
-      </w:r>
-      <w:proofErr w:type="spellEnd"/>
-      <w:r>
-        <w:rPr>
-          <w:rFonts w:ascii="Arial" w:hAnsi="Arial" w:cs="Arial"/>
-        </w:rPr>
-        <w:t xml:space="preserve"> </w:t>
-      </w:r>
-      <w:proofErr w:type="spellStart"/>
-      <w:r>
-        <w:rPr>
-          <w:rFonts w:ascii="Arial" w:hAnsi="Arial" w:cs="Arial"/>
-        </w:rPr>
-        <w:t>Owner</w:t>
-      </w:r>
-      <w:proofErr w:type="spellEnd"/>
-      <w:r>
-        <w:rPr>
-          <w:rFonts w:ascii="Arial" w:hAnsi="Arial" w:cs="Arial"/>
-        </w:rPr>
-        <w:t>.</w:t>
-      </w:r>
-    </w:p>
-    <w:p>
-      <w:pPr>
-        <w:jc w:val="both"/>
-        <w:rPr>
-          <w:rFonts w:ascii="Arial" w:hAnsi="Arial" w:cs="Arial"/>
-        </w:rPr>
-      </w:pPr>
-      <w:r>
-        <w:rPr>
-          <w:rStyle w:val="Textoennegrita"/>
-          <w:rFonts w:ascii="Arial" w:hAnsi="Arial" w:cs="Arial"/>
-        </w:rPr>
-        <w:t xml:space="preserve">Usuarios o Cliente: </w:t>
-      </w:r>
-      <w:r>
-        <w:rPr>
-          <w:rFonts w:ascii="Arial" w:hAnsi="Arial" w:cs="Arial"/>
-        </w:rPr>
-        <w:t>son los beneficiarios finales del producto, y son quienes viendo los progresos, pueden aportar ideas, sugerencias o necesidades.</w:t>
-      </w:r>
-    </w:p>
-    <w:p>
-      <w:pPr>
-        <w:jc w:val="both"/>
-        <w:rPr>
-          <w:rFonts w:ascii="Arial" w:hAnsi="Arial" w:cs="Arial"/>
-        </w:rPr>
-      </w:pPr>
-      <w:r>
-        <w:rPr>
-          <w:rFonts w:ascii="Arial" w:hAnsi="Arial" w:cs="Arial"/>
-        </w:rPr>
-        <w:t xml:space="preserve">Para el proyecto de tesis, nuestro actores son: </w:t>
+      <w:r>
+        <w:rPr>
+          <w:rFonts w:ascii="Arial" w:hAnsi="Arial" w:cs="Arial"/>
+        </w:rPr>
+        <w:t>son los beneficiarios finales del producto, y son quienes viendo los progresos, pueden aportar i</w:t>
+      </w:r>
+      <w:r>
+        <w:rPr>
+          <w:rFonts w:ascii="Arial" w:hAnsi="Arial" w:cs="Arial"/>
+        </w:rPr>
+        <w:t xml:space="preserve">deas, sugerencias o necesidades </w:t>
+      </w:r>
+      <w:r>
+        <w:rPr>
+          <w:rFonts w:ascii="Arial" w:eastAsia="Times New Roman" w:hAnsi="Arial" w:cs="Arial"/>
+          <w:lang w:val="es-AR" w:eastAsia="es-AR"/>
+        </w:rPr>
+        <w:t>[</w:t>
+      </w:r>
+      <w:proofErr w:type="spellStart"/>
+      <w:r>
+        <w:rPr>
+          <w:rFonts w:ascii="Arial" w:eastAsia="Times New Roman" w:hAnsi="Arial" w:cs="Arial"/>
+        </w:rPr>
+        <w:t>Schwaber</w:t>
+      </w:r>
+      <w:proofErr w:type="spellEnd"/>
+      <w:r>
+        <w:rPr>
+          <w:rFonts w:ascii="Arial" w:eastAsia="Times New Roman" w:hAnsi="Arial" w:cs="Arial"/>
+          <w:lang w:val="es-AR" w:eastAsia="es-AR"/>
+        </w:rPr>
+        <w:t>, 2013</w:t>
+      </w:r>
+      <w:r>
+        <w:rPr>
+          <w:rFonts w:ascii="Arial" w:eastAsia="Times New Roman" w:hAnsi="Arial" w:cs="Arial"/>
+          <w:lang w:val="es-AR" w:eastAsia="es-AR"/>
+        </w:rPr>
+        <w:t>].</w:t>
+      </w:r>
+    </w:p>
+    <w:p>
+      <w:pPr>
+        <w:contextualSpacing/>
+        <w:jc w:val="both"/>
+        <w:rPr>
+          <w:rFonts w:ascii="Arial" w:hAnsi="Arial" w:cs="Arial"/>
+        </w:rPr>
+      </w:pPr>
+    </w:p>
+    <w:p>
+      <w:pPr>
+        <w:jc w:val="both"/>
+        <w:rPr>
+          <w:rFonts w:ascii="Arial" w:hAnsi="Arial" w:cs="Arial"/>
+        </w:rPr>
+      </w:pPr>
+      <w:r>
+        <w:rPr>
+          <w:rFonts w:ascii="Arial" w:hAnsi="Arial" w:cs="Arial"/>
+        </w:rPr>
+        <w:t xml:space="preserve">Para el </w:t>
+      </w:r>
+      <w:r>
+        <w:rPr>
+          <w:rFonts w:ascii="Arial" w:hAnsi="Arial" w:cs="Arial"/>
+        </w:rPr>
+        <w:t>presente proyecto</w:t>
+      </w:r>
+      <w:r>
+        <w:rPr>
+          <w:rFonts w:ascii="Arial" w:hAnsi="Arial" w:cs="Arial"/>
+        </w:rPr>
+        <w:t xml:space="preserve">, </w:t>
+      </w:r>
+      <w:r>
+        <w:rPr>
+          <w:rFonts w:ascii="Arial" w:hAnsi="Arial" w:cs="Arial"/>
+        </w:rPr>
+        <w:t>los</w:t>
+      </w:r>
+      <w:r>
+        <w:rPr>
+          <w:rFonts w:ascii="Arial" w:hAnsi="Arial" w:cs="Arial"/>
+        </w:rPr>
+        <w:t xml:space="preserve"> actores son: </w:t>
       </w:r>
     </w:p>
     <w:tbl>
@@ -375,16 +589,16 @@
         <w:tblLook w:val="04A0"/>
       </w:tblPr>
       <w:tblGrid>
-        <w:gridCol w:w="2959"/>
-        <w:gridCol w:w="3531"/>
+        <w:gridCol w:w="3755"/>
+        <w:gridCol w:w="4481"/>
       </w:tblGrid>
       <w:tr>
         <w:trPr>
-          <w:trHeight w:val="290"/>
+          <w:trHeight w:val="304"/>
         </w:trPr>
         <w:tc>
           <w:tcPr>
-            <w:tcW w:w="6490" w:type="dxa"/>
+            <w:tcW w:w="8236" w:type="dxa"/>
             <w:gridSpan w:val="2"/>
           </w:tcPr>
           <w:p>
@@ -392,11 +606,13 @@
               <w:jc w:val="both"/>
               <w:rPr>
                 <w:rFonts w:ascii="Arial" w:hAnsi="Arial" w:cs="Arial"/>
+                <w:b/>
               </w:rPr>
             </w:pPr>
             <w:r>
               <w:rPr>
                 <w:rFonts w:ascii="Arial" w:hAnsi="Arial" w:cs="Arial"/>
+                <w:b/>
               </w:rPr>
               <w:t>SCRUM</w:t>
             </w:r>
@@ -405,11 +621,11 @@
       </w:tr>
       <w:tr>
         <w:trPr>
-          <w:trHeight w:val="275"/>
+          <w:trHeight w:val="288"/>
         </w:trPr>
         <w:tc>
           <w:tcPr>
-            <w:tcW w:w="2959" w:type="dxa"/>
+            <w:tcW w:w="3755" w:type="dxa"/>
           </w:tcPr>
           <w:p>
             <w:pPr>
@@ -447,7 +663,7 @@
         </w:tc>
         <w:tc>
           <w:tcPr>
-            <w:tcW w:w="3531" w:type="dxa"/>
+            <w:tcW w:w="4481" w:type="dxa"/>
           </w:tcPr>
           <w:p>
             <w:pPr>
@@ -460,18 +676,38 @@
               <w:rPr>
                 <w:rFonts w:ascii="Arial" w:hAnsi="Arial" w:cs="Arial"/>
               </w:rPr>
-              <w:t xml:space="preserve">Dueño de restauran </w:t>
+              <w:t xml:space="preserve">Pablo </w:t>
+            </w:r>
+            <w:proofErr w:type="gramStart"/>
+            <w:r>
+              <w:rPr>
+                <w:rFonts w:ascii="Arial" w:hAnsi="Arial" w:cs="Arial"/>
+              </w:rPr>
+              <w:t>Chávez(</w:t>
+            </w:r>
+            <w:proofErr w:type="gramEnd"/>
+            <w:r>
+              <w:rPr>
+                <w:rFonts w:ascii="Arial" w:hAnsi="Arial" w:cs="Arial"/>
+              </w:rPr>
+              <w:t>Dueño del Restaurante)</w:t>
+            </w:r>
+            <w:r>
+              <w:rPr>
+                <w:rFonts w:ascii="Arial" w:hAnsi="Arial" w:cs="Arial"/>
+              </w:rPr>
+              <w:t>.</w:t>
             </w:r>
           </w:p>
         </w:tc>
       </w:tr>
       <w:tr>
         <w:trPr>
-          <w:trHeight w:val="275"/>
+          <w:trHeight w:val="288"/>
         </w:trPr>
         <w:tc>
           <w:tcPr>
-            <w:tcW w:w="2959" w:type="dxa"/>
+            <w:tcW w:w="3755" w:type="dxa"/>
           </w:tcPr>
           <w:p>
             <w:pPr>
@@ -509,7 +745,7 @@
         </w:tc>
         <w:tc>
           <w:tcPr>
-            <w:tcW w:w="3531" w:type="dxa"/>
+            <w:tcW w:w="4481" w:type="dxa"/>
           </w:tcPr>
           <w:p>
             <w:pPr>
@@ -518,22 +754,36 @@
                 <w:rFonts w:ascii="Arial" w:hAnsi="Arial" w:cs="Arial"/>
               </w:rPr>
             </w:pPr>
+            <w:proofErr w:type="spellStart"/>
             <w:r>
               <w:rPr>
                 <w:rFonts w:ascii="Arial" w:hAnsi="Arial" w:cs="Arial"/>
               </w:rPr>
-              <w:t>Profesora</w:t>
+              <w:t>Elizabet</w:t>
+            </w:r>
+            <w:proofErr w:type="spellEnd"/>
+            <w:r>
+              <w:rPr>
+                <w:rFonts w:ascii="Arial" w:hAnsi="Arial" w:cs="Arial"/>
+              </w:rPr>
+              <w:t xml:space="preserve"> Reinoso</w:t>
+            </w:r>
+            <w:r>
+              <w:rPr>
+                <w:rFonts w:ascii="Arial" w:hAnsi="Arial" w:cs="Arial"/>
+              </w:rPr>
+              <w:t>.</w:t>
             </w:r>
           </w:p>
         </w:tc>
       </w:tr>
       <w:tr>
         <w:trPr>
-          <w:trHeight w:val="275"/>
+          <w:trHeight w:val="288"/>
         </w:trPr>
         <w:tc>
           <w:tcPr>
-            <w:tcW w:w="2959" w:type="dxa"/>
+            <w:tcW w:w="3755" w:type="dxa"/>
           </w:tcPr>
           <w:p>
             <w:pPr>
@@ -571,7 +821,7 @@
         </w:tc>
         <w:tc>
           <w:tcPr>
-            <w:tcW w:w="3531" w:type="dxa"/>
+            <w:tcW w:w="4481" w:type="dxa"/>
           </w:tcPr>
           <w:p>
             <w:pPr>
@@ -584,18 +834,42 @@
               <w:rPr>
                 <w:rFonts w:ascii="Arial" w:hAnsi="Arial" w:cs="Arial"/>
               </w:rPr>
-              <w:t>Martin y Walter</w:t>
+              <w:t>Martin</w:t>
+            </w:r>
+            <w:r>
+              <w:rPr>
+                <w:rFonts w:ascii="Arial" w:hAnsi="Arial" w:cs="Arial"/>
+              </w:rPr>
+              <w:t xml:space="preserve"> Carrizo</w:t>
+            </w:r>
+            <w:r>
+              <w:rPr>
+                <w:rFonts w:ascii="Arial" w:hAnsi="Arial" w:cs="Arial"/>
+              </w:rPr>
+              <w:t xml:space="preserve"> y Walter</w:t>
+            </w:r>
+            <w:r>
+              <w:rPr>
+                <w:rFonts w:ascii="Arial" w:hAnsi="Arial" w:cs="Arial"/>
+              </w:rPr>
+              <w:t xml:space="preserve"> Vale</w:t>
+            </w:r>
+            <w:r>
+              <w:rPr>
+                <w:rFonts w:ascii="Arial" w:hAnsi="Arial" w:cs="Arial"/>
+              </w:rPr>
+              <w:t>.</w:t>
             </w:r>
           </w:p>
         </w:tc>
       </w:tr>
       <w:tr>
         <w:trPr>
-          <w:trHeight w:val="290"/>
+          <w:trHeight w:val="304"/>
         </w:trPr>
         <w:tc>
           <w:tcPr>
-            <w:tcW w:w="2959" w:type="dxa"/>
+            <w:tcW w:w="3755" w:type="dxa"/>
           </w:tcPr>
           <w:p>
             <w:pPr>
@@ -615,7 +889,7 @@
         </w:tc>
         <w:tc>
           <w:tcPr>
-            <w:tcW w:w="3531" w:type="dxa"/>
+            <w:tcW w:w="4481" w:type="dxa"/>
           </w:tcPr>
           <w:p>
             <w:pPr>
@@ -628,7 +902,13 @@
               <w:rPr>
                 <w:rFonts w:ascii="Arial" w:hAnsi="Arial" w:cs="Arial"/>
               </w:rPr>
-              <w:t>Amigos de la profe.</w:t>
+              <w:t>Personas con discapacidad auditiva</w:t>
+            </w:r>
+            <w:r>
+              <w:rPr>
+                <w:rFonts w:ascii="Arial" w:hAnsi="Arial" w:cs="Arial"/>
+              </w:rPr>
+              <w:t>.</w:t>
             </w:r>
           </w:p>
         </w:tc>
@@ -645,6 +925,7 @@
     </w:p>
     <w:p>
       <w:pPr>
+        <w:contextualSpacing/>
         <w:jc w:val="both"/>
         <w:rPr>
           <w:rFonts w:ascii="Arial" w:hAnsi="Arial" w:cs="Arial"/>
@@ -661,16 +942,17 @@
     </w:p>
     <w:p>
       <w:pPr>
-        <w:jc w:val="both"/>
-        <w:rPr>
-          <w:rFonts w:ascii="Arial" w:hAnsi="Arial" w:cs="Arial"/>
-        </w:rPr>
-      </w:pPr>
-      <w:proofErr w:type="spellStart"/>
-      <w:r>
-        <w:rPr>
-          <w:rFonts w:ascii="Arial" w:hAnsi="Arial" w:cs="Arial"/>
-          <w:b/>
+        <w:contextualSpacing/>
+        <w:jc w:val="both"/>
+        <w:rPr>
+          <w:rFonts w:ascii="Arial" w:hAnsi="Arial" w:cs="Arial"/>
+        </w:rPr>
+      </w:pPr>
+      <w:proofErr w:type="spellStart"/>
+      <w:r>
+        <w:rPr>
+          <w:rFonts w:ascii="Arial" w:hAnsi="Arial" w:cs="Arial"/>
+          <w:u w:val="single"/>
         </w:rPr>
         <w:t>Product</w:t>
       </w:r>
@@ -678,7 +960,7 @@
       <w:r>
         <w:rPr>
           <w:rFonts w:ascii="Arial" w:hAnsi="Arial" w:cs="Arial"/>
-          <w:b/>
+          <w:u w:val="single"/>
         </w:rPr>
         <w:t xml:space="preserve"> </w:t>
       </w:r>
@@ -686,7 +968,7 @@
       <w:r>
         <w:rPr>
           <w:rFonts w:ascii="Arial" w:hAnsi="Arial" w:cs="Arial"/>
-          <w:b/>
+          <w:u w:val="single"/>
         </w:rPr>
         <w:t>Backlog</w:t>
       </w:r>
@@ -694,7 +976,7 @@
       <w:r>
         <w:rPr>
           <w:rFonts w:ascii="Arial" w:hAnsi="Arial" w:cs="Arial"/>
-          <w:b/>
+          <w:u w:val="single"/>
         </w:rPr>
         <w:t>:</w:t>
       </w:r>
@@ -708,7 +990,6 @@
       <w:r>
         <w:rPr>
           <w:rFonts w:ascii="Arial" w:hAnsi="Arial" w:cs="Arial"/>
-          <w:b/>
         </w:rPr>
         <w:t>Product</w:t>
       </w:r>
@@ -716,7 +997,6 @@
       <w:r>
         <w:rPr>
           <w:rFonts w:ascii="Arial" w:hAnsi="Arial" w:cs="Arial"/>
-          <w:b/>
         </w:rPr>
         <w:t xml:space="preserve"> </w:t>
       </w:r>
@@ -724,7 +1004,6 @@
       <w:r>
         <w:rPr>
           <w:rFonts w:ascii="Arial" w:hAnsi="Arial" w:cs="Arial"/>
-          <w:b/>
         </w:rPr>
         <w:t>Owner</w:t>
       </w:r>
@@ -732,7 +1011,6 @@
       <w:r>
         <w:rPr>
           <w:rFonts w:ascii="Arial" w:hAnsi="Arial" w:cs="Arial"/>
-          <w:b/>
         </w:rPr>
         <w:t xml:space="preserve"> </w:t>
       </w:r>
@@ -745,15 +1023,16 @@
     </w:p>
     <w:p>
       <w:pPr>
-        <w:jc w:val="both"/>
-        <w:rPr>
-          <w:rFonts w:ascii="Arial" w:hAnsi="Arial" w:cs="Arial"/>
-        </w:rPr>
-      </w:pPr>
-      <w:r>
-        <w:rPr>
-          <w:rFonts w:ascii="Arial" w:hAnsi="Arial" w:cs="Arial"/>
-          <w:b/>
+        <w:contextualSpacing/>
+        <w:jc w:val="both"/>
+        <w:rPr>
+          <w:rFonts w:ascii="Arial" w:hAnsi="Arial" w:cs="Arial"/>
+        </w:rPr>
+      </w:pPr>
+      <w:r>
+        <w:rPr>
+          <w:rFonts w:ascii="Arial" w:hAnsi="Arial" w:cs="Arial"/>
+          <w:u w:val="single"/>
         </w:rPr>
         <w:t xml:space="preserve">Sprint </w:t>
       </w:r>
@@ -761,7 +1040,7 @@
       <w:r>
         <w:rPr>
           <w:rFonts w:ascii="Arial" w:hAnsi="Arial" w:cs="Arial"/>
-          <w:b/>
+          <w:u w:val="single"/>
         </w:rPr>
         <w:t>Backlog</w:t>
       </w:r>
@@ -769,8 +1048,15 @@
       <w:r>
         <w:rPr>
           <w:rFonts w:ascii="Arial" w:hAnsi="Arial" w:cs="Arial"/>
-        </w:rPr>
-        <w:t xml:space="preserve">: Corresponde con una o más tareas que provienen del </w:t>
+          <w:u w:val="single"/>
+        </w:rPr>
+        <w:t>:</w:t>
+      </w:r>
+      <w:r>
+        <w:rPr>
+          <w:rFonts w:ascii="Arial" w:hAnsi="Arial" w:cs="Arial"/>
+        </w:rPr>
+        <w:t xml:space="preserve"> Corresponde con una o más tareas que provienen del </w:t>
       </w:r>
       <w:proofErr w:type="spellStart"/>
       <w:r>
@@ -812,7 +1098,37 @@
         <w:rPr>
           <w:rFonts w:ascii="Arial" w:hAnsi="Arial" w:cs="Arial"/>
         </w:rPr>
-        <w:t xml:space="preserve"> tiene una duración de 2 a 4 semanas. Mientras en Spring </w:t>
+        <w:t xml:space="preserve"> tiene una duraci</w:t>
+      </w:r>
+      <w:r>
+        <w:rPr>
+          <w:rFonts w:ascii="Arial" w:hAnsi="Arial" w:cs="Arial"/>
+        </w:rPr>
+        <w:t>ón</w:t>
+      </w:r>
+      <w:r>
+        <w:rPr>
+          <w:rFonts w:ascii="Arial" w:hAnsi="Arial" w:cs="Arial"/>
+        </w:rPr>
+        <w:t xml:space="preserve"> de 2 a 4 semanas que al momento de iniciar</w:t>
+      </w:r>
+      <w:r>
+        <w:rPr>
+          <w:rFonts w:ascii="Arial" w:hAnsi="Arial" w:cs="Arial"/>
+        </w:rPr>
+        <w:t>, este no puede ser alterado o modificado</w:t>
+      </w:r>
+      <w:r>
+        <w:rPr>
+          <w:rFonts w:ascii="Arial" w:hAnsi="Arial" w:cs="Arial"/>
+        </w:rPr>
+        <w:t xml:space="preserve"> en su transcurso</w:t>
+      </w:r>
+      <w:r>
+        <w:rPr>
+          <w:rFonts w:ascii="Arial" w:hAnsi="Arial" w:cs="Arial"/>
+        </w:rPr>
+        <w:t xml:space="preserve">. Se tiene que esperar a que concluya el Spring </w:t>
       </w:r>
       <w:proofErr w:type="spellStart"/>
       <w:r>
@@ -826,7 +1142,37 @@
         <w:rPr>
           <w:rFonts w:ascii="Arial" w:hAnsi="Arial" w:cs="Arial"/>
         </w:rPr>
-        <w:t xml:space="preserve"> se inicia, este no puede ser alterado o modificado. Se tiene que esperar a que concluya el Spring </w:t>
+        <w:t xml:space="preserve"> para realizar la correspondiente modificación o alteración </w:t>
+      </w:r>
+      <w:r>
+        <w:rPr>
+          <w:rFonts w:ascii="Arial" w:hAnsi="Arial" w:cs="Arial"/>
+        </w:rPr>
+        <w:t>cuy</w:t>
+      </w:r>
+      <w:r>
+        <w:rPr>
+          <w:rFonts w:ascii="Arial" w:hAnsi="Arial" w:cs="Arial"/>
+        </w:rPr>
+        <w:t>as tareas</w:t>
+      </w:r>
+      <w:r>
+        <w:rPr>
+          <w:rFonts w:ascii="Arial" w:hAnsi="Arial" w:cs="Arial"/>
+        </w:rPr>
+        <w:t xml:space="preserve"> </w:t>
+      </w:r>
+      <w:r>
+        <w:rPr>
+          <w:rFonts w:ascii="Arial" w:hAnsi="Arial" w:cs="Arial"/>
+        </w:rPr>
+        <w:t xml:space="preserve">formaría para del siguiente </w:t>
+      </w:r>
+      <w:r>
+        <w:rPr>
+          <w:rFonts w:ascii="Arial" w:hAnsi="Arial" w:cs="Arial"/>
+        </w:rPr>
+        <w:t xml:space="preserve">Spring </w:t>
       </w:r>
       <w:proofErr w:type="spellStart"/>
       <w:r>
@@ -840,13 +1186,7 @@
         <w:rPr>
           <w:rFonts w:ascii="Arial" w:hAnsi="Arial" w:cs="Arial"/>
         </w:rPr>
-        <w:t xml:space="preserve"> para realizar la correspondiente modificación o alteración </w:t>
-      </w:r>
-      <w:r>
-        <w:rPr>
-          <w:rFonts w:ascii="Arial" w:hAnsi="Arial" w:cs="Arial"/>
-        </w:rPr>
-        <w:t xml:space="preserve">cuya tareas, formaría para de otro Spring </w:t>
+        <w:t xml:space="preserve">. Cuando se ha finalizado un Sprint </w:t>
       </w:r>
       <w:proofErr w:type="spellStart"/>
       <w:r>
@@ -860,35 +1200,22 @@
         <w:rPr>
           <w:rFonts w:ascii="Arial" w:hAnsi="Arial" w:cs="Arial"/>
         </w:rPr>
-        <w:t xml:space="preserve">. Cuando se ha finalizado un Sprint </w:t>
-      </w:r>
-      <w:proofErr w:type="spellStart"/>
-      <w:r>
-        <w:rPr>
-          <w:rFonts w:ascii="Arial" w:hAnsi="Arial" w:cs="Arial"/>
-        </w:rPr>
-        <w:t>Backlog</w:t>
-      </w:r>
-      <w:proofErr w:type="spellEnd"/>
-      <w:r>
-        <w:rPr>
-          <w:rFonts w:ascii="Arial" w:hAnsi="Arial" w:cs="Arial"/>
-        </w:rPr>
         <w:t>, se debe tener un entregable o algo que se pueda mostrar y que enseñe los avances acometidos en el Sprint.</w:t>
       </w:r>
     </w:p>
     <w:p>
       <w:pPr>
-        <w:jc w:val="both"/>
-        <w:rPr>
-          <w:rFonts w:ascii="Arial" w:hAnsi="Arial" w:cs="Arial"/>
-        </w:rPr>
-      </w:pPr>
-      <w:proofErr w:type="spellStart"/>
-      <w:r>
-        <w:rPr>
-          <w:rFonts w:ascii="Arial" w:hAnsi="Arial" w:cs="Arial"/>
-          <w:b/>
+        <w:contextualSpacing/>
+        <w:jc w:val="both"/>
+        <w:rPr>
+          <w:rFonts w:ascii="Arial" w:hAnsi="Arial" w:cs="Arial"/>
+        </w:rPr>
+      </w:pPr>
+      <w:proofErr w:type="spellStart"/>
+      <w:r>
+        <w:rPr>
+          <w:rFonts w:ascii="Arial" w:hAnsi="Arial" w:cs="Arial"/>
+          <w:u w:val="single"/>
         </w:rPr>
         <w:t>Daily</w:t>
       </w:r>
@@ -896,7 +1223,7 @@
       <w:r>
         <w:rPr>
           <w:rFonts w:ascii="Arial" w:hAnsi="Arial" w:cs="Arial"/>
-          <w:b/>
+          <w:u w:val="single"/>
         </w:rPr>
         <w:t xml:space="preserve"> </w:t>
       </w:r>
@@ -904,7 +1231,7 @@
       <w:r>
         <w:rPr>
           <w:rFonts w:ascii="Arial" w:hAnsi="Arial" w:cs="Arial"/>
-          <w:b/>
+          <w:u w:val="single"/>
         </w:rPr>
         <w:t>Scrum</w:t>
       </w:r>
@@ -912,7 +1239,7 @@
       <w:r>
         <w:rPr>
           <w:rFonts w:ascii="Arial" w:hAnsi="Arial" w:cs="Arial"/>
-          <w:b/>
+          <w:u w:val="single"/>
         </w:rPr>
         <w:t xml:space="preserve"> Meeting:</w:t>
       </w:r>
@@ -953,7 +1280,25 @@
         <w:rPr>
           <w:rFonts w:ascii="Arial" w:hAnsi="Arial" w:cs="Arial"/>
         </w:rPr>
-        <w:t>Que tareas ha realizado desde la última reunión (que he hecho).</w:t>
+        <w:t>Que tareas se ha</w:t>
+      </w:r>
+      <w:r>
+        <w:rPr>
+          <w:rFonts w:ascii="Arial" w:hAnsi="Arial" w:cs="Arial"/>
+        </w:rPr>
+        <w:t xml:space="preserve"> realizado desde </w:t>
+      </w:r>
+      <w:r>
+        <w:rPr>
+          <w:rFonts w:ascii="Arial" w:hAnsi="Arial" w:cs="Arial"/>
+        </w:rPr>
+        <w:t>la última reunión</w:t>
+      </w:r>
+      <w:r>
+        <w:rPr>
+          <w:rFonts w:ascii="Arial" w:hAnsi="Arial" w:cs="Arial"/>
+        </w:rPr>
+        <w:t>.</w:t>
       </w:r>
     </w:p>
     <w:p>
@@ -972,7 +1317,31 @@
         <w:rPr>
           <w:rFonts w:ascii="Arial" w:hAnsi="Arial" w:cs="Arial"/>
         </w:rPr>
-        <w:t>Sobre qué va a trabajar en el día actual (que voy a hacer hoy).</w:t>
+        <w:t>Sobre qué</w:t>
+      </w:r>
+      <w:r>
+        <w:rPr>
+          <w:rFonts w:ascii="Arial" w:hAnsi="Arial" w:cs="Arial"/>
+        </w:rPr>
+        <w:t xml:space="preserve"> se</w:t>
+      </w:r>
+      <w:r>
+        <w:rPr>
+          <w:rFonts w:ascii="Arial" w:hAnsi="Arial" w:cs="Arial"/>
+        </w:rPr>
+        <w:t xml:space="preserve"> va a trabajar en el </w:t>
+      </w:r>
+      <w:r>
+        <w:rPr>
+          <w:rFonts w:ascii="Arial" w:hAnsi="Arial" w:cs="Arial"/>
+        </w:rPr>
+        <w:t>día actual</w:t>
+      </w:r>
+      <w:r>
+        <w:rPr>
+          <w:rFonts w:ascii="Arial" w:hAnsi="Arial" w:cs="Arial"/>
+        </w:rPr>
+        <w:t>.</w:t>
       </w:r>
     </w:p>
     <w:p>
@@ -992,7 +1361,19 @@
           <w:rFonts w:ascii="Arial" w:hAnsi="Arial" w:cs="Arial"/>
         </w:rPr>
         <w:lastRenderedPageBreak/>
-        <w:t xml:space="preserve">Identificación de obstáculos o riesgos que impiden o pueden impedir el normal avance (que ayuda necesito). El </w:t>
+        <w:t>Identificación de obstáculos o riesgos que impiden o pueden impedir el no</w:t>
+      </w:r>
+      <w:r>
+        <w:rPr>
+          <w:rFonts w:ascii="Arial" w:hAnsi="Arial" w:cs="Arial"/>
+        </w:rPr>
+        <w:t>rmal avance del proyecto</w:t>
+      </w:r>
+      <w:r>
+        <w:rPr>
+          <w:rFonts w:ascii="Arial" w:hAnsi="Arial" w:cs="Arial"/>
+        </w:rPr>
+        <w:t xml:space="preserve">. El </w:t>
       </w:r>
       <w:proofErr w:type="spellStart"/>
       <w:r>
@@ -1034,6 +1415,8 @@
         <w:rPr>
           <w:rStyle w:val="Textoennegrita"/>
           <w:rFonts w:ascii="Arial" w:hAnsi="Arial" w:cs="Arial"/>
+          <w:b w:val="0"/>
+          <w:u w:val="single"/>
         </w:rPr>
         <w:t xml:space="preserve">Sprint </w:t>
       </w:r>
@@ -1042,6 +1425,8 @@
         <w:rPr>
           <w:rStyle w:val="Textoennegrita"/>
           <w:rFonts w:ascii="Arial" w:hAnsi="Arial" w:cs="Arial"/>
+          <w:b w:val="0"/>
+          <w:u w:val="single"/>
         </w:rPr>
         <w:t>Planning</w:t>
       </w:r>
@@ -1050,20 +1435,41 @@
         <w:rPr>
           <w:rStyle w:val="Textoennegrita"/>
           <w:rFonts w:ascii="Arial" w:hAnsi="Arial" w:cs="Arial"/>
+          <w:b w:val="0"/>
+          <w:u w:val="single"/>
         </w:rPr>
         <w:t xml:space="preserve"> Meeting</w:t>
       </w:r>
       <w:r>
         <w:rPr>
           <w:rFonts w:ascii="Arial" w:hAnsi="Arial" w:cs="Arial"/>
-        </w:rPr>
-        <w:t xml:space="preserve">: es una reunión que tiene por objetivo, planificar el Sprint a partir del </w:t>
-      </w:r>
-      <w:proofErr w:type="spellStart"/>
-      <w:r>
-        <w:rPr>
-          <w:rFonts w:ascii="Arial" w:hAnsi="Arial" w:cs="Arial"/>
           <w:b/>
+          <w:u w:val="single"/>
+        </w:rPr>
+        <w:t>:</w:t>
+      </w:r>
+      <w:r>
+        <w:rPr>
+          <w:rFonts w:ascii="Arial" w:hAnsi="Arial" w:cs="Arial"/>
+        </w:rPr>
+        <w:t xml:space="preserve"> es una</w:t>
+      </w:r>
+      <w:r>
+        <w:rPr>
+          <w:rFonts w:ascii="Arial" w:hAnsi="Arial" w:cs="Arial"/>
+        </w:rPr>
+        <w:t xml:space="preserve"> reunión que tiene por objetivo</w:t>
+      </w:r>
+      <w:r>
+        <w:rPr>
+          <w:rFonts w:ascii="Arial" w:hAnsi="Arial" w:cs="Arial"/>
+        </w:rPr>
+        <w:t xml:space="preserve"> planificar el Sprint a partir del </w:t>
+      </w:r>
+      <w:proofErr w:type="spellStart"/>
+      <w:r>
+        <w:rPr>
+          <w:rFonts w:ascii="Arial" w:hAnsi="Arial" w:cs="Arial"/>
         </w:rPr>
         <w:t>Product</w:t>
       </w:r>
@@ -1071,15 +1477,456 @@
       <w:r>
         <w:rPr>
           <w:rFonts w:ascii="Arial" w:hAnsi="Arial" w:cs="Arial"/>
+        </w:rPr>
+        <w:t xml:space="preserve"> </w:t>
+      </w:r>
+      <w:proofErr w:type="spellStart"/>
+      <w:r>
+        <w:rPr>
+          <w:rFonts w:ascii="Arial" w:hAnsi="Arial" w:cs="Arial"/>
+        </w:rPr>
+        <w:t>Backlog</w:t>
+      </w:r>
+      <w:proofErr w:type="spellEnd"/>
+      <w:r>
+        <w:rPr>
+          <w:rFonts w:ascii="Arial" w:hAnsi="Arial" w:cs="Arial"/>
+        </w:rPr>
+        <w:t xml:space="preserve">. El objetivo de esta reunión es la de mover las tareas del </w:t>
+      </w:r>
+      <w:proofErr w:type="spellStart"/>
+      <w:r>
+        <w:rPr>
+          <w:rFonts w:ascii="Arial" w:hAnsi="Arial" w:cs="Arial"/>
+        </w:rPr>
+        <w:t>Product</w:t>
+      </w:r>
+      <w:proofErr w:type="spellEnd"/>
+      <w:r>
+        <w:rPr>
+          <w:rFonts w:ascii="Arial" w:hAnsi="Arial" w:cs="Arial"/>
+        </w:rPr>
+        <w:t xml:space="preserve"> </w:t>
+      </w:r>
+      <w:proofErr w:type="spellStart"/>
+      <w:r>
+        <w:rPr>
+          <w:rFonts w:ascii="Arial" w:hAnsi="Arial" w:cs="Arial"/>
+        </w:rPr>
+        <w:t>Backlog</w:t>
+      </w:r>
+      <w:proofErr w:type="spellEnd"/>
+      <w:r>
+        <w:rPr>
+          <w:rFonts w:ascii="Arial" w:hAnsi="Arial" w:cs="Arial"/>
+        </w:rPr>
+        <w:t xml:space="preserve"> al Sprint </w:t>
+      </w:r>
+      <w:proofErr w:type="spellStart"/>
+      <w:r>
+        <w:rPr>
+          <w:rFonts w:ascii="Arial" w:hAnsi="Arial" w:cs="Arial"/>
+        </w:rPr>
+        <w:t>Backlog</w:t>
+      </w:r>
+      <w:proofErr w:type="spellEnd"/>
+      <w:r>
+        <w:rPr>
+          <w:rFonts w:ascii="Arial" w:hAnsi="Arial" w:cs="Arial"/>
+        </w:rPr>
+        <w:t xml:space="preserve">. En esta reunión, suelen participar el </w:t>
+      </w:r>
+      <w:proofErr w:type="spellStart"/>
+      <w:r>
+        <w:rPr>
+          <w:rFonts w:ascii="Arial" w:hAnsi="Arial" w:cs="Arial"/>
+        </w:rPr>
+        <w:t>Product</w:t>
+      </w:r>
+      <w:proofErr w:type="spellEnd"/>
+      <w:r>
+        <w:rPr>
+          <w:rFonts w:ascii="Arial" w:hAnsi="Arial" w:cs="Arial"/>
+        </w:rPr>
+        <w:t xml:space="preserve"> </w:t>
+      </w:r>
+      <w:proofErr w:type="spellStart"/>
+      <w:r>
+        <w:rPr>
+          <w:rFonts w:ascii="Arial" w:hAnsi="Arial" w:cs="Arial"/>
+        </w:rPr>
+        <w:t>Owner</w:t>
+      </w:r>
+      <w:proofErr w:type="spellEnd"/>
+      <w:r>
+        <w:rPr>
+          <w:rFonts w:ascii="Arial" w:hAnsi="Arial" w:cs="Arial"/>
+        </w:rPr>
+        <w:t xml:space="preserve"> que es quien prioriza las tareas.</w:t>
+      </w:r>
+    </w:p>
+    <w:p>
+      <w:pPr>
+        <w:jc w:val="both"/>
+        <w:rPr>
+          <w:rFonts w:ascii="Arial" w:hAnsi="Arial" w:cs="Arial"/>
+        </w:rPr>
+      </w:pPr>
+      <w:r>
+        <w:rPr>
+          <w:rFonts w:ascii="Arial" w:hAnsi="Arial" w:cs="Arial"/>
+          <w:u w:val="single"/>
+        </w:rPr>
+        <w:t xml:space="preserve">Sprint </w:t>
+      </w:r>
+      <w:proofErr w:type="spellStart"/>
+      <w:r>
+        <w:rPr>
+          <w:rFonts w:ascii="Arial" w:hAnsi="Arial" w:cs="Arial"/>
+          <w:u w:val="single"/>
+        </w:rPr>
+        <w:t>Goal</w:t>
+      </w:r>
+      <w:proofErr w:type="spellEnd"/>
+      <w:r>
+        <w:rPr>
+          <w:rFonts w:ascii="Arial" w:hAnsi="Arial" w:cs="Arial"/>
+          <w:u w:val="single"/>
+        </w:rPr>
+        <w:t>:</w:t>
+      </w:r>
+      <w:r>
+        <w:rPr>
+          <w:rFonts w:ascii="Arial" w:hAnsi="Arial" w:cs="Arial"/>
+        </w:rPr>
+        <w:t xml:space="preserve"> es un pequeño documento o una breve descripción que indica lo que el Sprint </w:t>
+      </w:r>
+      <w:proofErr w:type="spellStart"/>
+      <w:r>
+        <w:rPr>
+          <w:rFonts w:ascii="Arial" w:hAnsi="Arial" w:cs="Arial"/>
+        </w:rPr>
+        <w:t>Backlog</w:t>
+      </w:r>
+      <w:proofErr w:type="spellEnd"/>
+      <w:r>
+        <w:rPr>
+          <w:rFonts w:ascii="Arial" w:hAnsi="Arial" w:cs="Arial"/>
+        </w:rPr>
+        <w:t xml:space="preserve"> intentará alcanzar.</w:t>
+      </w:r>
+    </w:p>
+    <w:p>
+      <w:pPr>
+        <w:jc w:val="both"/>
+        <w:rPr>
+          <w:rFonts w:ascii="Arial" w:hAnsi="Arial" w:cs="Arial"/>
+        </w:rPr>
+      </w:pPr>
+      <w:r>
+        <w:rPr>
+          <w:rStyle w:val="Textoennegrita"/>
+          <w:rFonts w:ascii="Arial" w:hAnsi="Arial" w:cs="Arial"/>
+          <w:b w:val="0"/>
+          <w:i/>
+        </w:rPr>
+        <w:t xml:space="preserve">Sprint </w:t>
+      </w:r>
+      <w:proofErr w:type="spellStart"/>
+      <w:r>
+        <w:rPr>
+          <w:rStyle w:val="Textoennegrita"/>
+          <w:rFonts w:ascii="Arial" w:hAnsi="Arial" w:cs="Arial"/>
+          <w:b w:val="0"/>
+          <w:i/>
+        </w:rPr>
+        <w:t>Review</w:t>
+      </w:r>
+      <w:proofErr w:type="spellEnd"/>
+      <w:r>
+        <w:rPr>
+          <w:rStyle w:val="Textoennegrita"/>
+          <w:rFonts w:ascii="Arial" w:hAnsi="Arial" w:cs="Arial"/>
+          <w:b w:val="0"/>
+          <w:i/>
+        </w:rPr>
+        <w:t xml:space="preserve"> o Demo</w:t>
+      </w:r>
+      <w:r>
+        <w:rPr>
+          <w:rStyle w:val="Textoennegrita"/>
+          <w:rFonts w:ascii="Arial" w:hAnsi="Arial" w:cs="Arial"/>
+        </w:rPr>
+        <w:t>:</w:t>
+      </w:r>
+      <w:r>
+        <w:rPr>
+          <w:rFonts w:ascii="Arial" w:hAnsi="Arial" w:cs="Arial"/>
+        </w:rPr>
+        <w:t xml:space="preserve"> se revisa en unas 2 horas como máximo el Sprint finalizado.</w:t>
+      </w:r>
+      <w:r>
+        <w:rPr>
+          <w:rFonts w:ascii="Arial" w:hAnsi="Arial" w:cs="Arial"/>
+        </w:rPr>
+        <w:t xml:space="preserve"> Al llegar a este punto, se debe</w:t>
+      </w:r>
+      <w:r>
+        <w:rPr>
+          <w:rFonts w:ascii="Arial" w:hAnsi="Arial" w:cs="Arial"/>
+        </w:rPr>
+        <w:t xml:space="preserve"> tener "</w:t>
+      </w:r>
+      <w:r>
+        <w:rPr>
+          <w:rStyle w:val="nfasis"/>
+          <w:rFonts w:ascii="Arial" w:hAnsi="Arial" w:cs="Arial"/>
+        </w:rPr>
+        <w:t>algo</w:t>
+      </w:r>
+      <w:r>
+        <w:rPr>
+          <w:rFonts w:ascii="Arial" w:hAnsi="Arial" w:cs="Arial"/>
+        </w:rPr>
+        <w:t xml:space="preserve">" que el Cliente o el Usuario pueda ver y tocar. En esta reunión, suelen asistir el </w:t>
+      </w:r>
+      <w:proofErr w:type="spellStart"/>
+      <w:r>
+        <w:rPr>
+          <w:rFonts w:ascii="Arial" w:hAnsi="Arial" w:cs="Arial"/>
+        </w:rPr>
+        <w:t>Product</w:t>
+      </w:r>
+      <w:proofErr w:type="spellEnd"/>
+      <w:r>
+        <w:rPr>
+          <w:rFonts w:ascii="Arial" w:hAnsi="Arial" w:cs="Arial"/>
+        </w:rPr>
+        <w:t xml:space="preserve"> </w:t>
+      </w:r>
+      <w:proofErr w:type="spellStart"/>
+      <w:r>
+        <w:rPr>
+          <w:rFonts w:ascii="Arial" w:hAnsi="Arial" w:cs="Arial"/>
+        </w:rPr>
+        <w:t>Owner</w:t>
+      </w:r>
+      <w:proofErr w:type="spellEnd"/>
+      <w:r>
+        <w:rPr>
+          <w:rFonts w:ascii="Arial" w:hAnsi="Arial" w:cs="Arial"/>
+        </w:rPr>
+        <w:t xml:space="preserve">, el </w:t>
+      </w:r>
+      <w:proofErr w:type="spellStart"/>
+      <w:r>
+        <w:rPr>
+          <w:rFonts w:ascii="Arial" w:hAnsi="Arial" w:cs="Arial"/>
+        </w:rPr>
+        <w:t>Scrum</w:t>
+      </w:r>
+      <w:proofErr w:type="spellEnd"/>
+      <w:r>
+        <w:rPr>
+          <w:rFonts w:ascii="Arial" w:hAnsi="Arial" w:cs="Arial"/>
+        </w:rPr>
+        <w:t xml:space="preserve"> </w:t>
+      </w:r>
+      <w:proofErr w:type="spellStart"/>
+      <w:r>
+        <w:rPr>
+          <w:rFonts w:ascii="Arial" w:hAnsi="Arial" w:cs="Arial"/>
+        </w:rPr>
+        <w:t>Master</w:t>
+      </w:r>
+      <w:proofErr w:type="spellEnd"/>
+      <w:r>
+        <w:rPr>
+          <w:rFonts w:ascii="Arial" w:hAnsi="Arial" w:cs="Arial"/>
+        </w:rPr>
+        <w:t xml:space="preserve">, el </w:t>
+      </w:r>
+      <w:proofErr w:type="spellStart"/>
+      <w:r>
+        <w:rPr>
+          <w:rFonts w:ascii="Arial" w:hAnsi="Arial" w:cs="Arial"/>
+        </w:rPr>
+        <w:t>Scrum</w:t>
+      </w:r>
+      <w:proofErr w:type="spellEnd"/>
+      <w:r>
+        <w:rPr>
+          <w:rFonts w:ascii="Arial" w:hAnsi="Arial" w:cs="Arial"/>
+        </w:rPr>
+        <w:t xml:space="preserve"> </w:t>
+      </w:r>
+      <w:proofErr w:type="spellStart"/>
+      <w:r>
+        <w:rPr>
+          <w:rFonts w:ascii="Arial" w:hAnsi="Arial" w:cs="Arial"/>
+        </w:rPr>
+        <w:t>Team</w:t>
+      </w:r>
+      <w:proofErr w:type="spellEnd"/>
+      <w:r>
+        <w:rPr>
+          <w:rFonts w:ascii="Arial" w:hAnsi="Arial" w:cs="Arial"/>
+        </w:rPr>
+        <w:t xml:space="preserve"> y personas que podrían estar involucradas en el proyecto. El </w:t>
+      </w:r>
+      <w:proofErr w:type="spellStart"/>
+      <w:r>
+        <w:rPr>
+          <w:rFonts w:ascii="Arial" w:hAnsi="Arial" w:cs="Arial"/>
+        </w:rPr>
+        <w:t>Scrum</w:t>
+      </w:r>
+      <w:proofErr w:type="spellEnd"/>
+      <w:r>
+        <w:rPr>
+          <w:rFonts w:ascii="Arial" w:hAnsi="Arial" w:cs="Arial"/>
+        </w:rPr>
+        <w:t xml:space="preserve"> </w:t>
+      </w:r>
+      <w:proofErr w:type="spellStart"/>
+      <w:r>
+        <w:rPr>
+          <w:rFonts w:ascii="Arial" w:hAnsi="Arial" w:cs="Arial"/>
+        </w:rPr>
+        <w:t>Team</w:t>
+      </w:r>
+      <w:proofErr w:type="spellEnd"/>
+      <w:r>
+        <w:rPr>
+          <w:rFonts w:ascii="Arial" w:hAnsi="Arial" w:cs="Arial"/>
+        </w:rPr>
+        <w:t xml:space="preserve"> es quién muestra los avances realizados en el Sprint.</w:t>
+      </w:r>
+    </w:p>
+    <w:p>
+      <w:pPr>
+        <w:jc w:val="both"/>
+        <w:rPr>
+          <w:rFonts w:ascii="Arial" w:hAnsi="Arial" w:cs="Arial"/>
+        </w:rPr>
+      </w:pPr>
+      <w:r>
+        <w:rPr>
+          <w:rStyle w:val="Textoennegrita"/>
+          <w:rFonts w:ascii="Arial" w:hAnsi="Arial" w:cs="Arial"/>
+          <w:b w:val="0"/>
+          <w:u w:val="single"/>
+        </w:rPr>
+        <w:t xml:space="preserve">Sprint </w:t>
+      </w:r>
+      <w:proofErr w:type="spellStart"/>
+      <w:r>
+        <w:rPr>
+          <w:rStyle w:val="Textoennegrita"/>
+          <w:rFonts w:ascii="Arial" w:hAnsi="Arial" w:cs="Arial"/>
+          <w:b w:val="0"/>
+          <w:u w:val="single"/>
+        </w:rPr>
+        <w:t>Retrospective</w:t>
+      </w:r>
+      <w:proofErr w:type="spellEnd"/>
+      <w:r>
+        <w:rPr>
+          <w:rFonts w:ascii="Arial" w:hAnsi="Arial" w:cs="Arial"/>
+        </w:rPr>
+        <w:t xml:space="preserve">: Al finalizar un Sprint </w:t>
+      </w:r>
+      <w:proofErr w:type="spellStart"/>
+      <w:r>
+        <w:rPr>
+          <w:rFonts w:ascii="Arial" w:hAnsi="Arial" w:cs="Arial"/>
+        </w:rPr>
+        <w:t>Backlog</w:t>
+      </w:r>
+      <w:proofErr w:type="spellEnd"/>
+      <w:r>
+        <w:rPr>
+          <w:rFonts w:ascii="Arial" w:hAnsi="Arial" w:cs="Arial"/>
+        </w:rPr>
+        <w:t xml:space="preserve"> y el Sprint </w:t>
+      </w:r>
+      <w:proofErr w:type="spellStart"/>
+      <w:r>
+        <w:rPr>
+          <w:rFonts w:ascii="Arial" w:hAnsi="Arial" w:cs="Arial"/>
+        </w:rPr>
+        <w:t>Review</w:t>
+      </w:r>
+      <w:proofErr w:type="spellEnd"/>
+      <w:r>
+        <w:rPr>
+          <w:rFonts w:ascii="Arial" w:hAnsi="Arial" w:cs="Arial"/>
+        </w:rPr>
+        <w:t xml:space="preserve">, se inicia el </w:t>
+      </w:r>
+      <w:r>
+        <w:rPr>
+          <w:rStyle w:val="Textoennegrita"/>
+          <w:rFonts w:ascii="Arial" w:hAnsi="Arial" w:cs="Arial"/>
+          <w:b w:val="0"/>
+        </w:rPr>
+        <w:t xml:space="preserve">Sprint </w:t>
+      </w:r>
+      <w:proofErr w:type="spellStart"/>
+      <w:r>
+        <w:rPr>
+          <w:rStyle w:val="Textoennegrita"/>
+          <w:rFonts w:ascii="Arial" w:hAnsi="Arial" w:cs="Arial"/>
+          <w:b w:val="0"/>
+        </w:rPr>
+        <w:t>Retrospective</w:t>
+      </w:r>
+      <w:proofErr w:type="spellEnd"/>
+      <w:r>
+        <w:rPr>
+          <w:rFonts w:ascii="Arial" w:hAnsi="Arial" w:cs="Arial"/>
           <w:b/>
         </w:rPr>
+        <w:t>.</w:t>
+      </w:r>
+      <w:r>
+        <w:rPr>
+          <w:rFonts w:ascii="Arial" w:hAnsi="Arial" w:cs="Arial"/>
+        </w:rPr>
+        <w:t xml:space="preserve"> El </w:t>
+      </w:r>
+      <w:proofErr w:type="spellStart"/>
+      <w:r>
+        <w:rPr>
+          <w:rFonts w:ascii="Arial" w:hAnsi="Arial" w:cs="Arial"/>
+        </w:rPr>
+        <w:t>Product</w:t>
+      </w:r>
+      <w:proofErr w:type="spellEnd"/>
+      <w:r>
+        <w:rPr>
+          <w:rFonts w:ascii="Arial" w:hAnsi="Arial" w:cs="Arial"/>
+        </w:rPr>
         <w:t xml:space="preserve"> </w:t>
       </w:r>
       <w:proofErr w:type="spellStart"/>
       <w:r>
         <w:rPr>
           <w:rFonts w:ascii="Arial" w:hAnsi="Arial" w:cs="Arial"/>
-          <w:b/>
+        </w:rPr>
+        <w:t>Owner</w:t>
+      </w:r>
+      <w:proofErr w:type="spellEnd"/>
+      <w:r>
+        <w:rPr>
+          <w:rFonts w:ascii="Arial" w:hAnsi="Arial" w:cs="Arial"/>
+        </w:rPr>
+        <w:t xml:space="preserve"> revisará con el equipo los objetivos marcados inicialmente en el Sprint </w:t>
+      </w:r>
+      <w:proofErr w:type="spellStart"/>
+      <w:r>
+        <w:rPr>
+          <w:rFonts w:ascii="Arial" w:hAnsi="Arial" w:cs="Arial"/>
         </w:rPr>
         <w:t>Backlog</w:t>
       </w:r>
@@ -1087,461 +1934,43 @@
       <w:r>
         <w:rPr>
           <w:rFonts w:ascii="Arial" w:hAnsi="Arial" w:cs="Arial"/>
-          <w:b/>
-        </w:rPr>
-        <w:t>.</w:t>
-      </w:r>
-      <w:r>
-        <w:rPr>
-          <w:rFonts w:ascii="Arial" w:hAnsi="Arial" w:cs="Arial"/>
-        </w:rPr>
-        <w:t xml:space="preserve"> El objetivo de esta reunión es la de mover las tareas del </w:t>
-      </w:r>
-      <w:proofErr w:type="spellStart"/>
-      <w:r>
-        <w:rPr>
-          <w:rFonts w:ascii="Arial" w:hAnsi="Arial" w:cs="Arial"/>
-          <w:b/>
-        </w:rPr>
-        <w:t>Product</w:t>
-      </w:r>
-      <w:proofErr w:type="spellEnd"/>
-      <w:r>
-        <w:rPr>
-          <w:rFonts w:ascii="Arial" w:hAnsi="Arial" w:cs="Arial"/>
-          <w:b/>
+        </w:rPr>
+        <w:t xml:space="preserve"> concluido, se aplicarán los cambios y ajustes si son necesarios, y se marcarán los aspectos positivos (para repetirlos) y los aspectos negativos (para evitar que se repitan) del Sprint.</w:t>
+      </w:r>
+      <w:r>
+        <w:rPr>
+          <w:rFonts w:ascii="Arial" w:hAnsi="Arial" w:cs="Arial"/>
         </w:rPr>
         <w:t xml:space="preserve"> </w:t>
       </w:r>
-      <w:proofErr w:type="spellStart"/>
-      <w:r>
-        <w:rPr>
-          <w:rFonts w:ascii="Arial" w:hAnsi="Arial" w:cs="Arial"/>
-          <w:b/>
-        </w:rPr>
-        <w:t>Backlog</w:t>
-      </w:r>
-      <w:proofErr w:type="spellEnd"/>
-      <w:r>
-        <w:rPr>
-          <w:rFonts w:ascii="Arial" w:hAnsi="Arial" w:cs="Arial"/>
-        </w:rPr>
-        <w:t xml:space="preserve"> al </w:t>
-      </w:r>
-      <w:r>
-        <w:rPr>
-          <w:rFonts w:ascii="Arial" w:hAnsi="Arial" w:cs="Arial"/>
-          <w:b/>
-        </w:rPr>
-        <w:t xml:space="preserve">Sprint </w:t>
-      </w:r>
-      <w:proofErr w:type="spellStart"/>
-      <w:r>
-        <w:rPr>
-          <w:rFonts w:ascii="Arial" w:hAnsi="Arial" w:cs="Arial"/>
-          <w:b/>
-        </w:rPr>
-        <w:t>Backlog</w:t>
-      </w:r>
-      <w:proofErr w:type="spellEnd"/>
-      <w:r>
-        <w:rPr>
-          <w:rFonts w:ascii="Arial" w:hAnsi="Arial" w:cs="Arial"/>
-        </w:rPr>
-        <w:t xml:space="preserve">. En esta reunión, suelen participar el </w:t>
-      </w:r>
-      <w:proofErr w:type="spellStart"/>
-      <w:r>
-        <w:rPr>
-          <w:rFonts w:ascii="Arial" w:hAnsi="Arial" w:cs="Arial"/>
-          <w:b/>
-        </w:rPr>
-        <w:t>Product</w:t>
-      </w:r>
-      <w:proofErr w:type="spellEnd"/>
-      <w:r>
-        <w:rPr>
-          <w:rFonts w:ascii="Arial" w:hAnsi="Arial" w:cs="Arial"/>
-        </w:rPr>
-        <w:t xml:space="preserve"> </w:t>
-      </w:r>
-      <w:proofErr w:type="spellStart"/>
-      <w:r>
-        <w:rPr>
-          <w:rFonts w:ascii="Arial" w:hAnsi="Arial" w:cs="Arial"/>
-          <w:b/>
-        </w:rPr>
-        <w:t>Owner</w:t>
-      </w:r>
-      <w:proofErr w:type="spellEnd"/>
-      <w:r>
-        <w:rPr>
-          <w:rFonts w:ascii="Arial" w:hAnsi="Arial" w:cs="Arial"/>
-        </w:rPr>
-        <w:t xml:space="preserve"> que es quien prioriza las tareas.</w:t>
-      </w:r>
-    </w:p>
-    <w:p>
-      <w:pPr>
-        <w:jc w:val="both"/>
-        <w:rPr>
-          <w:rFonts w:ascii="Arial" w:hAnsi="Arial" w:cs="Arial"/>
-        </w:rPr>
-      </w:pPr>
-      <w:r>
-        <w:rPr>
-          <w:rFonts w:ascii="Arial" w:hAnsi="Arial" w:cs="Arial"/>
-          <w:b/>
-        </w:rPr>
-        <w:t xml:space="preserve">Sprint </w:t>
-      </w:r>
-      <w:proofErr w:type="spellStart"/>
-      <w:r>
-        <w:rPr>
-          <w:rFonts w:ascii="Arial" w:hAnsi="Arial" w:cs="Arial"/>
-          <w:b/>
-        </w:rPr>
-        <w:t>Goal</w:t>
-      </w:r>
-      <w:proofErr w:type="spellEnd"/>
-      <w:r>
-        <w:rPr>
-          <w:rFonts w:ascii="Arial" w:hAnsi="Arial" w:cs="Arial"/>
-        </w:rPr>
-        <w:t xml:space="preserve">: es un pequeño documento o una breve descripción que indica lo que el </w:t>
-      </w:r>
-      <w:r>
-        <w:rPr>
-          <w:rFonts w:ascii="Arial" w:hAnsi="Arial" w:cs="Arial"/>
-          <w:b/>
-        </w:rPr>
-        <w:t>Sprint</w:t>
-      </w:r>
-      <w:r>
-        <w:rPr>
-          <w:rFonts w:ascii="Arial" w:hAnsi="Arial" w:cs="Arial"/>
-        </w:rPr>
-        <w:t xml:space="preserve"> </w:t>
-      </w:r>
-      <w:proofErr w:type="spellStart"/>
-      <w:r>
-        <w:rPr>
-          <w:rFonts w:ascii="Arial" w:hAnsi="Arial" w:cs="Arial"/>
-          <w:b/>
-        </w:rPr>
-        <w:t>Backlog</w:t>
-      </w:r>
-      <w:proofErr w:type="spellEnd"/>
-      <w:r>
-        <w:rPr>
-          <w:rFonts w:ascii="Arial" w:hAnsi="Arial" w:cs="Arial"/>
-        </w:rPr>
-        <w:t xml:space="preserve"> intentará alcanzar.</w:t>
-      </w:r>
-    </w:p>
-    <w:p>
-      <w:pPr>
-        <w:jc w:val="both"/>
-        <w:rPr>
-          <w:rFonts w:ascii="Arial" w:hAnsi="Arial" w:cs="Arial"/>
-        </w:rPr>
-      </w:pPr>
-      <w:r>
-        <w:rPr>
-          <w:rStyle w:val="Textoennegrita"/>
-          <w:rFonts w:ascii="Arial" w:hAnsi="Arial" w:cs="Arial"/>
-        </w:rPr>
-        <w:t xml:space="preserve">Sprint </w:t>
-      </w:r>
-      <w:proofErr w:type="spellStart"/>
-      <w:r>
-        <w:rPr>
-          <w:rStyle w:val="Textoennegrita"/>
-          <w:rFonts w:ascii="Arial" w:hAnsi="Arial" w:cs="Arial"/>
-        </w:rPr>
-        <w:t>Review</w:t>
-      </w:r>
-      <w:proofErr w:type="spellEnd"/>
-      <w:r>
-        <w:rPr>
-          <w:rStyle w:val="Textoennegrita"/>
-          <w:rFonts w:ascii="Arial" w:hAnsi="Arial" w:cs="Arial"/>
-        </w:rPr>
-        <w:t>:</w:t>
-      </w:r>
-      <w:r>
-        <w:rPr>
-          <w:rFonts w:ascii="Arial" w:hAnsi="Arial" w:cs="Arial"/>
-        </w:rPr>
-        <w:t xml:space="preserve"> se revisa en unas 2 horas como máximo el Sprint finalizado. Al llegar a este punto, debemos tener "</w:t>
-      </w:r>
-      <w:r>
-        <w:rPr>
-          <w:rStyle w:val="nfasis"/>
-          <w:rFonts w:ascii="Arial" w:hAnsi="Arial" w:cs="Arial"/>
-        </w:rPr>
-        <w:t>algo</w:t>
-      </w:r>
-      <w:r>
-        <w:rPr>
-          <w:rFonts w:ascii="Arial" w:hAnsi="Arial" w:cs="Arial"/>
-        </w:rPr>
-        <w:t xml:space="preserve">" que el Cliente o el Usuario pueda ver y tocar. En esta reunión, suelen asistir el </w:t>
-      </w:r>
-      <w:proofErr w:type="spellStart"/>
-      <w:r>
-        <w:rPr>
-          <w:rFonts w:ascii="Arial" w:hAnsi="Arial" w:cs="Arial"/>
-          <w:b/>
-        </w:rPr>
-        <w:t>Product</w:t>
-      </w:r>
-      <w:proofErr w:type="spellEnd"/>
-      <w:r>
-        <w:rPr>
-          <w:rFonts w:ascii="Arial" w:hAnsi="Arial" w:cs="Arial"/>
-          <w:b/>
-        </w:rPr>
-        <w:t xml:space="preserve"> </w:t>
-      </w:r>
-      <w:proofErr w:type="spellStart"/>
-      <w:r>
-        <w:rPr>
-          <w:rFonts w:ascii="Arial" w:hAnsi="Arial" w:cs="Arial"/>
-          <w:b/>
-        </w:rPr>
-        <w:t>Owner</w:t>
-      </w:r>
-      <w:proofErr w:type="spellEnd"/>
-      <w:r>
-        <w:rPr>
-          <w:rFonts w:ascii="Arial" w:hAnsi="Arial" w:cs="Arial"/>
-        </w:rPr>
-        <w:t xml:space="preserve">, el </w:t>
-      </w:r>
-      <w:proofErr w:type="spellStart"/>
-      <w:r>
-        <w:rPr>
-          <w:rFonts w:ascii="Arial" w:hAnsi="Arial" w:cs="Arial"/>
-          <w:b/>
-        </w:rPr>
-        <w:t>Scrum</w:t>
-      </w:r>
-      <w:proofErr w:type="spellEnd"/>
-      <w:r>
-        <w:rPr>
-          <w:rFonts w:ascii="Arial" w:hAnsi="Arial" w:cs="Arial"/>
-          <w:b/>
-        </w:rPr>
-        <w:t xml:space="preserve"> </w:t>
-      </w:r>
-      <w:proofErr w:type="spellStart"/>
-      <w:r>
-        <w:rPr>
-          <w:rFonts w:ascii="Arial" w:hAnsi="Arial" w:cs="Arial"/>
-          <w:b/>
-        </w:rPr>
-        <w:t>Master</w:t>
-      </w:r>
-      <w:proofErr w:type="spellEnd"/>
-      <w:r>
-        <w:rPr>
-          <w:rFonts w:ascii="Arial" w:hAnsi="Arial" w:cs="Arial"/>
-        </w:rPr>
-        <w:t xml:space="preserve">, el </w:t>
-      </w:r>
-      <w:proofErr w:type="spellStart"/>
-      <w:r>
-        <w:rPr>
-          <w:rFonts w:ascii="Arial" w:hAnsi="Arial" w:cs="Arial"/>
-          <w:b/>
-        </w:rPr>
-        <w:t>Scrum</w:t>
-      </w:r>
-      <w:proofErr w:type="spellEnd"/>
-      <w:r>
-        <w:rPr>
-          <w:rFonts w:ascii="Arial" w:hAnsi="Arial" w:cs="Arial"/>
-          <w:b/>
-        </w:rPr>
-        <w:t xml:space="preserve"> </w:t>
-      </w:r>
-      <w:proofErr w:type="spellStart"/>
-      <w:r>
-        <w:rPr>
-          <w:rFonts w:ascii="Arial" w:hAnsi="Arial" w:cs="Arial"/>
-          <w:b/>
-        </w:rPr>
-        <w:t>Team</w:t>
-      </w:r>
-      <w:proofErr w:type="spellEnd"/>
-      <w:r>
-        <w:rPr>
-          <w:rFonts w:ascii="Arial" w:hAnsi="Arial" w:cs="Arial"/>
-        </w:rPr>
-        <w:t xml:space="preserve"> y personas que podrían estar involucradas en el proyecto. El </w:t>
-      </w:r>
-      <w:proofErr w:type="spellStart"/>
-      <w:r>
-        <w:rPr>
-          <w:rFonts w:ascii="Arial" w:hAnsi="Arial" w:cs="Arial"/>
-          <w:b/>
-        </w:rPr>
-        <w:t>Scrum</w:t>
-      </w:r>
-      <w:proofErr w:type="spellEnd"/>
-      <w:r>
-        <w:rPr>
-          <w:rFonts w:ascii="Arial" w:hAnsi="Arial" w:cs="Arial"/>
-          <w:b/>
-        </w:rPr>
-        <w:t xml:space="preserve"> </w:t>
-      </w:r>
-      <w:proofErr w:type="spellStart"/>
-      <w:r>
-        <w:rPr>
-          <w:rFonts w:ascii="Arial" w:hAnsi="Arial" w:cs="Arial"/>
-          <w:b/>
-        </w:rPr>
-        <w:t>Team</w:t>
-      </w:r>
-      <w:proofErr w:type="spellEnd"/>
-      <w:r>
-        <w:rPr>
-          <w:rFonts w:ascii="Arial" w:hAnsi="Arial" w:cs="Arial"/>
-        </w:rPr>
-        <w:t xml:space="preserve"> es quién muestra los avances realizados en el Sprint.</w:t>
-      </w:r>
-    </w:p>
-    <w:p>
-      <w:pPr>
-        <w:jc w:val="both"/>
-        <w:rPr>
-          <w:rFonts w:ascii="Arial" w:hAnsi="Arial" w:cs="Arial"/>
-        </w:rPr>
-      </w:pPr>
-      <w:r>
-        <w:rPr>
-          <w:rStyle w:val="Textoennegrita"/>
-          <w:rFonts w:ascii="Arial" w:hAnsi="Arial" w:cs="Arial"/>
-        </w:rPr>
-        <w:t xml:space="preserve">Sprint </w:t>
-      </w:r>
-      <w:proofErr w:type="spellStart"/>
-      <w:r>
-        <w:rPr>
-          <w:rStyle w:val="Textoennegrita"/>
-          <w:rFonts w:ascii="Arial" w:hAnsi="Arial" w:cs="Arial"/>
-        </w:rPr>
-        <w:t>Retrospective</w:t>
-      </w:r>
-      <w:proofErr w:type="spellEnd"/>
-      <w:r>
-        <w:rPr>
-          <w:rFonts w:ascii="Arial" w:hAnsi="Arial" w:cs="Arial"/>
-        </w:rPr>
-        <w:t xml:space="preserve">: Al finalizar un Sprint </w:t>
-      </w:r>
-      <w:proofErr w:type="spellStart"/>
-      <w:r>
-        <w:rPr>
-          <w:rFonts w:ascii="Arial" w:hAnsi="Arial" w:cs="Arial"/>
-        </w:rPr>
-        <w:t>Backlog</w:t>
-      </w:r>
-      <w:proofErr w:type="spellEnd"/>
-      <w:r>
-        <w:rPr>
-          <w:rFonts w:ascii="Arial" w:hAnsi="Arial" w:cs="Arial"/>
-        </w:rPr>
-        <w:t xml:space="preserve"> y el Sprint </w:t>
-      </w:r>
-      <w:proofErr w:type="spellStart"/>
-      <w:r>
-        <w:rPr>
-          <w:rFonts w:ascii="Arial" w:hAnsi="Arial" w:cs="Arial"/>
-        </w:rPr>
-        <w:t>Review</w:t>
-      </w:r>
-      <w:proofErr w:type="spellEnd"/>
-      <w:r>
-        <w:rPr>
-          <w:rFonts w:ascii="Arial" w:hAnsi="Arial" w:cs="Arial"/>
-        </w:rPr>
-        <w:t xml:space="preserve">, se inicia el </w:t>
-      </w:r>
-      <w:r>
-        <w:rPr>
-          <w:rStyle w:val="Textoennegrita"/>
-          <w:rFonts w:ascii="Arial" w:hAnsi="Arial" w:cs="Arial"/>
-          <w:b w:val="0"/>
-        </w:rPr>
-        <w:t xml:space="preserve">Sprint </w:t>
-      </w:r>
-      <w:proofErr w:type="spellStart"/>
-      <w:r>
-        <w:rPr>
-          <w:rStyle w:val="Textoennegrita"/>
-          <w:rFonts w:ascii="Arial" w:hAnsi="Arial" w:cs="Arial"/>
-          <w:b w:val="0"/>
-        </w:rPr>
-        <w:t>Retrospective</w:t>
-      </w:r>
-      <w:proofErr w:type="spellEnd"/>
-      <w:r>
-        <w:rPr>
-          <w:rFonts w:ascii="Arial" w:hAnsi="Arial" w:cs="Arial"/>
-          <w:b/>
-        </w:rPr>
-        <w:t>.</w:t>
-      </w:r>
-      <w:r>
-        <w:rPr>
-          <w:rFonts w:ascii="Arial" w:hAnsi="Arial" w:cs="Arial"/>
-        </w:rPr>
-        <w:t xml:space="preserve"> El </w:t>
-      </w:r>
-      <w:proofErr w:type="spellStart"/>
-      <w:r>
-        <w:rPr>
-          <w:rFonts w:ascii="Arial" w:hAnsi="Arial" w:cs="Arial"/>
-        </w:rPr>
-        <w:t>Product</w:t>
-      </w:r>
-      <w:proofErr w:type="spellEnd"/>
-      <w:r>
-        <w:rPr>
-          <w:rFonts w:ascii="Arial" w:hAnsi="Arial" w:cs="Arial"/>
-        </w:rPr>
-        <w:t xml:space="preserve"> </w:t>
-      </w:r>
-      <w:proofErr w:type="spellStart"/>
-      <w:r>
-        <w:rPr>
-          <w:rFonts w:ascii="Arial" w:hAnsi="Arial" w:cs="Arial"/>
-        </w:rPr>
-        <w:t>Owner</w:t>
-      </w:r>
-      <w:proofErr w:type="spellEnd"/>
-      <w:r>
-        <w:rPr>
-          <w:rFonts w:ascii="Arial" w:hAnsi="Arial" w:cs="Arial"/>
-        </w:rPr>
-        <w:t xml:space="preserve"> revisará con el equipo los objetivos marcados inicialmente en el Sprint </w:t>
-      </w:r>
-      <w:proofErr w:type="spellStart"/>
-      <w:r>
-        <w:rPr>
-          <w:rFonts w:ascii="Arial" w:hAnsi="Arial" w:cs="Arial"/>
-        </w:rPr>
-        <w:t>Backlog</w:t>
-      </w:r>
-      <w:proofErr w:type="spellEnd"/>
-      <w:r>
-        <w:rPr>
-          <w:rFonts w:ascii="Arial" w:hAnsi="Arial" w:cs="Arial"/>
-        </w:rPr>
-        <w:t xml:space="preserve"> concluido, se aplicarán los cambios y ajustes si son necesarios, y se marcarán los aspectos positivos (para repetirlos) y los aspectos negativos (para evitar que se repitan) del Sprint.</w:t>
+      <w:r>
+        <w:rPr>
+          <w:rFonts w:ascii="Arial" w:eastAsia="Times New Roman" w:hAnsi="Arial" w:cs="Arial"/>
+          <w:lang w:val="es-AR" w:eastAsia="es-AR"/>
+        </w:rPr>
+        <w:t>[</w:t>
+      </w:r>
+      <w:proofErr w:type="spellStart"/>
+      <w:r>
+        <w:rPr>
+          <w:rFonts w:ascii="Arial" w:eastAsia="Times New Roman" w:hAnsi="Arial" w:cs="Arial"/>
+        </w:rPr>
+        <w:t>Schwaber</w:t>
+      </w:r>
+      <w:proofErr w:type="spellEnd"/>
+      <w:r>
+        <w:rPr>
+          <w:rFonts w:ascii="Arial" w:eastAsia="Times New Roman" w:hAnsi="Arial" w:cs="Arial"/>
+          <w:lang w:val="es-AR" w:eastAsia="es-AR"/>
+        </w:rPr>
+        <w:t>, 2013</w:t>
+      </w:r>
+      <w:r>
+        <w:rPr>
+          <w:rFonts w:ascii="Arial" w:eastAsia="Times New Roman" w:hAnsi="Arial" w:cs="Arial"/>
+          <w:lang w:val="es-AR" w:eastAsia="es-AR"/>
+        </w:rPr>
+        <w:t>].</w:t>
       </w:r>
     </w:p>
     <w:p>
@@ -1624,10 +2053,96 @@
     </w:p>
     <w:p>
       <w:pPr>
+        <w:pStyle w:val="Default"/>
+        <w:spacing w:line="360" w:lineRule="auto"/>
+        <w:contextualSpacing/>
+        <w:jc w:val="center"/>
+        <w:rPr>
+          <w:rFonts w:ascii="Arial" w:hAnsi="Arial" w:cs="Arial"/>
+          <w:color w:val="000000" w:themeColor="text1"/>
+          <w:sz w:val="22"/>
+          <w:szCs w:val="22"/>
+        </w:rPr>
+      </w:pPr>
+      <w:r>
+        <w:rPr>
+          <w:rFonts w:ascii="Arial" w:hAnsi="Arial" w:cs="Arial"/>
+          <w:sz w:val="22"/>
+          <w:szCs w:val="22"/>
+        </w:rPr>
+        <w:t>Figura 4.1</w:t>
+      </w:r>
+      <w:r>
+        <w:rPr>
+          <w:rFonts w:ascii="Arial" w:hAnsi="Arial" w:cs="Arial"/>
+          <w:sz w:val="22"/>
+          <w:szCs w:val="22"/>
+        </w:rPr>
+        <w:t xml:space="preserve">: </w:t>
+      </w:r>
+      <w:r>
+        <w:rPr>
+          <w:rFonts w:ascii="Arial" w:hAnsi="Arial" w:cs="Arial"/>
+          <w:sz w:val="22"/>
+          <w:szCs w:val="22"/>
+        </w:rPr>
+        <w:t xml:space="preserve">Desarrollo de un proyecto mediante </w:t>
+      </w:r>
+      <w:proofErr w:type="spellStart"/>
+      <w:r>
+        <w:rPr>
+          <w:rFonts w:ascii="Arial" w:hAnsi="Arial" w:cs="Arial"/>
+          <w:sz w:val="22"/>
+          <w:szCs w:val="22"/>
+        </w:rPr>
+        <w:t>Scrum</w:t>
+      </w:r>
+      <w:proofErr w:type="spellEnd"/>
+      <w:r>
+        <w:rPr>
+          <w:rFonts w:ascii="Arial" w:hAnsi="Arial" w:cs="Arial"/>
+          <w:sz w:val="22"/>
+          <w:szCs w:val="22"/>
+        </w:rPr>
+        <w:t xml:space="preserve"> </w:t>
+      </w:r>
+      <w:r>
+        <w:rPr>
+          <w:rFonts w:ascii="Arial" w:eastAsia="Times New Roman" w:hAnsi="Arial" w:cs="Arial"/>
+          <w:lang w:eastAsia="es-AR"/>
+        </w:rPr>
+        <w:t>[</w:t>
+      </w:r>
+      <w:proofErr w:type="spellStart"/>
+      <w:r>
+        <w:rPr>
+          <w:rFonts w:ascii="Arial" w:eastAsia="Times New Roman" w:hAnsi="Arial" w:cs="Arial"/>
+        </w:rPr>
+        <w:t>Schwaber</w:t>
+      </w:r>
+      <w:proofErr w:type="spellEnd"/>
+      <w:r>
+        <w:rPr>
+          <w:rFonts w:ascii="Arial" w:eastAsia="Times New Roman" w:hAnsi="Arial" w:cs="Arial"/>
+          <w:lang w:eastAsia="es-AR"/>
+        </w:rPr>
+        <w:t>, 2013</w:t>
+      </w:r>
+      <w:r>
+        <w:rPr>
+          <w:rFonts w:ascii="Arial" w:eastAsia="Times New Roman" w:hAnsi="Arial" w:cs="Arial"/>
+          <w:lang w:eastAsia="es-AR"/>
+        </w:rPr>
+        <w:t>].</w:t>
+      </w:r>
+    </w:p>
+    <w:p>
+      <w:pPr>
         <w:jc w:val="both"/>
         <w:rPr>
           <w:rFonts w:ascii="Arial" w:hAnsi="Arial" w:cs="Arial"/>
           <w:b/>
+          <w:lang w:val="es-AR"/>
         </w:rPr>
       </w:pPr>
     </w:p>
@@ -1681,6 +2196,7 @@
         <w:t xml:space="preserve"> </w:t>
       </w:r>
       <w:proofErr w:type="spellStart"/>
+      <w:proofErr w:type="gramStart"/>
       <w:r>
         <w:rPr>
           <w:rFonts w:ascii="Arial" w:hAnsi="Arial" w:cs="Arial"/>
@@ -1699,7 +2215,17 @@
           <w:color w:val="000000"/>
           <w:shd w:val="clear" w:color="auto" w:fill="FFFFFF"/>
         </w:rPr>
-        <w:t> : </w:t>
+        <w:t> :</w:t>
+      </w:r>
+      <w:proofErr w:type="gramEnd"/>
+      <w:r>
+        <w:rPr>
+          <w:rStyle w:val="apple-converted-space"/>
+          <w:rFonts w:ascii="Arial" w:hAnsi="Arial" w:cs="Arial"/>
+          <w:color w:val="000000"/>
+          <w:shd w:val="clear" w:color="auto" w:fill="FFFFFF"/>
+        </w:rPr>
+        <w:t> </w:t>
       </w:r>
       <w:r>
         <w:rPr>
@@ -2565,6 +3091,7 @@
   <w:style w:type="paragraph" w:default="1" w:styleId="Normal">
     <w:name w:val="Normal"/>
     <w:qFormat/>
+    <w:rsid w:val="0084454E"/>
   </w:style>
   <w:style w:type="character" w:default="1" w:styleId="Fuentedeprrafopredeter">
     <w:name w:val="Default Paragraph Font"/>
@@ -2713,6 +3240,28 @@
       <w:sz w:val="16"/>
       <w:szCs w:val="16"/>
     </w:rPr>
+  </w:style>
+  <w:style w:type="paragraph" w:customStyle="1" w:styleId="Default">
+    <w:name w:val="Default"/>
+    <w:rsid w:val="004F10DC"/>
+    <w:pPr>
+      <w:autoSpaceDE w:val="0"/>
+      <w:autoSpaceDN w:val="0"/>
+      <w:adjustRightInd w:val="0"/>
+      <w:spacing w:after="0" w:line="240" w:lineRule="auto"/>
+    </w:pPr>
+    <w:rPr>
+      <w:rFonts w:ascii="Courier New" w:eastAsia="Calibri" w:hAnsi="Courier New" w:cs="Courier New"/>
+      <w:color w:val="000000"/>
+      <w:sz w:val="24"/>
+      <w:szCs w:val="24"/>
+      <w:lang w:val="es-AR" w:eastAsia="en-US"/>
+    </w:rPr>
+  </w:style>
+  <w:style w:type="character" w:customStyle="1" w:styleId="date-cat">
+    <w:name w:val="date-cat"/>
+    <w:basedOn w:val="Fuentedeprrafopredeter"/>
+    <w:rsid w:val="004F10DC"/>
   </w:style>
 </w:styles>
 </file>

</xml_diff>

<commit_message>
METODOLOGIA DE DESARROLO-CORRECCIONES TEORIA
</commit_message>
<xml_diff>
--- a/Documentacion/CAPITULO 4- METODOLOGIA DE DESARROLLO.docx
+++ b/Documentacion/CAPITULO 4- METODOLOGIA DE DESARROLLO.docx
@@ -1985,24 +1985,6 @@
       <w:pPr>
         <w:jc w:val="both"/>
         <w:rPr>
-          <w:rStyle w:val="Textoennegrita"/>
-          <w:rFonts w:ascii="Arial" w:hAnsi="Arial" w:cs="Arial"/>
-          <w:shd w:val="clear" w:color="auto" w:fill="EEEEEE"/>
-        </w:rPr>
-      </w:pPr>
-    </w:p>
-    <w:p>
-      <w:pPr>
-        <w:jc w:val="both"/>
-        <w:rPr>
-          <w:rFonts w:ascii="Arial" w:hAnsi="Arial" w:cs="Arial"/>
-        </w:rPr>
-      </w:pPr>
-    </w:p>
-    <w:p>
-      <w:pPr>
-        <w:jc w:val="both"/>
-        <w:rPr>
           <w:rFonts w:ascii="Arial" w:hAnsi="Arial" w:cs="Arial"/>
           <w:b/>
         </w:rPr>
@@ -2013,11 +1995,10 @@
           <w:b/>
           <w:noProof/>
         </w:rPr>
-        <w:lastRenderedPageBreak/>
         <w:drawing>
           <wp:inline distT="0" distB="0" distL="0" distR="0">
-            <wp:extent cx="5398135" cy="4002405"/>
-            <wp:effectExtent l="19050" t="0" r="0" b="0"/>
+            <wp:extent cx="5459797" cy="4048125"/>
+            <wp:effectExtent l="19050" t="0" r="7553" b="0"/>
             <wp:docPr id="5" name="1 Imagen" descr="Diagrama_Scrum_por_Plain_Concepts (3).png"/>
             <wp:cNvGraphicFramePr>
               <a:graphicFrameLocks xmlns:a="http://schemas.openxmlformats.org/drawingml/2006/main" noChangeAspect="1"/>
@@ -2038,7 +2019,7 @@
                   <pic:spPr>
                     <a:xfrm>
                       <a:off x="0" y="0"/>
-                      <a:ext cx="5398135" cy="4002405"/>
+                      <a:ext cx="5479232" cy="4062535"/>
                     </a:xfrm>
                     <a:prstGeom prst="rect">
                       <a:avLst/>
@@ -2070,7 +2051,7 @@
           <w:sz w:val="22"/>
           <w:szCs w:val="22"/>
         </w:rPr>
-        <w:t>Figura 4.1</w:t>
+        <w:t xml:space="preserve">Figura 4.1: </w:t>
       </w:r>
       <w:r>
         <w:rPr>
@@ -2078,15 +2059,7 @@
           <w:sz w:val="22"/>
           <w:szCs w:val="22"/>
         </w:rPr>
-        <w:t xml:space="preserve">: </w:t>
-      </w:r>
-      <w:r>
-        <w:rPr>
-          <w:rFonts w:ascii="Arial" w:hAnsi="Arial" w:cs="Arial"/>
-          <w:sz w:val="22"/>
-          <w:szCs w:val="22"/>
-        </w:rPr>
-        <w:t xml:space="preserve">Desarrollo de un proyecto mediante </w:t>
+        <w:t xml:space="preserve">Flujo de Acciones en un proyecto de </w:t>
       </w:r>
       <w:proofErr w:type="spellStart"/>
       <w:r>
@@ -2429,7 +2402,6 @@
           <w:rFonts w:ascii="Arial" w:eastAsia="Times New Roman" w:hAnsi="Arial" w:cs="Arial"/>
           <w:color w:val="000000"/>
         </w:rPr>
-        <w:lastRenderedPageBreak/>
         <w:t>Un moderador, que no jugará, preside la reunión, apoyado y asesorado por el Gestor del Proyecto.</w:t>
       </w:r>
     </w:p>
@@ -2639,7 +2611,15 @@
           <w:rFonts w:ascii="Arial" w:eastAsia="Times New Roman" w:hAnsi="Arial" w:cs="Arial"/>
           <w:color w:val="000000"/>
         </w:rPr>
-        <w:t xml:space="preserve"> forma para explicar el hecho de que, cuanto una estimación es mayor, existe mayor incertidumbre. Así, si un desarrollador quiere jugar un 6 se ve obligado a reconsiderar y aceptar que parte de la incertidumbre percibida no existe y jugar un 5, o aceptar una estimación más conservadora d</w:t>
+        <w:t xml:space="preserve"> forma para explicar el hecho de que, cuanto una estimación es mayor, existe mayor incertidumbre. Así, si un desarrollador quiere jugar un 6 se ve obligado a reconsiderar y aceptar que parte de la incertidumbre percibida </w:t>
+      </w:r>
+      <w:r>
+        <w:rPr>
+          <w:rFonts w:ascii="Arial" w:eastAsia="Times New Roman" w:hAnsi="Arial" w:cs="Arial"/>
+          <w:color w:val="000000"/>
+        </w:rPr>
+        <w:lastRenderedPageBreak/>
+        <w:t>no existe y jugar un 5, o aceptar una estimación más conservadora d</w:t>
       </w:r>
       <w:r>
         <w:rPr>

</xml_diff>

<commit_message>
Agregado de nuevas cosas
</commit_message>
<xml_diff>
--- a/Documentacion/CAPITULO 4- METODOLOGIA DE DESARROLLO.docx
+++ b/Documentacion/CAPITULO 4- METODOLOGIA DE DESARROLLO.docx
@@ -5050,7 +5050,7 @@
                 <w:bCs/>
                 <w:color w:val="000000"/>
               </w:rPr>
-              <w:t>6</w:t>
+              <w:t>8</w:t>
             </w:r>
           </w:p>
         </w:tc>
@@ -5089,7 +5089,23 @@
                 <w:bCs/>
                 <w:color w:val="000000"/>
               </w:rPr>
-              <w:t>documentar lo realizado en sus respectivos capítulos.</w:t>
+              <w:t xml:space="preserve">documentar lo realizado </w:t>
+            </w:r>
+            <w:r>
+              <w:rPr>
+                <w:rFonts w:ascii="Arial" w:eastAsia="Times New Roman" w:hAnsi="Arial" w:cs="Arial"/>
+                <w:bCs/>
+                <w:color w:val="000000"/>
+              </w:rPr>
+              <w:t xml:space="preserve">y volcarlo </w:t>
+            </w:r>
+            <w:r>
+              <w:rPr>
+                <w:rFonts w:ascii="Arial" w:eastAsia="Times New Roman" w:hAnsi="Arial" w:cs="Arial"/>
+                <w:bCs/>
+                <w:color w:val="000000"/>
+              </w:rPr>
+              <w:t>en sus respectivos capítulos.</w:t>
             </w:r>
           </w:p>
         </w:tc>
@@ -5134,7 +5150,7 @@
                 <w:bCs/>
                 <w:color w:val="000000"/>
               </w:rPr>
-              <w:t>1</w:t>
+              <w:t>2</w:t>
             </w:r>
           </w:p>
         </w:tc>
@@ -5470,7 +5486,7 @@
                 <w:bCs/>
                 <w:color w:val="000000"/>
               </w:rPr>
-              <w:t>37</w:t>
+              <w:t>14</w:t>
             </w:r>
           </w:p>
         </w:tc>
@@ -5619,7 +5635,7 @@
                 <w:bCs/>
                 <w:color w:val="000000"/>
               </w:rPr>
-              <w:t>17</w:t>
+              <w:t>15</w:t>
             </w:r>
           </w:p>
         </w:tc>
@@ -5774,7 +5790,7 @@
                 <w:rFonts w:ascii="Arial" w:eastAsia="Times New Roman" w:hAnsi="Arial" w:cs="Arial"/>
                 <w:bCs/>
               </w:rPr>
-              <w:t>18</w:t>
+              <w:t>16</w:t>
             </w:r>
           </w:p>
         </w:tc>
@@ -5906,7 +5922,7 @@
                 <w:bCs/>
                 <w:color w:val="000000"/>
               </w:rPr>
-              <w:t>20</w:t>
+              <w:t>17</w:t>
             </w:r>
           </w:p>
         </w:tc>
@@ -6069,7 +6085,8 @@
                 <w:bCs/>
                 <w:color w:val="000000"/>
               </w:rPr>
-              <w:t>21</w:t>
+              <w:lastRenderedPageBreak/>
+              <w:t>18</w:t>
             </w:r>
           </w:p>
         </w:tc>
@@ -6183,15 +6200,7 @@
                 <w:rFonts w:ascii="Arial" w:eastAsia="Times New Roman" w:hAnsi="Arial" w:cs="Arial"/>
                 <w:color w:val="000000"/>
               </w:rPr>
-              <w:t xml:space="preserve">utilizando un teléfono </w:t>
-            </w:r>
-            <w:r>
-              <w:rPr>
-                <w:rFonts w:ascii="Arial" w:eastAsia="Times New Roman" w:hAnsi="Arial" w:cs="Arial"/>
-                <w:color w:val="000000"/>
-              </w:rPr>
-              <w:lastRenderedPageBreak/>
-              <w:t>celular. El pedido tiene que ser</w:t>
+              <w:t>utilizando un teléfono celular. El pedido tiene que ser</w:t>
             </w:r>
             <w:r>
               <w:rPr>
@@ -6242,8 +6251,7 @@
                 <w:bCs/>
                 <w:color w:val="000000"/>
               </w:rPr>
-              <w:lastRenderedPageBreak/>
-              <w:t>23</w:t>
+              <w:t>19</w:t>
             </w:r>
           </w:p>
         </w:tc>
@@ -6373,7 +6381,7 @@
                 <w:bCs/>
                 <w:color w:val="000000"/>
               </w:rPr>
-              <w:t>24</w:t>
+              <w:t>20</w:t>
             </w:r>
           </w:p>
         </w:tc>
@@ -6517,7 +6525,7 @@
                 <w:bCs/>
                 <w:color w:val="000000"/>
               </w:rPr>
-              <w:t>25</w:t>
+              <w:t>21</w:t>
             </w:r>
           </w:p>
         </w:tc>
@@ -6670,7 +6678,7 @@
                 <w:bCs/>
                 <w:color w:val="000000"/>
               </w:rPr>
-              <w:t>26</w:t>
+              <w:t>22</w:t>
             </w:r>
           </w:p>
         </w:tc>
@@ -6807,7 +6815,7 @@
                 <w:bCs/>
                 <w:color w:val="000000"/>
               </w:rPr>
-              <w:t>28</w:t>
+              <w:t>23</w:t>
             </w:r>
           </w:p>
         </w:tc>
@@ -6877,7 +6885,7 @@
                 <w:rFonts w:ascii="Arial" w:eastAsia="Times New Roman" w:hAnsi="Arial" w:cs="Arial"/>
                 <w:color w:val="000000"/>
               </w:rPr>
-              <w:t>13</w:t>
+              <w:t>15</w:t>
             </w:r>
           </w:p>
         </w:tc>
@@ -6965,7 +6973,7 @@
                 <w:bCs/>
                 <w:color w:val="000000"/>
               </w:rPr>
-              <w:t>30</w:t>
+              <w:t>24</w:t>
             </w:r>
           </w:p>
         </w:tc>
@@ -7080,6 +7088,139 @@
                 <w:color w:val="000000"/>
               </w:rPr>
               <w:t xml:space="preserve"> usando un usuario y contraseña. </w:t>
+            </w:r>
+          </w:p>
+        </w:tc>
+      </w:tr>
+      <w:tr>
+        <w:trPr>
+          <w:trHeight w:val="129"/>
+        </w:trPr>
+        <w:tc>
+          <w:tcPr>
+            <w:tcW w:w="689" w:type="dxa"/>
+            <w:tcBorders>
+              <w:top w:val="nil"/>
+              <w:left w:val="single" w:sz="8" w:space="0" w:color="auto"/>
+              <w:bottom w:val="single" w:sz="8" w:space="0" w:color="auto"/>
+              <w:right w:val="single" w:sz="8" w:space="0" w:color="auto"/>
+            </w:tcBorders>
+            <w:shd w:val="clear" w:color="auto" w:fill="auto"/>
+            <w:hideMark/>
+          </w:tcPr>
+          <w:p>
+            <w:pPr>
+              <w:spacing w:after="0" w:line="240" w:lineRule="auto"/>
+              <w:jc w:val="center"/>
+              <w:rPr>
+                <w:rFonts w:ascii="Arial" w:eastAsia="Times New Roman" w:hAnsi="Arial" w:cs="Arial"/>
+                <w:bCs/>
+                <w:color w:val="000000"/>
+              </w:rPr>
+            </w:pPr>
+            <w:r>
+              <w:rPr>
+                <w:rFonts w:ascii="Arial" w:eastAsia="Times New Roman" w:hAnsi="Arial" w:cs="Arial"/>
+                <w:bCs/>
+                <w:color w:val="000000"/>
+              </w:rPr>
+              <w:t>25</w:t>
+            </w:r>
+          </w:p>
+        </w:tc>
+        <w:tc>
+          <w:tcPr>
+            <w:tcW w:w="5926" w:type="dxa"/>
+            <w:tcBorders>
+              <w:top w:val="single" w:sz="4" w:space="0" w:color="auto"/>
+              <w:left w:val="single" w:sz="4" w:space="0" w:color="auto"/>
+              <w:bottom w:val="single" w:sz="4" w:space="0" w:color="auto"/>
+              <w:right w:val="single" w:sz="4" w:space="0" w:color="auto"/>
+            </w:tcBorders>
+            <w:shd w:val="clear" w:color="auto" w:fill="auto"/>
+            <w:noWrap/>
+            <w:hideMark/>
+          </w:tcPr>
+          <w:p>
+            <w:pPr>
+              <w:spacing w:after="0" w:line="240" w:lineRule="auto"/>
+              <w:rPr>
+                <w:rFonts w:ascii="Arial" w:eastAsia="Times New Roman" w:hAnsi="Arial" w:cs="Arial"/>
+                <w:bCs/>
+                <w:color w:val="000000"/>
+              </w:rPr>
+            </w:pPr>
+            <w:r>
+              <w:rPr>
+                <w:rFonts w:ascii="Arial" w:eastAsia="Times New Roman" w:hAnsi="Arial" w:cs="Arial"/>
+                <w:bCs/>
+                <w:color w:val="000000"/>
+              </w:rPr>
+              <w:t>Documentación</w:t>
+            </w:r>
+          </w:p>
+        </w:tc>
+        <w:tc>
+          <w:tcPr>
+            <w:tcW w:w="1338" w:type="dxa"/>
+            <w:tcBorders>
+              <w:top w:val="single" w:sz="4" w:space="0" w:color="auto"/>
+              <w:left w:val="nil"/>
+              <w:bottom w:val="single" w:sz="4" w:space="0" w:color="auto"/>
+              <w:right w:val="single" w:sz="4" w:space="0" w:color="auto"/>
+            </w:tcBorders>
+            <w:shd w:val="clear" w:color="auto" w:fill="auto"/>
+            <w:noWrap/>
+            <w:hideMark/>
+          </w:tcPr>
+          <w:p>
+            <w:pPr>
+              <w:spacing w:after="0" w:line="240" w:lineRule="auto"/>
+              <w:jc w:val="center"/>
+              <w:rPr>
+                <w:rFonts w:ascii="Arial" w:eastAsia="Times New Roman" w:hAnsi="Arial" w:cs="Arial"/>
+                <w:bCs/>
+                <w:color w:val="000000"/>
+              </w:rPr>
+            </w:pPr>
+            <w:r>
+              <w:rPr>
+                <w:rFonts w:ascii="Arial" w:eastAsia="Times New Roman" w:hAnsi="Arial" w:cs="Arial"/>
+                <w:bCs/>
+                <w:color w:val="000000"/>
+              </w:rPr>
+              <w:t>15</w:t>
+            </w:r>
+          </w:p>
+        </w:tc>
+        <w:tc>
+          <w:tcPr>
+            <w:tcW w:w="6168" w:type="dxa"/>
+            <w:tcBorders>
+              <w:top w:val="single" w:sz="4" w:space="0" w:color="auto"/>
+              <w:left w:val="nil"/>
+              <w:bottom w:val="single" w:sz="4" w:space="0" w:color="auto"/>
+              <w:right w:val="single" w:sz="4" w:space="0" w:color="auto"/>
+            </w:tcBorders>
+            <w:shd w:val="clear" w:color="auto" w:fill="auto"/>
+            <w:hideMark/>
+          </w:tcPr>
+          <w:p>
+            <w:pPr>
+              <w:spacing w:after="0" w:line="240" w:lineRule="auto"/>
+              <w:rPr>
+                <w:rFonts w:ascii="Arial" w:eastAsia="Times New Roman" w:hAnsi="Arial" w:cs="Arial"/>
+                <w:bCs/>
+                <w:color w:val="000000"/>
+              </w:rPr>
+            </w:pPr>
+            <w:r>
+              <w:rPr>
+                <w:rFonts w:ascii="Arial" w:eastAsia="Times New Roman" w:hAnsi="Arial" w:cs="Arial"/>
+                <w:bCs/>
+                <w:color w:val="000000"/>
+              </w:rPr>
+              <w:t>Se debe documentar lo realizado y volcarlo en sus respectivos capítulos.</w:t>
             </w:r>
           </w:p>
         </w:tc>
@@ -7116,7 +7257,7 @@
                 <w:bCs/>
                 <w:color w:val="000000"/>
               </w:rPr>
-              <w:t>31</w:t>
+              <w:t>26</w:t>
             </w:r>
           </w:p>
         </w:tc>
@@ -7252,7 +7393,7 @@
                 <w:bCs/>
                 <w:color w:val="000000"/>
               </w:rPr>
-              <w:t>32</w:t>
+              <w:t>27</w:t>
             </w:r>
           </w:p>
         </w:tc>
@@ -7417,7 +7558,7 @@
                 <w:bCs/>
                 <w:color w:val="000000"/>
               </w:rPr>
-              <w:t>33</w:t>
+              <w:t>28</w:t>
             </w:r>
           </w:p>
         </w:tc>
@@ -7554,7 +7695,7 @@
                 <w:bCs/>
                 <w:color w:val="000000"/>
               </w:rPr>
-              <w:t>35</w:t>
+              <w:t>29</w:t>
             </w:r>
           </w:p>
         </w:tc>
@@ -7684,7 +7825,8 @@
                 <w:bCs/>
                 <w:color w:val="000000"/>
               </w:rPr>
-              <w:t>36</w:t>
+              <w:lastRenderedPageBreak/>
+              <w:t>30</w:t>
             </w:r>
           </w:p>
         </w:tc>
@@ -7835,8 +7977,7 @@
                 <w:bCs/>
                 <w:color w:val="000000"/>
               </w:rPr>
-              <w:lastRenderedPageBreak/>
-              <w:t>42</w:t>
+              <w:t>31</w:t>
             </w:r>
           </w:p>
         </w:tc>
@@ -7967,7 +8108,7 @@
                 <w:bCs/>
                 <w:color w:val="000000"/>
               </w:rPr>
-              <w:t>48</w:t>
+              <w:t>32</w:t>
             </w:r>
           </w:p>
         </w:tc>

</xml_diff>

<commit_message>
Actualizacion de Metodologia de desarrollo-redaccion retrospective
</commit_message>
<xml_diff>
--- a/Documentacion/CAPITULO 4- METODOLOGIA DE DESARROLLO.docx
+++ b/Documentacion/CAPITULO 4- METODOLOGIA DE DESARROLLO.docx
@@ -509,21 +509,12 @@
           <w:rFonts w:ascii="Arial" w:hAnsi="Arial" w:cs="Arial"/>
         </w:rPr>
       </w:pPr>
-      <w:proofErr w:type="spellStart"/>
       <w:r>
         <w:rPr>
           <w:rFonts w:ascii="Arial" w:hAnsi="Arial" w:cs="Arial"/>
           <w:u w:val="single"/>
         </w:rPr>
-        <w:t>Daily</w:t>
-      </w:r>
-      <w:proofErr w:type="spellEnd"/>
-      <w:r>
-        <w:rPr>
-          <w:rFonts w:ascii="Arial" w:hAnsi="Arial" w:cs="Arial"/>
-          <w:u w:val="single"/>
-        </w:rPr>
-        <w:t xml:space="preserve"> Scrum Meeting:</w:t>
+        <w:t>Daily Scrum Meeting:</w:t>
       </w:r>
       <w:r>
         <w:rPr>
@@ -802,43 +793,22 @@
           <w:u w:val="single"/>
         </w:rPr>
         <w:lastRenderedPageBreak/>
-        <w:t xml:space="preserve">Sprint </w:t>
-      </w:r>
-      <w:proofErr w:type="spellStart"/>
+        <w:t>Sprint Retrospective</w:t>
+      </w:r>
+      <w:r>
+        <w:rPr>
+          <w:rFonts w:ascii="Arial" w:hAnsi="Arial" w:cs="Arial"/>
+        </w:rPr>
+        <w:t xml:space="preserve">: Al finalizar un Sprint Backlog y el Sprint Review, se inicia el </w:t>
+      </w:r>
       <w:r>
         <w:rPr>
           <w:rStyle w:val="Textoennegrita"/>
           <w:rFonts w:ascii="Arial" w:hAnsi="Arial" w:cs="Arial"/>
           <w:b w:val="0"/>
-          <w:u w:val="single"/>
-        </w:rPr>
-        <w:t>Retrospective</w:t>
-      </w:r>
-      <w:proofErr w:type="spellEnd"/>
-      <w:r>
-        <w:rPr>
-          <w:rFonts w:ascii="Arial" w:hAnsi="Arial" w:cs="Arial"/>
-        </w:rPr>
-        <w:t xml:space="preserve">: Al finalizar un Sprint Backlog y el Sprint Review, se inicia el </w:t>
-      </w:r>
-      <w:r>
-        <w:rPr>
-          <w:rStyle w:val="Textoennegrita"/>
-          <w:rFonts w:ascii="Arial" w:hAnsi="Arial" w:cs="Arial"/>
-          <w:b w:val="0"/>
-        </w:rPr>
-        <w:t xml:space="preserve">Sprint </w:t>
-      </w:r>
-      <w:proofErr w:type="spellStart"/>
-      <w:r>
-        <w:rPr>
-          <w:rStyle w:val="Textoennegrita"/>
-          <w:rFonts w:ascii="Arial" w:hAnsi="Arial" w:cs="Arial"/>
-          <w:b w:val="0"/>
-        </w:rPr>
-        <w:t>Retrospective</w:t>
-      </w:r>
-      <w:proofErr w:type="spellEnd"/>
+        </w:rPr>
+        <w:t>Sprint Retrospective</w:t>
+      </w:r>
       <w:r>
         <w:rPr>
           <w:rFonts w:ascii="Arial" w:hAnsi="Arial" w:cs="Arial"/>
@@ -2159,21 +2129,7 @@
               <w:rPr>
                 <w:rFonts w:ascii="Arial" w:hAnsi="Arial" w:cs="Arial"/>
               </w:rPr>
-              <w:t xml:space="preserve">Pablo </w:t>
-            </w:r>
-            <w:proofErr w:type="gramStart"/>
-            <w:r>
-              <w:rPr>
-                <w:rFonts w:ascii="Arial" w:hAnsi="Arial" w:cs="Arial"/>
-              </w:rPr>
-              <w:t>Chávez(</w:t>
-            </w:r>
-            <w:proofErr w:type="gramEnd"/>
-            <w:r>
-              <w:rPr>
-                <w:rFonts w:ascii="Arial" w:hAnsi="Arial" w:cs="Arial"/>
-              </w:rPr>
-              <w:t>Dueño del Restaurante).</w:t>
+              <w:t>Pablo Chávez(Dueño del Restaurante).</w:t>
             </w:r>
           </w:p>
         </w:tc>
@@ -8158,25 +8114,7 @@
                 <w:bCs/>
                 <w:color w:val="000000"/>
               </w:rPr>
-              <w:t xml:space="preserve">Buscar una solución al problema de la orden por </w:t>
-            </w:r>
-            <w:proofErr w:type="gramStart"/>
-            <w:r>
-              <w:rPr>
-                <w:rFonts w:ascii="Arial" w:eastAsia="Times New Roman" w:hAnsi="Arial" w:cs="Arial"/>
-                <w:bCs/>
-                <w:color w:val="000000"/>
-              </w:rPr>
-              <w:t>numero</w:t>
-            </w:r>
-            <w:proofErr w:type="gramEnd"/>
-            <w:r>
-              <w:rPr>
-                <w:rFonts w:ascii="Arial" w:eastAsia="Times New Roman" w:hAnsi="Arial" w:cs="Arial"/>
-                <w:bCs/>
-                <w:color w:val="000000"/>
-              </w:rPr>
-              <w:t xml:space="preserve"> de mesa.</w:t>
+              <w:t>Buscar una solución al problema de la orden por numero de mesa.</w:t>
             </w:r>
           </w:p>
         </w:tc>
@@ -18928,14 +18866,9 @@
     <w:p/>
     <w:p/>
     <w:p>
-      <w:pPr>
-        <w:ind w:firstLine="708"/>
-      </w:pPr>
-    </w:p>
-    <w:p>
-      <w:pPr>
-        <w:ind w:firstLine="708"/>
-      </w:pPr>
+      <w:r>
+        <w:t>Sprint Retrospective:</w:t>
+      </w:r>
     </w:p>
     <w:tbl>
       <w:tblPr>
@@ -19700,14 +19633,6 @@
                 <w:color w:val="000000"/>
               </w:rPr>
             </w:pPr>
-            <w:r>
-              <w:rPr>
-                <w:rFonts w:ascii="Arial" w:eastAsia="Times New Roman" w:hAnsi="Arial" w:cs="Arial"/>
-                <w:bCs/>
-                <w:color w:val="000000"/>
-              </w:rPr>
-              <w:t>Finalizado</w:t>
-            </w:r>
           </w:p>
         </w:tc>
       </w:tr>
@@ -19855,14 +19780,6 @@
                 <w:color w:val="000000"/>
               </w:rPr>
             </w:pPr>
-            <w:r>
-              <w:rPr>
-                <w:rFonts w:ascii="Arial" w:eastAsia="Times New Roman" w:hAnsi="Arial" w:cs="Arial"/>
-                <w:bCs/>
-                <w:color w:val="000000"/>
-              </w:rPr>
-              <w:t>Finalizado</w:t>
-            </w:r>
           </w:p>
         </w:tc>
       </w:tr>
@@ -20010,14 +19927,6 @@
                 <w:color w:val="000000"/>
               </w:rPr>
             </w:pPr>
-            <w:r>
-              <w:rPr>
-                <w:rFonts w:ascii="Arial" w:eastAsia="Times New Roman" w:hAnsi="Arial" w:cs="Arial"/>
-                <w:bCs/>
-                <w:color w:val="000000"/>
-              </w:rPr>
-              <w:t>Finalizado</w:t>
-            </w:r>
           </w:p>
         </w:tc>
       </w:tr>
@@ -20210,10 +20119,1673 @@
     </w:tbl>
     <w:p>
       <w:pPr>
-        <w:ind w:firstLine="708"/>
+        <w:jc w:val="both"/>
+        <w:rPr>
+          <w:rFonts w:ascii="Arial" w:hAnsi="Arial" w:cs="Arial"/>
+        </w:rPr>
       </w:pPr>
     </w:p>
-    <w:p/>
+    <w:tbl>
+      <w:tblPr>
+        <w:tblW w:w="12695" w:type="dxa"/>
+        <w:tblInd w:w="55" w:type="dxa"/>
+        <w:tblBorders>
+          <w:top w:val="single" w:sz="4" w:space="0" w:color="auto"/>
+          <w:left w:val="single" w:sz="4" w:space="0" w:color="auto"/>
+          <w:bottom w:val="single" w:sz="4" w:space="0" w:color="auto"/>
+          <w:right w:val="single" w:sz="4" w:space="0" w:color="auto"/>
+          <w:insideH w:val="single" w:sz="4" w:space="0" w:color="auto"/>
+          <w:insideV w:val="single" w:sz="4" w:space="0" w:color="auto"/>
+        </w:tblBorders>
+        <w:tblCellMar>
+          <w:left w:w="70" w:type="dxa"/>
+          <w:right w:w="70" w:type="dxa"/>
+        </w:tblCellMar>
+        <w:tblLook w:val="04A0"/>
+      </w:tblPr>
+      <w:tblGrid>
+        <w:gridCol w:w="1716"/>
+        <w:gridCol w:w="4111"/>
+        <w:gridCol w:w="3544"/>
+        <w:gridCol w:w="3324"/>
+      </w:tblGrid>
+      <w:tr>
+        <w:trPr>
+          <w:trHeight w:val="523"/>
+        </w:trPr>
+        <w:tc>
+          <w:tcPr>
+            <w:tcW w:w="12695" w:type="dxa"/>
+            <w:gridSpan w:val="4"/>
+            <w:shd w:val="clear" w:color="000000" w:fill="95B3D7"/>
+            <w:noWrap/>
+            <w:vAlign w:val="bottom"/>
+            <w:hideMark/>
+          </w:tcPr>
+          <w:p>
+            <w:pPr>
+              <w:spacing w:after="0" w:line="240" w:lineRule="auto"/>
+              <w:jc w:val="center"/>
+              <w:rPr>
+                <w:rFonts w:ascii="Calibri" w:eastAsia="Times New Roman" w:hAnsi="Calibri" w:cs="Calibri"/>
+                <w:color w:val="000000"/>
+                <w:sz w:val="36"/>
+                <w:szCs w:val="36"/>
+              </w:rPr>
+            </w:pPr>
+            <w:r>
+              <w:rPr>
+                <w:rFonts w:ascii="Calibri" w:eastAsia="Times New Roman" w:hAnsi="Calibri" w:cs="Calibri"/>
+                <w:color w:val="000000"/>
+                <w:sz w:val="36"/>
+                <w:szCs w:val="36"/>
+              </w:rPr>
+              <w:t>Retrospective</w:t>
+            </w:r>
+          </w:p>
+        </w:tc>
+      </w:tr>
+      <w:tr>
+        <w:trPr>
+          <w:trHeight w:val="441"/>
+        </w:trPr>
+        <w:tc>
+          <w:tcPr>
+            <w:tcW w:w="1716" w:type="dxa"/>
+            <w:tcBorders>
+              <w:bottom w:val="single" w:sz="4" w:space="0" w:color="auto"/>
+            </w:tcBorders>
+            <w:shd w:val="clear" w:color="000000" w:fill="94BD5E"/>
+            <w:noWrap/>
+            <w:vAlign w:val="center"/>
+            <w:hideMark/>
+          </w:tcPr>
+          <w:p>
+            <w:pPr>
+              <w:spacing w:after="0" w:line="240" w:lineRule="auto"/>
+              <w:jc w:val="center"/>
+              <w:rPr>
+                <w:rFonts w:ascii="Arial" w:eastAsia="Times New Roman" w:hAnsi="Arial" w:cs="Arial"/>
+                <w:b/>
+                <w:bCs/>
+                <w:color w:val="006B6B"/>
+                <w:sz w:val="30"/>
+                <w:szCs w:val="30"/>
+              </w:rPr>
+            </w:pPr>
+            <w:r>
+              <w:rPr>
+                <w:rFonts w:ascii="Arial" w:eastAsia="Times New Roman" w:hAnsi="Arial" w:cs="Arial"/>
+                <w:b/>
+                <w:bCs/>
+                <w:color w:val="006B6B"/>
+                <w:sz w:val="30"/>
+                <w:szCs w:val="30"/>
+              </w:rPr>
+              <w:t>SPRINT</w:t>
+            </w:r>
+          </w:p>
+        </w:tc>
+        <w:tc>
+          <w:tcPr>
+            <w:tcW w:w="4111" w:type="dxa"/>
+            <w:tcBorders>
+              <w:bottom w:val="single" w:sz="4" w:space="0" w:color="auto"/>
+            </w:tcBorders>
+            <w:shd w:val="clear" w:color="000000" w:fill="94BD5E"/>
+            <w:noWrap/>
+            <w:vAlign w:val="center"/>
+            <w:hideMark/>
+          </w:tcPr>
+          <w:p>
+            <w:pPr>
+              <w:spacing w:after="0" w:line="240" w:lineRule="auto"/>
+              <w:jc w:val="center"/>
+              <w:rPr>
+                <w:rFonts w:ascii="Arial" w:eastAsia="Times New Roman" w:hAnsi="Arial" w:cs="Arial"/>
+                <w:b/>
+                <w:bCs/>
+                <w:color w:val="006B6B"/>
+                <w:sz w:val="30"/>
+                <w:szCs w:val="30"/>
+              </w:rPr>
+            </w:pPr>
+            <w:r>
+              <w:rPr>
+                <w:rFonts w:ascii="Arial" w:eastAsia="Times New Roman" w:hAnsi="Arial" w:cs="Arial"/>
+                <w:b/>
+                <w:bCs/>
+                <w:color w:val="006B6B"/>
+                <w:sz w:val="30"/>
+                <w:szCs w:val="30"/>
+              </w:rPr>
+              <w:t>A favor</w:t>
+            </w:r>
+          </w:p>
+        </w:tc>
+        <w:tc>
+          <w:tcPr>
+            <w:tcW w:w="3544" w:type="dxa"/>
+            <w:tcBorders>
+              <w:bottom w:val="single" w:sz="4" w:space="0" w:color="auto"/>
+            </w:tcBorders>
+            <w:shd w:val="clear" w:color="000000" w:fill="94BD5E"/>
+            <w:noWrap/>
+            <w:vAlign w:val="center"/>
+            <w:hideMark/>
+          </w:tcPr>
+          <w:p>
+            <w:pPr>
+              <w:spacing w:after="0" w:line="240" w:lineRule="auto"/>
+              <w:jc w:val="center"/>
+              <w:rPr>
+                <w:rFonts w:ascii="Arial" w:eastAsia="Times New Roman" w:hAnsi="Arial" w:cs="Arial"/>
+                <w:b/>
+                <w:bCs/>
+                <w:color w:val="006B6B"/>
+                <w:sz w:val="30"/>
+                <w:szCs w:val="30"/>
+              </w:rPr>
+            </w:pPr>
+            <w:r>
+              <w:rPr>
+                <w:rFonts w:ascii="Arial" w:eastAsia="Times New Roman" w:hAnsi="Arial" w:cs="Arial"/>
+                <w:b/>
+                <w:bCs/>
+                <w:color w:val="006B6B"/>
+                <w:sz w:val="30"/>
+                <w:szCs w:val="30"/>
+              </w:rPr>
+              <w:t>En contra</w:t>
+            </w:r>
+          </w:p>
+        </w:tc>
+        <w:tc>
+          <w:tcPr>
+            <w:tcW w:w="3324" w:type="dxa"/>
+            <w:tcBorders>
+              <w:bottom w:val="single" w:sz="4" w:space="0" w:color="auto"/>
+            </w:tcBorders>
+            <w:shd w:val="clear" w:color="000000" w:fill="94BD5E"/>
+            <w:noWrap/>
+            <w:vAlign w:val="center"/>
+            <w:hideMark/>
+          </w:tcPr>
+          <w:p>
+            <w:pPr>
+              <w:spacing w:after="0" w:line="240" w:lineRule="auto"/>
+              <w:jc w:val="center"/>
+              <w:rPr>
+                <w:rFonts w:ascii="Arial" w:eastAsia="Times New Roman" w:hAnsi="Arial" w:cs="Arial"/>
+                <w:b/>
+                <w:bCs/>
+                <w:color w:val="006B6B"/>
+                <w:sz w:val="30"/>
+                <w:szCs w:val="30"/>
+              </w:rPr>
+            </w:pPr>
+            <w:r>
+              <w:rPr>
+                <w:rFonts w:ascii="Arial" w:eastAsia="Times New Roman" w:hAnsi="Arial" w:cs="Arial"/>
+                <w:b/>
+                <w:bCs/>
+                <w:color w:val="006B6B"/>
+                <w:sz w:val="30"/>
+                <w:szCs w:val="30"/>
+              </w:rPr>
+              <w:t>A mejorar</w:t>
+            </w:r>
+          </w:p>
+        </w:tc>
+      </w:tr>
+      <w:tr>
+        <w:trPr>
+          <w:trHeight w:val="441"/>
+        </w:trPr>
+        <w:tc>
+          <w:tcPr>
+            <w:tcW w:w="1716" w:type="dxa"/>
+            <w:shd w:val="clear" w:color="auto" w:fill="8DB3E2" w:themeFill="text2" w:themeFillTint="66"/>
+            <w:noWrap/>
+            <w:vAlign w:val="center"/>
+            <w:hideMark/>
+          </w:tcPr>
+          <w:p>
+            <w:pPr>
+              <w:spacing w:after="0" w:line="240" w:lineRule="auto"/>
+              <w:jc w:val="center"/>
+              <w:rPr>
+                <w:rFonts w:ascii="Arial" w:eastAsia="Times New Roman" w:hAnsi="Arial" w:cs="Arial"/>
+                <w:b/>
+                <w:bCs/>
+                <w:color w:val="006B6B"/>
+                <w:sz w:val="30"/>
+                <w:szCs w:val="30"/>
+              </w:rPr>
+            </w:pPr>
+            <w:r>
+              <w:rPr>
+                <w:rFonts w:ascii="Arial" w:eastAsia="Times New Roman" w:hAnsi="Arial" w:cs="Arial"/>
+                <w:b/>
+                <w:bCs/>
+                <w:color w:val="006B6B"/>
+                <w:sz w:val="30"/>
+                <w:szCs w:val="30"/>
+              </w:rPr>
+              <w:t>Sprint 01</w:t>
+            </w:r>
+          </w:p>
+        </w:tc>
+        <w:tc>
+          <w:tcPr>
+            <w:tcW w:w="4111" w:type="dxa"/>
+            <w:shd w:val="clear" w:color="000000" w:fill="auto"/>
+            <w:noWrap/>
+            <w:vAlign w:val="center"/>
+            <w:hideMark/>
+          </w:tcPr>
+          <w:p>
+            <w:pPr>
+              <w:spacing w:after="0" w:line="240" w:lineRule="auto"/>
+              <w:rPr>
+                <w:rFonts w:ascii="Arial" w:eastAsia="Times New Roman" w:hAnsi="Arial" w:cs="Arial"/>
+                <w:bCs/>
+                <w:sz w:val="20"/>
+                <w:szCs w:val="20"/>
+              </w:rPr>
+            </w:pPr>
+            <w:r>
+              <w:rPr>
+                <w:rFonts w:ascii="Arial" w:eastAsia="Times New Roman" w:hAnsi="Arial" w:cs="Arial"/>
+                <w:b/>
+                <w:bCs/>
+                <w:sz w:val="20"/>
+                <w:szCs w:val="20"/>
+              </w:rPr>
+              <w:t>*</w:t>
+            </w:r>
+            <w:r>
+              <w:rPr>
+                <w:rFonts w:ascii="Arial" w:eastAsia="Times New Roman" w:hAnsi="Arial" w:cs="Arial"/>
+                <w:bCs/>
+                <w:sz w:val="20"/>
+                <w:szCs w:val="20"/>
+              </w:rPr>
+              <w:t>Se obtuvo buenos resultados en las investigación realizadas, pudiendo definir con certeza las tecnologías a utilizar.</w:t>
+            </w:r>
+          </w:p>
+          <w:p>
+            <w:pPr>
+              <w:spacing w:after="0" w:line="240" w:lineRule="auto"/>
+              <w:rPr>
+                <w:rFonts w:ascii="Arial" w:eastAsia="Times New Roman" w:hAnsi="Arial" w:cs="Arial"/>
+                <w:color w:val="000000"/>
+                <w:sz w:val="20"/>
+                <w:szCs w:val="20"/>
+              </w:rPr>
+            </w:pPr>
+            <w:r>
+              <w:rPr>
+                <w:rFonts w:ascii="Arial" w:eastAsia="Times New Roman" w:hAnsi="Arial" w:cs="Arial"/>
+                <w:color w:val="000000"/>
+                <w:sz w:val="20"/>
+                <w:szCs w:val="20"/>
+              </w:rPr>
+              <w:t>*Contar con el equipamiento necesario como PCs y celulares con sistema operativo Androide.</w:t>
+            </w:r>
+          </w:p>
+          <w:p>
+            <w:pPr>
+              <w:spacing w:after="0" w:line="240" w:lineRule="auto"/>
+              <w:rPr>
+                <w:rFonts w:ascii="Arial" w:eastAsia="Times New Roman" w:hAnsi="Arial" w:cs="Arial"/>
+                <w:bCs/>
+                <w:sz w:val="20"/>
+                <w:szCs w:val="20"/>
+              </w:rPr>
+            </w:pPr>
+          </w:p>
+          <w:p>
+            <w:pPr>
+              <w:spacing w:after="0" w:line="240" w:lineRule="auto"/>
+              <w:rPr>
+                <w:rFonts w:ascii="Arial" w:eastAsia="Times New Roman" w:hAnsi="Arial" w:cs="Arial"/>
+                <w:b/>
+                <w:bCs/>
+                <w:sz w:val="20"/>
+                <w:szCs w:val="20"/>
+              </w:rPr>
+            </w:pPr>
+          </w:p>
+        </w:tc>
+        <w:tc>
+          <w:tcPr>
+            <w:tcW w:w="3544" w:type="dxa"/>
+            <w:shd w:val="clear" w:color="000000" w:fill="auto"/>
+            <w:noWrap/>
+            <w:vAlign w:val="center"/>
+            <w:hideMark/>
+          </w:tcPr>
+          <w:p>
+            <w:pPr>
+              <w:spacing w:after="0" w:line="240" w:lineRule="auto"/>
+              <w:rPr>
+                <w:rFonts w:ascii="Arial" w:eastAsia="Times New Roman" w:hAnsi="Arial" w:cs="Arial"/>
+                <w:color w:val="000000"/>
+                <w:sz w:val="20"/>
+                <w:szCs w:val="20"/>
+              </w:rPr>
+            </w:pPr>
+            <w:r>
+              <w:rPr>
+                <w:rFonts w:ascii="Arial" w:eastAsia="Times New Roman" w:hAnsi="Arial" w:cs="Arial"/>
+                <w:color w:val="000000"/>
+                <w:sz w:val="20"/>
+                <w:szCs w:val="20"/>
+              </w:rPr>
+              <w:t>*Falta de comunicación y organización en cuanto a la ejecución de las tareas.</w:t>
+            </w:r>
+          </w:p>
+          <w:p>
+            <w:pPr>
+              <w:spacing w:after="0" w:line="240" w:lineRule="auto"/>
+              <w:rPr>
+                <w:rFonts w:ascii="Arial" w:eastAsia="Times New Roman" w:hAnsi="Arial" w:cs="Arial"/>
+                <w:color w:val="000000"/>
+                <w:sz w:val="20"/>
+                <w:szCs w:val="20"/>
+              </w:rPr>
+            </w:pPr>
+            <w:r>
+              <w:rPr>
+                <w:rFonts w:ascii="Arial" w:eastAsia="Times New Roman" w:hAnsi="Arial" w:cs="Arial"/>
+                <w:color w:val="000000"/>
+                <w:sz w:val="20"/>
+                <w:szCs w:val="20"/>
+              </w:rPr>
+              <w:t>*No c</w:t>
+            </w:r>
+            <w:r>
+              <w:rPr>
+                <w:rFonts w:ascii="Arial" w:eastAsia="Times New Roman" w:hAnsi="Arial" w:cs="Arial"/>
+                <w:color w:val="000000"/>
+                <w:sz w:val="20"/>
+                <w:szCs w:val="20"/>
+              </w:rPr>
+              <w:t>ontar con un lugar físico con los servicios adecuados como internet.</w:t>
+            </w:r>
+          </w:p>
+        </w:tc>
+        <w:tc>
+          <w:tcPr>
+            <w:tcW w:w="3324" w:type="dxa"/>
+            <w:shd w:val="clear" w:color="000000" w:fill="auto"/>
+            <w:noWrap/>
+            <w:vAlign w:val="center"/>
+            <w:hideMark/>
+          </w:tcPr>
+          <w:p>
+            <w:pPr>
+              <w:spacing w:after="0" w:line="240" w:lineRule="auto"/>
+              <w:rPr>
+                <w:rFonts w:ascii="Arial" w:eastAsia="Times New Roman" w:hAnsi="Arial" w:cs="Arial"/>
+                <w:bCs/>
+                <w:sz w:val="20"/>
+                <w:szCs w:val="20"/>
+              </w:rPr>
+            </w:pPr>
+            <w:r>
+              <w:rPr>
+                <w:rFonts w:ascii="Arial" w:eastAsia="Times New Roman" w:hAnsi="Arial" w:cs="Arial"/>
+                <w:bCs/>
+                <w:sz w:val="20"/>
+                <w:szCs w:val="20"/>
+              </w:rPr>
+              <w:t xml:space="preserve">*Implementar </w:t>
+            </w:r>
+            <w:r>
+              <w:rPr>
+                <w:rFonts w:ascii="Arial" w:eastAsia="Times New Roman" w:hAnsi="Arial" w:cs="Arial"/>
+                <w:bCs/>
+                <w:sz w:val="20"/>
+                <w:szCs w:val="20"/>
+              </w:rPr>
+              <w:t xml:space="preserve"> las daily</w:t>
+            </w:r>
+            <w:r>
+              <w:rPr>
+                <w:rFonts w:ascii="Arial" w:eastAsia="Times New Roman" w:hAnsi="Arial" w:cs="Arial"/>
+                <w:bCs/>
+                <w:sz w:val="20"/>
+                <w:szCs w:val="20"/>
+              </w:rPr>
+              <w:t xml:space="preserve"> para mejorar la comunicación y organización de las tareas.</w:t>
+            </w:r>
+          </w:p>
+          <w:p>
+            <w:pPr>
+              <w:spacing w:after="0" w:line="240" w:lineRule="auto"/>
+              <w:rPr>
+                <w:rFonts w:ascii="Arial" w:eastAsia="Times New Roman" w:hAnsi="Arial" w:cs="Arial"/>
+                <w:color w:val="000000"/>
+                <w:sz w:val="20"/>
+                <w:szCs w:val="20"/>
+              </w:rPr>
+            </w:pPr>
+            <w:r>
+              <w:rPr>
+                <w:rFonts w:ascii="Arial" w:eastAsia="Times New Roman" w:hAnsi="Arial" w:cs="Arial"/>
+                <w:color w:val="000000"/>
+                <w:sz w:val="20"/>
+                <w:szCs w:val="20"/>
+              </w:rPr>
+              <w:t>*Buscar en casas de amigos y familiares un lugar adecuado para el desarrollo del proyecto.</w:t>
+            </w:r>
+          </w:p>
+          <w:p>
+            <w:pPr>
+              <w:spacing w:after="0" w:line="240" w:lineRule="auto"/>
+              <w:rPr>
+                <w:rFonts w:ascii="Arial" w:eastAsia="Times New Roman" w:hAnsi="Arial" w:cs="Arial"/>
+                <w:bCs/>
+                <w:sz w:val="20"/>
+                <w:szCs w:val="20"/>
+              </w:rPr>
+            </w:pPr>
+          </w:p>
+        </w:tc>
+      </w:tr>
+      <w:tr>
+        <w:trPr>
+          <w:trHeight w:val="441"/>
+        </w:trPr>
+        <w:tc>
+          <w:tcPr>
+            <w:tcW w:w="1716" w:type="dxa"/>
+            <w:shd w:val="clear" w:color="auto" w:fill="8DB3E2" w:themeFill="text2" w:themeFillTint="66"/>
+            <w:noWrap/>
+            <w:vAlign w:val="center"/>
+            <w:hideMark/>
+          </w:tcPr>
+          <w:p>
+            <w:pPr>
+              <w:spacing w:after="0" w:line="240" w:lineRule="auto"/>
+              <w:jc w:val="center"/>
+              <w:rPr>
+                <w:rFonts w:ascii="Arial" w:eastAsia="Times New Roman" w:hAnsi="Arial" w:cs="Arial"/>
+                <w:b/>
+                <w:bCs/>
+                <w:color w:val="006B6B"/>
+                <w:sz w:val="30"/>
+                <w:szCs w:val="30"/>
+              </w:rPr>
+            </w:pPr>
+            <w:r>
+              <w:rPr>
+                <w:rFonts w:ascii="Arial" w:eastAsia="Times New Roman" w:hAnsi="Arial" w:cs="Arial"/>
+                <w:b/>
+                <w:bCs/>
+                <w:color w:val="006B6B"/>
+                <w:sz w:val="30"/>
+                <w:szCs w:val="30"/>
+              </w:rPr>
+              <w:t>Sprint 02</w:t>
+            </w:r>
+          </w:p>
+        </w:tc>
+        <w:tc>
+          <w:tcPr>
+            <w:tcW w:w="4111" w:type="dxa"/>
+            <w:shd w:val="clear" w:color="000000" w:fill="auto"/>
+            <w:noWrap/>
+            <w:vAlign w:val="center"/>
+            <w:hideMark/>
+          </w:tcPr>
+          <w:p>
+            <w:pPr>
+              <w:spacing w:after="0" w:line="240" w:lineRule="auto"/>
+              <w:rPr>
+                <w:rFonts w:ascii="Arial" w:eastAsia="Times New Roman" w:hAnsi="Arial" w:cs="Arial"/>
+                <w:color w:val="000000"/>
+                <w:sz w:val="20"/>
+                <w:szCs w:val="20"/>
+              </w:rPr>
+            </w:pPr>
+            <w:r>
+              <w:rPr>
+                <w:rFonts w:ascii="Arial" w:eastAsia="Times New Roman" w:hAnsi="Arial" w:cs="Arial"/>
+                <w:color w:val="000000"/>
+                <w:sz w:val="20"/>
+                <w:szCs w:val="20"/>
+              </w:rPr>
+              <w:t xml:space="preserve">* Conocimientos en los lenguajes de programación orientado a objetos como java </w:t>
+            </w:r>
+            <w:r>
+              <w:rPr>
+                <w:rFonts w:ascii="Arial" w:eastAsia="Times New Roman" w:hAnsi="Arial" w:cs="Arial"/>
+                <w:color w:val="000000"/>
+                <w:sz w:val="20"/>
+                <w:szCs w:val="20"/>
+              </w:rPr>
+              <w:lastRenderedPageBreak/>
+              <w:t>o C#.</w:t>
+            </w:r>
+          </w:p>
+          <w:p>
+            <w:pPr>
+              <w:spacing w:after="0" w:line="240" w:lineRule="auto"/>
+              <w:rPr>
+                <w:rFonts w:ascii="Arial" w:eastAsia="Times New Roman" w:hAnsi="Arial" w:cs="Arial"/>
+                <w:color w:val="000000"/>
+                <w:sz w:val="20"/>
+                <w:szCs w:val="20"/>
+              </w:rPr>
+            </w:pPr>
+            <w:r>
+              <w:rPr>
+                <w:rFonts w:ascii="Arial" w:eastAsia="Times New Roman" w:hAnsi="Arial" w:cs="Arial"/>
+                <w:color w:val="000000"/>
+                <w:sz w:val="20"/>
+                <w:szCs w:val="20"/>
+              </w:rPr>
+              <w:t>* Los miembros del Scrum Team ya cuenta con la experiencia en el uso de Scrum.</w:t>
+            </w:r>
+          </w:p>
+          <w:p>
+            <w:pPr>
+              <w:spacing w:after="0" w:line="240" w:lineRule="auto"/>
+              <w:rPr>
+                <w:rFonts w:ascii="Arial" w:eastAsia="Times New Roman" w:hAnsi="Arial" w:cs="Arial"/>
+                <w:color w:val="000000"/>
+                <w:sz w:val="20"/>
+                <w:szCs w:val="20"/>
+              </w:rPr>
+            </w:pPr>
+            <w:r>
+              <w:rPr>
+                <w:rFonts w:ascii="Arial" w:eastAsia="Times New Roman" w:hAnsi="Arial" w:cs="Arial"/>
+                <w:color w:val="000000"/>
+                <w:sz w:val="20"/>
+                <w:szCs w:val="20"/>
+              </w:rPr>
+              <w:t>*Comenzar en etapas temprana la redacción del marco teórico del proyecto final.</w:t>
+            </w:r>
+          </w:p>
+          <w:p>
+            <w:pPr>
+              <w:spacing w:after="0" w:line="240" w:lineRule="auto"/>
+              <w:rPr>
+                <w:rFonts w:ascii="Arial" w:eastAsia="Times New Roman" w:hAnsi="Arial" w:cs="Arial"/>
+                <w:b/>
+                <w:bCs/>
+                <w:sz w:val="20"/>
+                <w:szCs w:val="20"/>
+              </w:rPr>
+            </w:pPr>
+          </w:p>
+        </w:tc>
+        <w:tc>
+          <w:tcPr>
+            <w:tcW w:w="3544" w:type="dxa"/>
+            <w:shd w:val="clear" w:color="000000" w:fill="auto"/>
+            <w:noWrap/>
+            <w:vAlign w:val="center"/>
+            <w:hideMark/>
+          </w:tcPr>
+          <w:p>
+            <w:pPr>
+              <w:spacing w:after="0" w:line="240" w:lineRule="auto"/>
+              <w:rPr>
+                <w:rFonts w:ascii="Arial" w:eastAsia="Times New Roman" w:hAnsi="Arial" w:cs="Arial"/>
+                <w:color w:val="000000"/>
+                <w:sz w:val="20"/>
+                <w:szCs w:val="20"/>
+              </w:rPr>
+            </w:pPr>
+            <w:r>
+              <w:rPr>
+                <w:rFonts w:ascii="Arial" w:eastAsia="Times New Roman" w:hAnsi="Arial" w:cs="Arial"/>
+                <w:color w:val="000000"/>
+                <w:sz w:val="20"/>
+                <w:szCs w:val="20"/>
+              </w:rPr>
+              <w:lastRenderedPageBreak/>
+              <w:t xml:space="preserve">* Se dedico demasiado tiempo en completar las tareas asignadas </w:t>
+            </w:r>
+            <w:r>
+              <w:rPr>
+                <w:rFonts w:ascii="Arial" w:eastAsia="Times New Roman" w:hAnsi="Arial" w:cs="Arial"/>
+                <w:color w:val="000000"/>
+                <w:sz w:val="20"/>
+                <w:szCs w:val="20"/>
+              </w:rPr>
+              <w:lastRenderedPageBreak/>
+              <w:t>(superior a las estimadas).</w:t>
+            </w:r>
+          </w:p>
+          <w:p>
+            <w:pPr>
+              <w:spacing w:after="0" w:line="240" w:lineRule="auto"/>
+              <w:rPr>
+                <w:rFonts w:ascii="Arial" w:eastAsia="Times New Roman" w:hAnsi="Arial" w:cs="Arial"/>
+                <w:color w:val="000000"/>
+                <w:sz w:val="20"/>
+                <w:szCs w:val="20"/>
+              </w:rPr>
+            </w:pPr>
+          </w:p>
+        </w:tc>
+        <w:tc>
+          <w:tcPr>
+            <w:tcW w:w="3324" w:type="dxa"/>
+            <w:shd w:val="clear" w:color="000000" w:fill="auto"/>
+            <w:noWrap/>
+            <w:vAlign w:val="center"/>
+            <w:hideMark/>
+          </w:tcPr>
+          <w:p>
+            <w:pPr>
+              <w:spacing w:after="0" w:line="240" w:lineRule="auto"/>
+              <w:rPr>
+                <w:rFonts w:ascii="Arial" w:eastAsia="Times New Roman" w:hAnsi="Arial" w:cs="Arial"/>
+                <w:bCs/>
+                <w:sz w:val="20"/>
+                <w:szCs w:val="20"/>
+              </w:rPr>
+            </w:pPr>
+            <w:r>
+              <w:rPr>
+                <w:rFonts w:ascii="Arial" w:eastAsia="Times New Roman" w:hAnsi="Arial" w:cs="Arial"/>
+                <w:bCs/>
+                <w:sz w:val="20"/>
+                <w:szCs w:val="20"/>
+              </w:rPr>
+              <w:lastRenderedPageBreak/>
+              <w:t>*Definir con mayor detalles las tareas a realizar por el equipo.</w:t>
+            </w:r>
+          </w:p>
+          <w:p>
+            <w:pPr>
+              <w:spacing w:after="0" w:line="240" w:lineRule="auto"/>
+              <w:rPr>
+                <w:rFonts w:ascii="Arial" w:eastAsia="Times New Roman" w:hAnsi="Arial" w:cs="Arial"/>
+                <w:bCs/>
+                <w:sz w:val="20"/>
+                <w:szCs w:val="20"/>
+              </w:rPr>
+            </w:pPr>
+          </w:p>
+        </w:tc>
+      </w:tr>
+      <w:tr>
+        <w:trPr>
+          <w:trHeight w:val="441"/>
+        </w:trPr>
+        <w:tc>
+          <w:tcPr>
+            <w:tcW w:w="1716" w:type="dxa"/>
+            <w:shd w:val="clear" w:color="auto" w:fill="8DB3E2" w:themeFill="text2" w:themeFillTint="66"/>
+            <w:noWrap/>
+            <w:vAlign w:val="center"/>
+            <w:hideMark/>
+          </w:tcPr>
+          <w:p>
+            <w:pPr>
+              <w:spacing w:after="0" w:line="240" w:lineRule="auto"/>
+              <w:jc w:val="center"/>
+              <w:rPr>
+                <w:rFonts w:ascii="Arial" w:eastAsia="Times New Roman" w:hAnsi="Arial" w:cs="Arial"/>
+                <w:b/>
+                <w:bCs/>
+                <w:color w:val="006B6B"/>
+                <w:sz w:val="30"/>
+                <w:szCs w:val="30"/>
+              </w:rPr>
+            </w:pPr>
+            <w:r>
+              <w:rPr>
+                <w:rFonts w:ascii="Arial" w:eastAsia="Times New Roman" w:hAnsi="Arial" w:cs="Arial"/>
+                <w:b/>
+                <w:bCs/>
+                <w:color w:val="006B6B"/>
+                <w:sz w:val="30"/>
+                <w:szCs w:val="30"/>
+              </w:rPr>
+              <w:lastRenderedPageBreak/>
+              <w:t>Sprint 03</w:t>
+            </w:r>
+          </w:p>
+        </w:tc>
+        <w:tc>
+          <w:tcPr>
+            <w:tcW w:w="4111" w:type="dxa"/>
+            <w:shd w:val="clear" w:color="000000" w:fill="auto"/>
+            <w:noWrap/>
+            <w:vAlign w:val="center"/>
+            <w:hideMark/>
+          </w:tcPr>
+          <w:p>
+            <w:pPr>
+              <w:spacing w:after="0" w:line="240" w:lineRule="auto"/>
+              <w:rPr>
+                <w:rFonts w:ascii="Arial" w:eastAsia="Times New Roman" w:hAnsi="Arial" w:cs="Arial"/>
+                <w:color w:val="000000"/>
+                <w:sz w:val="20"/>
+                <w:szCs w:val="20"/>
+              </w:rPr>
+            </w:pPr>
+            <w:r>
+              <w:rPr>
+                <w:rFonts w:ascii="Arial" w:eastAsia="Times New Roman" w:hAnsi="Arial" w:cs="Arial"/>
+                <w:color w:val="000000"/>
+                <w:sz w:val="20"/>
+                <w:szCs w:val="20"/>
+              </w:rPr>
+              <w:t>*Contar con experiencia en el manejo de herramientas de diseño como Adobe Photoshop para la elaboración de interfaces gráficas.</w:t>
+            </w:r>
+          </w:p>
+          <w:p>
+            <w:pPr>
+              <w:spacing w:after="0" w:line="240" w:lineRule="auto"/>
+              <w:rPr>
+                <w:rFonts w:ascii="Arial" w:eastAsia="Times New Roman" w:hAnsi="Arial" w:cs="Arial"/>
+                <w:color w:val="000000"/>
+                <w:sz w:val="20"/>
+                <w:szCs w:val="20"/>
+              </w:rPr>
+            </w:pPr>
+            <w:r>
+              <w:rPr>
+                <w:rFonts w:ascii="Arial" w:eastAsia="Times New Roman" w:hAnsi="Arial" w:cs="Arial"/>
+                <w:color w:val="000000"/>
+                <w:sz w:val="20"/>
+                <w:szCs w:val="20"/>
+              </w:rPr>
+              <w:t>*</w:t>
+            </w:r>
+            <w:r>
+              <w:rPr>
+                <w:rFonts w:ascii="Arial" w:eastAsia="Times New Roman" w:hAnsi="Arial" w:cs="Arial"/>
+                <w:color w:val="000000"/>
+                <w:sz w:val="20"/>
+                <w:szCs w:val="20"/>
+              </w:rPr>
+              <w:t xml:space="preserve">Mejora de la </w:t>
+            </w:r>
+            <w:r>
+              <w:rPr>
+                <w:rFonts w:ascii="Arial" w:eastAsia="Times New Roman" w:hAnsi="Arial" w:cs="Arial"/>
+                <w:color w:val="000000"/>
+                <w:sz w:val="20"/>
+                <w:szCs w:val="20"/>
+              </w:rPr>
+              <w:t xml:space="preserve"> Comunicación </w:t>
+            </w:r>
+            <w:r>
+              <w:rPr>
+                <w:rFonts w:ascii="Arial" w:eastAsia="Times New Roman" w:hAnsi="Arial" w:cs="Arial"/>
+                <w:color w:val="000000"/>
+                <w:sz w:val="20"/>
+                <w:szCs w:val="20"/>
+              </w:rPr>
+              <w:t>y trabajo en equipo.</w:t>
+            </w:r>
+          </w:p>
+          <w:p>
+            <w:pPr>
+              <w:spacing w:after="0" w:line="240" w:lineRule="auto"/>
+              <w:rPr>
+                <w:rFonts w:ascii="Arial" w:eastAsia="Times New Roman" w:hAnsi="Arial" w:cs="Arial"/>
+                <w:color w:val="000000"/>
+                <w:sz w:val="20"/>
+                <w:szCs w:val="20"/>
+              </w:rPr>
+            </w:pPr>
+          </w:p>
+          <w:p>
+            <w:pPr>
+              <w:spacing w:after="0" w:line="240" w:lineRule="auto"/>
+              <w:rPr>
+                <w:rFonts w:ascii="Arial" w:eastAsia="Times New Roman" w:hAnsi="Arial" w:cs="Arial"/>
+                <w:b/>
+                <w:bCs/>
+                <w:sz w:val="20"/>
+                <w:szCs w:val="20"/>
+              </w:rPr>
+            </w:pPr>
+          </w:p>
+        </w:tc>
+        <w:tc>
+          <w:tcPr>
+            <w:tcW w:w="3544" w:type="dxa"/>
+            <w:shd w:val="clear" w:color="000000" w:fill="auto"/>
+            <w:noWrap/>
+            <w:vAlign w:val="center"/>
+            <w:hideMark/>
+          </w:tcPr>
+          <w:p>
+            <w:pPr>
+              <w:spacing w:after="0" w:line="240" w:lineRule="auto"/>
+              <w:rPr>
+                <w:rFonts w:ascii="Arial" w:eastAsia="Times New Roman" w:hAnsi="Arial" w:cs="Arial"/>
+                <w:color w:val="000000"/>
+                <w:sz w:val="20"/>
+                <w:szCs w:val="20"/>
+              </w:rPr>
+            </w:pPr>
+            <w:r>
+              <w:rPr>
+                <w:rFonts w:ascii="Arial" w:eastAsia="Times New Roman" w:hAnsi="Arial" w:cs="Arial"/>
+                <w:color w:val="000000"/>
+                <w:sz w:val="20"/>
+                <w:szCs w:val="20"/>
+              </w:rPr>
+              <w:t>*No estar de acuerdo en el diseño de las interfaces del sistema.</w:t>
+            </w:r>
+          </w:p>
+          <w:p>
+            <w:pPr>
+              <w:spacing w:after="0" w:line="240" w:lineRule="auto"/>
+              <w:rPr>
+                <w:rFonts w:ascii="Arial" w:eastAsia="Times New Roman" w:hAnsi="Arial" w:cs="Arial"/>
+                <w:color w:val="000000"/>
+                <w:sz w:val="20"/>
+                <w:szCs w:val="20"/>
+              </w:rPr>
+            </w:pPr>
+            <w:r>
+              <w:rPr>
+                <w:rFonts w:ascii="Arial" w:eastAsia="Times New Roman" w:hAnsi="Arial" w:cs="Arial"/>
+                <w:color w:val="000000"/>
+                <w:sz w:val="20"/>
+                <w:szCs w:val="20"/>
+              </w:rPr>
+              <w:t>*No contar con un sistema de control de versiones y de almacenamiento de archivos.</w:t>
+            </w:r>
+          </w:p>
+        </w:tc>
+        <w:tc>
+          <w:tcPr>
+            <w:tcW w:w="3324" w:type="dxa"/>
+            <w:shd w:val="clear" w:color="000000" w:fill="auto"/>
+            <w:noWrap/>
+            <w:vAlign w:val="center"/>
+            <w:hideMark/>
+          </w:tcPr>
+          <w:p>
+            <w:pPr>
+              <w:spacing w:after="0" w:line="240" w:lineRule="auto"/>
+              <w:rPr>
+                <w:rFonts w:ascii="Arial" w:eastAsia="Times New Roman" w:hAnsi="Arial" w:cs="Arial"/>
+                <w:bCs/>
+                <w:sz w:val="20"/>
+                <w:szCs w:val="20"/>
+              </w:rPr>
+            </w:pPr>
+            <w:r>
+              <w:rPr>
+                <w:rFonts w:ascii="Arial" w:eastAsia="Times New Roman" w:hAnsi="Arial" w:cs="Arial"/>
+                <w:bCs/>
+                <w:sz w:val="20"/>
+                <w:szCs w:val="20"/>
+              </w:rPr>
+              <w:t>*Definir la interfaz a priori para no llegar a la desavenencia en cuanto al diseño.</w:t>
+            </w:r>
+          </w:p>
+          <w:p>
+            <w:pPr>
+              <w:spacing w:after="0" w:line="240" w:lineRule="auto"/>
+              <w:rPr>
+                <w:rFonts w:ascii="Arial" w:eastAsia="Times New Roman" w:hAnsi="Arial" w:cs="Arial"/>
+                <w:bCs/>
+                <w:sz w:val="20"/>
+                <w:szCs w:val="20"/>
+              </w:rPr>
+            </w:pPr>
+            <w:r>
+              <w:rPr>
+                <w:rFonts w:ascii="Arial" w:eastAsia="Times New Roman" w:hAnsi="Arial" w:cs="Arial"/>
+                <w:bCs/>
+                <w:sz w:val="20"/>
+                <w:szCs w:val="20"/>
+              </w:rPr>
+              <w:t>*Se debe implementar SVN para la gestión y versión de archivos para el proyecto</w:t>
+            </w:r>
+          </w:p>
+        </w:tc>
+      </w:tr>
+      <w:tr>
+        <w:trPr>
+          <w:trHeight w:val="441"/>
+        </w:trPr>
+        <w:tc>
+          <w:tcPr>
+            <w:tcW w:w="1716" w:type="dxa"/>
+            <w:shd w:val="clear" w:color="auto" w:fill="8DB3E2" w:themeFill="text2" w:themeFillTint="66"/>
+            <w:noWrap/>
+            <w:vAlign w:val="center"/>
+            <w:hideMark/>
+          </w:tcPr>
+          <w:p>
+            <w:pPr>
+              <w:spacing w:after="0" w:line="240" w:lineRule="auto"/>
+              <w:jc w:val="center"/>
+              <w:rPr>
+                <w:rFonts w:ascii="Arial" w:eastAsia="Times New Roman" w:hAnsi="Arial" w:cs="Arial"/>
+                <w:b/>
+                <w:bCs/>
+                <w:color w:val="006B6B"/>
+                <w:sz w:val="30"/>
+                <w:szCs w:val="30"/>
+              </w:rPr>
+            </w:pPr>
+            <w:r>
+              <w:rPr>
+                <w:rFonts w:ascii="Arial" w:eastAsia="Times New Roman" w:hAnsi="Arial" w:cs="Arial"/>
+                <w:b/>
+                <w:bCs/>
+                <w:color w:val="006B6B"/>
+                <w:sz w:val="30"/>
+                <w:szCs w:val="30"/>
+              </w:rPr>
+              <w:t>Sprint 04</w:t>
+            </w:r>
+          </w:p>
+        </w:tc>
+        <w:tc>
+          <w:tcPr>
+            <w:tcW w:w="4111" w:type="dxa"/>
+            <w:shd w:val="clear" w:color="000000" w:fill="auto"/>
+            <w:noWrap/>
+            <w:vAlign w:val="center"/>
+            <w:hideMark/>
+          </w:tcPr>
+          <w:p>
+            <w:pPr>
+              <w:spacing w:after="0" w:line="240" w:lineRule="auto"/>
+              <w:rPr>
+                <w:rFonts w:ascii="Arial" w:eastAsia="Times New Roman" w:hAnsi="Arial" w:cs="Arial"/>
+                <w:color w:val="000000"/>
+                <w:sz w:val="20"/>
+                <w:szCs w:val="20"/>
+              </w:rPr>
+            </w:pPr>
+            <w:r>
+              <w:rPr>
+                <w:rFonts w:ascii="Arial" w:eastAsia="Times New Roman" w:hAnsi="Arial" w:cs="Arial"/>
+                <w:color w:val="000000"/>
+                <w:sz w:val="20"/>
+                <w:szCs w:val="20"/>
+              </w:rPr>
+              <w:t>*Uso de patronos de diseño para mejorar la arquitectura del software.</w:t>
+            </w:r>
+          </w:p>
+          <w:p>
+            <w:pPr>
+              <w:spacing w:after="0" w:line="240" w:lineRule="auto"/>
+              <w:rPr>
+                <w:rFonts w:ascii="Arial" w:eastAsia="Times New Roman" w:hAnsi="Arial" w:cs="Arial"/>
+                <w:color w:val="000000"/>
+                <w:sz w:val="20"/>
+                <w:szCs w:val="20"/>
+              </w:rPr>
+            </w:pPr>
+          </w:p>
+          <w:p>
+            <w:pPr>
+              <w:spacing w:after="0" w:line="240" w:lineRule="auto"/>
+              <w:rPr>
+                <w:rFonts w:ascii="Arial" w:eastAsia="Times New Roman" w:hAnsi="Arial" w:cs="Arial"/>
+                <w:b/>
+                <w:bCs/>
+                <w:sz w:val="20"/>
+                <w:szCs w:val="20"/>
+              </w:rPr>
+            </w:pPr>
+          </w:p>
+        </w:tc>
+        <w:tc>
+          <w:tcPr>
+            <w:tcW w:w="3544" w:type="dxa"/>
+            <w:shd w:val="clear" w:color="000000" w:fill="auto"/>
+            <w:noWrap/>
+            <w:vAlign w:val="center"/>
+            <w:hideMark/>
+          </w:tcPr>
+          <w:p>
+            <w:pPr>
+              <w:spacing w:after="0" w:line="240" w:lineRule="auto"/>
+              <w:rPr>
+                <w:rFonts w:ascii="Arial" w:eastAsia="Times New Roman" w:hAnsi="Arial" w:cs="Arial"/>
+                <w:color w:val="000000"/>
+                <w:sz w:val="20"/>
+                <w:szCs w:val="20"/>
+              </w:rPr>
+            </w:pPr>
+            <w:r>
+              <w:rPr>
+                <w:rFonts w:ascii="Arial" w:eastAsia="Times New Roman" w:hAnsi="Arial" w:cs="Arial"/>
+                <w:color w:val="000000"/>
+                <w:sz w:val="20"/>
+                <w:szCs w:val="20"/>
+              </w:rPr>
+              <w:t>*Falta de documentación del código.</w:t>
+            </w:r>
+          </w:p>
+        </w:tc>
+        <w:tc>
+          <w:tcPr>
+            <w:tcW w:w="3324" w:type="dxa"/>
+            <w:shd w:val="clear" w:color="000000" w:fill="auto"/>
+            <w:noWrap/>
+            <w:vAlign w:val="center"/>
+            <w:hideMark/>
+          </w:tcPr>
+          <w:p>
+            <w:pPr>
+              <w:spacing w:after="0" w:line="240" w:lineRule="auto"/>
+              <w:rPr>
+                <w:rFonts w:ascii="Arial" w:eastAsia="Times New Roman" w:hAnsi="Arial" w:cs="Arial"/>
+                <w:bCs/>
+                <w:sz w:val="20"/>
+                <w:szCs w:val="20"/>
+              </w:rPr>
+            </w:pPr>
+            <w:r>
+              <w:rPr>
+                <w:rFonts w:ascii="Arial" w:eastAsia="Times New Roman" w:hAnsi="Arial" w:cs="Arial"/>
+                <w:bCs/>
+                <w:sz w:val="20"/>
+                <w:szCs w:val="20"/>
+              </w:rPr>
+              <w:t>*Documentar el código al terminar un método o clase.</w:t>
+            </w:r>
+          </w:p>
+        </w:tc>
+      </w:tr>
+      <w:tr>
+        <w:trPr>
+          <w:trHeight w:val="441"/>
+        </w:trPr>
+        <w:tc>
+          <w:tcPr>
+            <w:tcW w:w="1716" w:type="dxa"/>
+            <w:shd w:val="clear" w:color="auto" w:fill="8DB3E2" w:themeFill="text2" w:themeFillTint="66"/>
+            <w:noWrap/>
+            <w:vAlign w:val="center"/>
+            <w:hideMark/>
+          </w:tcPr>
+          <w:p>
+            <w:pPr>
+              <w:spacing w:after="0" w:line="240" w:lineRule="auto"/>
+              <w:jc w:val="center"/>
+              <w:rPr>
+                <w:rFonts w:ascii="Arial" w:eastAsia="Times New Roman" w:hAnsi="Arial" w:cs="Arial"/>
+                <w:b/>
+                <w:bCs/>
+                <w:color w:val="006B6B"/>
+                <w:sz w:val="30"/>
+                <w:szCs w:val="30"/>
+              </w:rPr>
+            </w:pPr>
+            <w:r>
+              <w:rPr>
+                <w:rFonts w:ascii="Arial" w:eastAsia="Times New Roman" w:hAnsi="Arial" w:cs="Arial"/>
+                <w:b/>
+                <w:bCs/>
+                <w:color w:val="006B6B"/>
+                <w:sz w:val="30"/>
+                <w:szCs w:val="30"/>
+              </w:rPr>
+              <w:t>Sprint 05</w:t>
+            </w:r>
+          </w:p>
+        </w:tc>
+        <w:tc>
+          <w:tcPr>
+            <w:tcW w:w="4111" w:type="dxa"/>
+            <w:shd w:val="clear" w:color="000000" w:fill="auto"/>
+            <w:noWrap/>
+            <w:vAlign w:val="center"/>
+            <w:hideMark/>
+          </w:tcPr>
+          <w:p>
+            <w:pPr>
+              <w:spacing w:after="0" w:line="240" w:lineRule="auto"/>
+              <w:rPr>
+                <w:rFonts w:ascii="Arial" w:eastAsia="Times New Roman" w:hAnsi="Arial" w:cs="Arial"/>
+                <w:b/>
+                <w:bCs/>
+                <w:sz w:val="20"/>
+                <w:szCs w:val="20"/>
+              </w:rPr>
+            </w:pPr>
+            <w:r>
+              <w:rPr>
+                <w:rFonts w:ascii="Arial" w:eastAsia="Times New Roman" w:hAnsi="Arial" w:cs="Arial"/>
+                <w:color w:val="000000"/>
+                <w:sz w:val="20"/>
+                <w:szCs w:val="20"/>
+              </w:rPr>
+              <w:t>*Cumplir con las tareas asignadas en tiempo y forma según la planificación.</w:t>
+            </w:r>
+          </w:p>
+        </w:tc>
+        <w:tc>
+          <w:tcPr>
+            <w:tcW w:w="3544" w:type="dxa"/>
+            <w:shd w:val="clear" w:color="000000" w:fill="auto"/>
+            <w:noWrap/>
+            <w:vAlign w:val="center"/>
+            <w:hideMark/>
+          </w:tcPr>
+          <w:p>
+            <w:pPr>
+              <w:spacing w:after="0" w:line="240" w:lineRule="auto"/>
+              <w:rPr>
+                <w:rFonts w:ascii="Arial" w:eastAsia="Times New Roman" w:hAnsi="Arial" w:cs="Arial"/>
+                <w:color w:val="000000"/>
+                <w:sz w:val="20"/>
+                <w:szCs w:val="20"/>
+              </w:rPr>
+            </w:pPr>
+            <w:r>
+              <w:rPr>
+                <w:rFonts w:ascii="Arial" w:eastAsia="Times New Roman" w:hAnsi="Arial" w:cs="Arial"/>
+                <w:color w:val="000000"/>
+                <w:sz w:val="20"/>
+                <w:szCs w:val="20"/>
+              </w:rPr>
+              <w:t>*Las demoras administrativas en cuanto a la aprobación del anteproyecto.</w:t>
+            </w:r>
+          </w:p>
+          <w:p>
+            <w:pPr>
+              <w:spacing w:after="0" w:line="240" w:lineRule="auto"/>
+              <w:rPr>
+                <w:rFonts w:ascii="Arial" w:eastAsia="Times New Roman" w:hAnsi="Arial" w:cs="Arial"/>
+                <w:color w:val="000000"/>
+                <w:sz w:val="20"/>
+                <w:szCs w:val="20"/>
+              </w:rPr>
+            </w:pPr>
+          </w:p>
+        </w:tc>
+        <w:tc>
+          <w:tcPr>
+            <w:tcW w:w="3324" w:type="dxa"/>
+            <w:shd w:val="clear" w:color="000000" w:fill="auto"/>
+            <w:noWrap/>
+            <w:vAlign w:val="center"/>
+            <w:hideMark/>
+          </w:tcPr>
+          <w:p>
+            <w:pPr>
+              <w:spacing w:after="0" w:line="240" w:lineRule="auto"/>
+              <w:rPr>
+                <w:rFonts w:ascii="Arial" w:eastAsia="Times New Roman" w:hAnsi="Arial" w:cs="Arial"/>
+                <w:color w:val="000000"/>
+                <w:sz w:val="20"/>
+                <w:szCs w:val="20"/>
+              </w:rPr>
+            </w:pPr>
+            <w:r>
+              <w:rPr>
+                <w:rFonts w:ascii="Arial" w:eastAsia="Times New Roman" w:hAnsi="Arial" w:cs="Arial"/>
+                <w:color w:val="000000"/>
+                <w:sz w:val="20"/>
+                <w:szCs w:val="20"/>
+              </w:rPr>
+              <w:t>*Buscar información del estado del anteproyecto en Secretaría Académica de forma periódica.</w:t>
+            </w:r>
+          </w:p>
+        </w:tc>
+      </w:tr>
+      <w:tr>
+        <w:trPr>
+          <w:trHeight w:val="441"/>
+        </w:trPr>
+        <w:tc>
+          <w:tcPr>
+            <w:tcW w:w="1716" w:type="dxa"/>
+            <w:shd w:val="clear" w:color="auto" w:fill="8DB3E2" w:themeFill="text2" w:themeFillTint="66"/>
+            <w:noWrap/>
+            <w:vAlign w:val="center"/>
+            <w:hideMark/>
+          </w:tcPr>
+          <w:p>
+            <w:pPr>
+              <w:spacing w:after="0" w:line="240" w:lineRule="auto"/>
+              <w:jc w:val="center"/>
+              <w:rPr>
+                <w:rFonts w:ascii="Arial" w:eastAsia="Times New Roman" w:hAnsi="Arial" w:cs="Arial"/>
+                <w:b/>
+                <w:bCs/>
+                <w:color w:val="006B6B"/>
+                <w:sz w:val="30"/>
+                <w:szCs w:val="30"/>
+              </w:rPr>
+            </w:pPr>
+            <w:r>
+              <w:rPr>
+                <w:rFonts w:ascii="Arial" w:eastAsia="Times New Roman" w:hAnsi="Arial" w:cs="Arial"/>
+                <w:b/>
+                <w:bCs/>
+                <w:color w:val="006B6B"/>
+                <w:sz w:val="30"/>
+                <w:szCs w:val="30"/>
+              </w:rPr>
+              <w:t>Sprint 06</w:t>
+            </w:r>
+          </w:p>
+        </w:tc>
+        <w:tc>
+          <w:tcPr>
+            <w:tcW w:w="4111" w:type="dxa"/>
+            <w:shd w:val="clear" w:color="000000" w:fill="auto"/>
+            <w:noWrap/>
+            <w:vAlign w:val="center"/>
+            <w:hideMark/>
+          </w:tcPr>
+          <w:p>
+            <w:pPr>
+              <w:spacing w:after="0" w:line="240" w:lineRule="auto"/>
+              <w:rPr>
+                <w:rFonts w:ascii="Arial" w:eastAsia="Times New Roman" w:hAnsi="Arial" w:cs="Arial"/>
+                <w:color w:val="000000"/>
+                <w:sz w:val="20"/>
+                <w:szCs w:val="20"/>
+              </w:rPr>
+            </w:pPr>
+            <w:r>
+              <w:rPr>
+                <w:rFonts w:ascii="Arial" w:eastAsia="Times New Roman" w:hAnsi="Arial" w:cs="Arial"/>
+                <w:color w:val="000000"/>
+                <w:sz w:val="20"/>
+                <w:szCs w:val="20"/>
+              </w:rPr>
+              <w:t>* Disponer de personas con discapacidad auditiva para realizar las pruebas de aceptación.</w:t>
+            </w:r>
+          </w:p>
+          <w:p>
+            <w:pPr>
+              <w:spacing w:after="0" w:line="240" w:lineRule="auto"/>
+              <w:rPr>
+                <w:rFonts w:ascii="Arial" w:eastAsia="Times New Roman" w:hAnsi="Arial" w:cs="Arial"/>
+                <w:color w:val="000000"/>
+                <w:sz w:val="20"/>
+                <w:szCs w:val="20"/>
+              </w:rPr>
+            </w:pPr>
+            <w:r>
+              <w:rPr>
+                <w:rFonts w:ascii="Arial" w:eastAsia="Times New Roman" w:hAnsi="Arial" w:cs="Arial"/>
+                <w:color w:val="000000"/>
+                <w:sz w:val="20"/>
+                <w:szCs w:val="20"/>
+              </w:rPr>
+              <w:t>* Revisión de Código para la optimización de recursos del sistema.</w:t>
+            </w:r>
+          </w:p>
+          <w:p>
+            <w:pPr>
+              <w:spacing w:after="0" w:line="240" w:lineRule="auto"/>
+              <w:rPr>
+                <w:rFonts w:ascii="Arial" w:eastAsia="Times New Roman" w:hAnsi="Arial" w:cs="Arial"/>
+                <w:b/>
+                <w:bCs/>
+                <w:sz w:val="20"/>
+                <w:szCs w:val="20"/>
+              </w:rPr>
+            </w:pPr>
+          </w:p>
+        </w:tc>
+        <w:tc>
+          <w:tcPr>
+            <w:tcW w:w="3544" w:type="dxa"/>
+            <w:shd w:val="clear" w:color="000000" w:fill="auto"/>
+            <w:noWrap/>
+            <w:vAlign w:val="center"/>
+            <w:hideMark/>
+          </w:tcPr>
+          <w:p>
+            <w:pPr>
+              <w:spacing w:after="0" w:line="240" w:lineRule="auto"/>
+              <w:rPr>
+                <w:rFonts w:ascii="Arial" w:eastAsia="Times New Roman" w:hAnsi="Arial" w:cs="Arial"/>
+                <w:color w:val="000000"/>
+                <w:sz w:val="20"/>
+                <w:szCs w:val="20"/>
+              </w:rPr>
+            </w:pPr>
+          </w:p>
+        </w:tc>
+        <w:tc>
+          <w:tcPr>
+            <w:tcW w:w="3324" w:type="dxa"/>
+            <w:shd w:val="clear" w:color="000000" w:fill="auto"/>
+            <w:noWrap/>
+            <w:vAlign w:val="center"/>
+            <w:hideMark/>
+          </w:tcPr>
+          <w:p>
+            <w:pPr>
+              <w:spacing w:after="0" w:line="240" w:lineRule="auto"/>
+              <w:rPr>
+                <w:rFonts w:ascii="Arial" w:eastAsia="Times New Roman" w:hAnsi="Arial" w:cs="Arial"/>
+                <w:bCs/>
+                <w:sz w:val="20"/>
+                <w:szCs w:val="20"/>
+              </w:rPr>
+            </w:pPr>
+          </w:p>
+        </w:tc>
+      </w:tr>
+      <w:tr>
+        <w:trPr>
+          <w:trHeight w:val="441"/>
+        </w:trPr>
+        <w:tc>
+          <w:tcPr>
+            <w:tcW w:w="1716" w:type="dxa"/>
+            <w:shd w:val="clear" w:color="auto" w:fill="8DB3E2" w:themeFill="text2" w:themeFillTint="66"/>
+            <w:noWrap/>
+            <w:vAlign w:val="center"/>
+            <w:hideMark/>
+          </w:tcPr>
+          <w:p>
+            <w:pPr>
+              <w:spacing w:after="0" w:line="240" w:lineRule="auto"/>
+              <w:jc w:val="center"/>
+              <w:rPr>
+                <w:rFonts w:ascii="Arial" w:eastAsia="Times New Roman" w:hAnsi="Arial" w:cs="Arial"/>
+                <w:b/>
+                <w:bCs/>
+                <w:color w:val="006B6B"/>
+                <w:sz w:val="30"/>
+                <w:szCs w:val="30"/>
+              </w:rPr>
+            </w:pPr>
+            <w:r>
+              <w:rPr>
+                <w:rFonts w:ascii="Arial" w:eastAsia="Times New Roman" w:hAnsi="Arial" w:cs="Arial"/>
+                <w:b/>
+                <w:bCs/>
+                <w:color w:val="006B6B"/>
+                <w:sz w:val="30"/>
+                <w:szCs w:val="30"/>
+              </w:rPr>
+              <w:t>Sprint 07</w:t>
+            </w:r>
+          </w:p>
+        </w:tc>
+        <w:tc>
+          <w:tcPr>
+            <w:tcW w:w="4111" w:type="dxa"/>
+            <w:shd w:val="clear" w:color="000000" w:fill="auto"/>
+            <w:noWrap/>
+            <w:vAlign w:val="center"/>
+            <w:hideMark/>
+          </w:tcPr>
+          <w:p>
+            <w:pPr>
+              <w:spacing w:after="0" w:line="240" w:lineRule="auto"/>
+              <w:rPr>
+                <w:rFonts w:ascii="Arial" w:eastAsia="Times New Roman" w:hAnsi="Arial" w:cs="Arial"/>
+                <w:b/>
+                <w:bCs/>
+                <w:sz w:val="20"/>
+                <w:szCs w:val="20"/>
+              </w:rPr>
+            </w:pPr>
+          </w:p>
+        </w:tc>
+        <w:tc>
+          <w:tcPr>
+            <w:tcW w:w="3544" w:type="dxa"/>
+            <w:shd w:val="clear" w:color="000000" w:fill="auto"/>
+            <w:noWrap/>
+            <w:vAlign w:val="center"/>
+            <w:hideMark/>
+          </w:tcPr>
+          <w:p>
+            <w:pPr>
+              <w:spacing w:after="0" w:line="240" w:lineRule="auto"/>
+              <w:rPr>
+                <w:rFonts w:ascii="Arial" w:eastAsia="Times New Roman" w:hAnsi="Arial" w:cs="Arial"/>
+                <w:color w:val="000000"/>
+                <w:sz w:val="20"/>
+                <w:szCs w:val="20"/>
+              </w:rPr>
+            </w:pPr>
+          </w:p>
+        </w:tc>
+        <w:tc>
+          <w:tcPr>
+            <w:tcW w:w="3324" w:type="dxa"/>
+            <w:shd w:val="clear" w:color="000000" w:fill="auto"/>
+            <w:noWrap/>
+            <w:vAlign w:val="center"/>
+            <w:hideMark/>
+          </w:tcPr>
+          <w:p>
+            <w:pPr>
+              <w:spacing w:after="0" w:line="240" w:lineRule="auto"/>
+              <w:rPr>
+                <w:rFonts w:ascii="Arial" w:eastAsia="Times New Roman" w:hAnsi="Arial" w:cs="Arial"/>
+                <w:bCs/>
+                <w:sz w:val="20"/>
+                <w:szCs w:val="20"/>
+              </w:rPr>
+            </w:pPr>
+          </w:p>
+        </w:tc>
+      </w:tr>
+      <w:tr>
+        <w:trPr>
+          <w:trHeight w:val="441"/>
+        </w:trPr>
+        <w:tc>
+          <w:tcPr>
+            <w:tcW w:w="1716" w:type="dxa"/>
+            <w:shd w:val="clear" w:color="auto" w:fill="8DB3E2" w:themeFill="text2" w:themeFillTint="66"/>
+            <w:noWrap/>
+            <w:vAlign w:val="center"/>
+            <w:hideMark/>
+          </w:tcPr>
+          <w:p>
+            <w:pPr>
+              <w:spacing w:after="0" w:line="240" w:lineRule="auto"/>
+              <w:jc w:val="center"/>
+              <w:rPr>
+                <w:rFonts w:ascii="Arial" w:eastAsia="Times New Roman" w:hAnsi="Arial" w:cs="Arial"/>
+                <w:b/>
+                <w:bCs/>
+                <w:color w:val="006B6B"/>
+                <w:sz w:val="30"/>
+                <w:szCs w:val="30"/>
+              </w:rPr>
+            </w:pPr>
+          </w:p>
+        </w:tc>
+        <w:tc>
+          <w:tcPr>
+            <w:tcW w:w="4111" w:type="dxa"/>
+            <w:shd w:val="clear" w:color="000000" w:fill="auto"/>
+            <w:noWrap/>
+            <w:vAlign w:val="center"/>
+            <w:hideMark/>
+          </w:tcPr>
+          <w:p>
+            <w:pPr>
+              <w:spacing w:after="0" w:line="240" w:lineRule="auto"/>
+              <w:rPr>
+                <w:rFonts w:ascii="Arial" w:eastAsia="Times New Roman" w:hAnsi="Arial" w:cs="Arial"/>
+                <w:b/>
+                <w:bCs/>
+                <w:sz w:val="20"/>
+                <w:szCs w:val="20"/>
+              </w:rPr>
+            </w:pPr>
+          </w:p>
+        </w:tc>
+        <w:tc>
+          <w:tcPr>
+            <w:tcW w:w="3544" w:type="dxa"/>
+            <w:shd w:val="clear" w:color="000000" w:fill="auto"/>
+            <w:noWrap/>
+            <w:vAlign w:val="center"/>
+            <w:hideMark/>
+          </w:tcPr>
+          <w:p>
+            <w:pPr>
+              <w:spacing w:after="0" w:line="240" w:lineRule="auto"/>
+              <w:rPr>
+                <w:rFonts w:ascii="Arial" w:eastAsia="Times New Roman" w:hAnsi="Arial" w:cs="Arial"/>
+                <w:color w:val="000000"/>
+                <w:sz w:val="20"/>
+                <w:szCs w:val="20"/>
+              </w:rPr>
+            </w:pPr>
+          </w:p>
+        </w:tc>
+        <w:tc>
+          <w:tcPr>
+            <w:tcW w:w="3324" w:type="dxa"/>
+            <w:shd w:val="clear" w:color="000000" w:fill="auto"/>
+            <w:noWrap/>
+            <w:vAlign w:val="center"/>
+            <w:hideMark/>
+          </w:tcPr>
+          <w:p>
+            <w:pPr>
+              <w:spacing w:after="0" w:line="240" w:lineRule="auto"/>
+              <w:rPr>
+                <w:rFonts w:ascii="Arial" w:eastAsia="Times New Roman" w:hAnsi="Arial" w:cs="Arial"/>
+                <w:bCs/>
+                <w:sz w:val="20"/>
+                <w:szCs w:val="20"/>
+              </w:rPr>
+            </w:pPr>
+          </w:p>
+        </w:tc>
+      </w:tr>
+      <w:tr>
+        <w:trPr>
+          <w:trHeight w:val="1044"/>
+        </w:trPr>
+        <w:tc>
+          <w:tcPr>
+            <w:tcW w:w="1716" w:type="dxa"/>
+            <w:shd w:val="clear" w:color="auto" w:fill="8DB3E2" w:themeFill="text2" w:themeFillTint="66"/>
+            <w:vAlign w:val="center"/>
+            <w:hideMark/>
+          </w:tcPr>
+          <w:p>
+            <w:pPr>
+              <w:spacing w:after="0" w:line="240" w:lineRule="auto"/>
+              <w:jc w:val="center"/>
+              <w:rPr>
+                <w:rFonts w:ascii="Arial" w:eastAsia="Times New Roman" w:hAnsi="Arial" w:cs="Arial"/>
+                <w:b/>
+                <w:bCs/>
+                <w:color w:val="FFFFFF"/>
+                <w:sz w:val="24"/>
+                <w:szCs w:val="24"/>
+              </w:rPr>
+            </w:pPr>
+          </w:p>
+        </w:tc>
+        <w:tc>
+          <w:tcPr>
+            <w:tcW w:w="4111" w:type="dxa"/>
+            <w:shd w:val="clear" w:color="auto" w:fill="auto"/>
+            <w:vAlign w:val="center"/>
+            <w:hideMark/>
+          </w:tcPr>
+          <w:p>
+            <w:pPr>
+              <w:spacing w:after="0" w:line="240" w:lineRule="auto"/>
+              <w:rPr>
+                <w:rFonts w:ascii="Arial" w:eastAsia="Times New Roman" w:hAnsi="Arial" w:cs="Arial"/>
+                <w:color w:val="000000"/>
+                <w:sz w:val="20"/>
+                <w:szCs w:val="20"/>
+              </w:rPr>
+            </w:pPr>
+            <w:r>
+              <w:rPr>
+                <w:rFonts w:ascii="Arial" w:eastAsia="Times New Roman" w:hAnsi="Arial" w:cs="Arial"/>
+                <w:color w:val="000000"/>
+                <w:sz w:val="20"/>
+                <w:szCs w:val="20"/>
+              </w:rPr>
+              <w:br/>
+            </w:r>
+          </w:p>
+          <w:p>
+            <w:pPr>
+              <w:spacing w:after="0" w:line="240" w:lineRule="auto"/>
+              <w:rPr>
+                <w:rFonts w:ascii="Arial" w:eastAsia="Times New Roman" w:hAnsi="Arial" w:cs="Arial"/>
+                <w:color w:val="000000"/>
+                <w:sz w:val="20"/>
+                <w:szCs w:val="20"/>
+              </w:rPr>
+            </w:pPr>
+          </w:p>
+          <w:p>
+            <w:pPr>
+              <w:spacing w:after="0" w:line="240" w:lineRule="auto"/>
+              <w:rPr>
+                <w:rFonts w:ascii="Arial" w:eastAsia="Times New Roman" w:hAnsi="Arial" w:cs="Arial"/>
+                <w:color w:val="000000"/>
+                <w:sz w:val="20"/>
+                <w:szCs w:val="20"/>
+              </w:rPr>
+            </w:pPr>
+          </w:p>
+        </w:tc>
+        <w:tc>
+          <w:tcPr>
+            <w:tcW w:w="3544" w:type="dxa"/>
+            <w:shd w:val="clear" w:color="auto" w:fill="auto"/>
+            <w:vAlign w:val="center"/>
+            <w:hideMark/>
+          </w:tcPr>
+          <w:p>
+            <w:pPr>
+              <w:spacing w:after="0" w:line="240" w:lineRule="auto"/>
+              <w:rPr>
+                <w:rFonts w:ascii="Arial" w:eastAsia="Times New Roman" w:hAnsi="Arial" w:cs="Arial"/>
+                <w:color w:val="000000"/>
+                <w:sz w:val="20"/>
+                <w:szCs w:val="20"/>
+              </w:rPr>
+            </w:pPr>
+          </w:p>
+        </w:tc>
+        <w:tc>
+          <w:tcPr>
+            <w:tcW w:w="3324" w:type="dxa"/>
+            <w:shd w:val="clear" w:color="auto" w:fill="auto"/>
+            <w:vAlign w:val="center"/>
+            <w:hideMark/>
+          </w:tcPr>
+          <w:p>
+            <w:pPr>
+              <w:spacing w:after="0" w:line="240" w:lineRule="auto"/>
+              <w:rPr>
+                <w:rFonts w:ascii="Arial" w:eastAsia="Times New Roman" w:hAnsi="Arial" w:cs="Arial"/>
+                <w:color w:val="000000"/>
+                <w:sz w:val="20"/>
+                <w:szCs w:val="20"/>
+              </w:rPr>
+            </w:pPr>
+          </w:p>
+        </w:tc>
+      </w:tr>
+    </w:tbl>
     <w:p>
       <w:pPr>
         <w:jc w:val="both"/>
@@ -20224,43 +21796,17 @@
     </w:p>
     <w:p>
       <w:pPr>
-        <w:jc w:val="both"/>
+        <w:jc w:val="center"/>
         <w:rPr>
           <w:rFonts w:ascii="Arial" w:hAnsi="Arial" w:cs="Arial"/>
         </w:rPr>
       </w:pPr>
-    </w:p>
-    <w:p>
-      <w:pPr>
-        <w:jc w:val="both"/>
-        <w:rPr>
-          <w:rFonts w:ascii="Arial" w:hAnsi="Arial" w:cs="Arial"/>
-        </w:rPr>
-      </w:pPr>
-    </w:p>
-    <w:p>
-      <w:pPr>
-        <w:jc w:val="both"/>
-        <w:rPr>
-          <w:rFonts w:ascii="Arial" w:hAnsi="Arial" w:cs="Arial"/>
-        </w:rPr>
-      </w:pPr>
-    </w:p>
-    <w:p>
-      <w:pPr>
-        <w:jc w:val="both"/>
-        <w:rPr>
-          <w:rFonts w:ascii="Arial" w:hAnsi="Arial" w:cs="Arial"/>
-        </w:rPr>
-      </w:pPr>
-    </w:p>
-    <w:p>
-      <w:pPr>
-        <w:jc w:val="both"/>
-        <w:rPr>
-          <w:rFonts w:ascii="Arial" w:hAnsi="Arial" w:cs="Arial"/>
-        </w:rPr>
-      </w:pPr>
+      <w:r>
+        <w:rPr>
+          <w:rFonts w:ascii="Arial" w:hAnsi="Arial" w:cs="Arial"/>
+        </w:rPr>
+        <w:t xml:space="preserve">Tabla 4.2: </w:t>
+      </w:r>
     </w:p>
     <w:p>
       <w:pPr>

</xml_diff>

<commit_message>
comenzando con CAPITULO 3-ANALISIS Y EVALUACION DE TECNOLOGIAS DE REALIDAD AUMENTADA..docx
</commit_message>
<xml_diff>
--- a/Documentacion/CAPITULO 4- METODOLOGIA DE DESARROLLO.docx
+++ b/Documentacion/CAPITULO 4- METODOLOGIA DE DESARROLLO.docx
@@ -19088,6 +19088,16 @@
                 <w:szCs w:val="20"/>
               </w:rPr>
             </w:pPr>
+            <w:r>
+              <w:rPr>
+                <w:rFonts w:ascii="Arial" w:eastAsia="Times New Roman" w:hAnsi="Arial" w:cs="Arial"/>
+                <w:b/>
+                <w:bCs/>
+                <w:sz w:val="20"/>
+                <w:szCs w:val="20"/>
+              </w:rPr>
+              <w:t>Llenar</w:t>
+            </w:r>
           </w:p>
         </w:tc>
         <w:tc>
@@ -19108,6 +19118,16 @@
                 <w:szCs w:val="20"/>
               </w:rPr>
             </w:pPr>
+            <w:r>
+              <w:rPr>
+                <w:rFonts w:ascii="Arial" w:eastAsia="Times New Roman" w:hAnsi="Arial" w:cs="Arial"/>
+                <w:b/>
+                <w:bCs/>
+                <w:sz w:val="20"/>
+                <w:szCs w:val="20"/>
+              </w:rPr>
+              <w:t>Llenar</w:t>
+            </w:r>
           </w:p>
         </w:tc>
       </w:tr>
@@ -19168,6 +19188,16 @@
                 <w:szCs w:val="20"/>
               </w:rPr>
             </w:pPr>
+            <w:r>
+              <w:rPr>
+                <w:rFonts w:ascii="Arial" w:eastAsia="Times New Roman" w:hAnsi="Arial" w:cs="Arial"/>
+                <w:b/>
+                <w:bCs/>
+                <w:sz w:val="20"/>
+                <w:szCs w:val="20"/>
+              </w:rPr>
+              <w:t>Llenar</w:t>
+            </w:r>
           </w:p>
         </w:tc>
         <w:tc>
@@ -19188,6 +19218,16 @@
                 <w:szCs w:val="20"/>
               </w:rPr>
             </w:pPr>
+            <w:r>
+              <w:rPr>
+                <w:rFonts w:ascii="Arial" w:eastAsia="Times New Roman" w:hAnsi="Arial" w:cs="Arial"/>
+                <w:b/>
+                <w:bCs/>
+                <w:sz w:val="20"/>
+                <w:szCs w:val="20"/>
+              </w:rPr>
+              <w:t>Llenar</w:t>
+            </w:r>
           </w:p>
         </w:tc>
         <w:tc>
@@ -19208,6 +19248,16 @@
                 <w:szCs w:val="20"/>
               </w:rPr>
             </w:pPr>
+            <w:r>
+              <w:rPr>
+                <w:rFonts w:ascii="Arial" w:eastAsia="Times New Roman" w:hAnsi="Arial" w:cs="Arial"/>
+                <w:b/>
+                <w:bCs/>
+                <w:sz w:val="20"/>
+                <w:szCs w:val="20"/>
+              </w:rPr>
+              <w:t>Llenar</w:t>
+            </w:r>
           </w:p>
         </w:tc>
       </w:tr>

</xml_diff>

<commit_message>
cap 4 terminacion de sprint 6 y 7
</commit_message>
<xml_diff>
--- a/Documentacion/CAPITULO 4- METODOLOGIA DE DESARROLLO.docx
+++ b/Documentacion/CAPITULO 4- METODOLOGIA DE DESARROLLO.docx
@@ -76,7 +76,7 @@
         </w:rPr>
         <w:t> </w:t>
       </w:r>
-      <w:hyperlink r:id="rId6" w:tooltip="Desarrollo de software" w:history="1">
+      <w:hyperlink r:id="rId8" w:tooltip="Desarrollo de software" w:history="1">
         <w:r>
           <w:rPr>
             <w:rStyle w:val="Hipervnculo"/>
@@ -114,7 +114,7 @@
         </w:rPr>
         <w:t> </w:t>
       </w:r>
-      <w:hyperlink r:id="rId7" w:tooltip="Desarrollo iterativo y creciente" w:history="1">
+      <w:hyperlink r:id="rId9" w:tooltip="Desarrollo iterativo y creciente" w:history="1">
         <w:r>
           <w:rPr>
             <w:rStyle w:val="Hipervnculo"/>
@@ -152,7 +152,7 @@
         </w:rPr>
         <w:t> </w:t>
       </w:r>
-      <w:hyperlink r:id="rId8" w:tooltip="Desarrollo ágil de software" w:history="1">
+      <w:hyperlink r:id="rId10" w:tooltip="Desarrollo ágil de software" w:history="1">
         <w:r>
           <w:rPr>
             <w:rStyle w:val="Hipervnculo"/>
@@ -179,14 +179,12 @@
         </w:rPr>
         <w:t>[</w:t>
       </w:r>
-      <w:proofErr w:type="spellStart"/>
       <w:r>
         <w:rPr>
           <w:rFonts w:ascii="Arial" w:eastAsia="Times New Roman" w:hAnsi="Arial" w:cs="Arial"/>
         </w:rPr>
         <w:t>Schwaber</w:t>
       </w:r>
-      <w:proofErr w:type="spellEnd"/>
       <w:r>
         <w:rPr>
           <w:rFonts w:ascii="Arial" w:eastAsia="Times New Roman" w:hAnsi="Arial" w:cs="Arial"/>
@@ -451,14 +449,12 @@
         </w:rPr>
         <w:t>[</w:t>
       </w:r>
-      <w:proofErr w:type="spellStart"/>
       <w:r>
         <w:rPr>
           <w:rFonts w:ascii="Arial" w:eastAsia="Times New Roman" w:hAnsi="Arial" w:cs="Arial"/>
         </w:rPr>
         <w:t>Schwaber</w:t>
       </w:r>
-      <w:proofErr w:type="spellEnd"/>
       <w:r>
         <w:rPr>
           <w:rFonts w:ascii="Arial" w:eastAsia="Times New Roman" w:hAnsi="Arial" w:cs="Arial"/>
@@ -689,23 +685,7 @@
           <w:rFonts w:ascii="Arial" w:hAnsi="Arial" w:cs="Arial"/>
           <w:u w:val="single"/>
         </w:rPr>
-        <w:t xml:space="preserve">Sprint </w:t>
-      </w:r>
-      <w:proofErr w:type="spellStart"/>
-      <w:r>
-        <w:rPr>
-          <w:rFonts w:ascii="Arial" w:hAnsi="Arial" w:cs="Arial"/>
-          <w:u w:val="single"/>
-        </w:rPr>
-        <w:t>Goal</w:t>
-      </w:r>
-      <w:proofErr w:type="spellEnd"/>
-      <w:r>
-        <w:rPr>
-          <w:rFonts w:ascii="Arial" w:hAnsi="Arial" w:cs="Arial"/>
-          <w:u w:val="single"/>
-        </w:rPr>
-        <w:t>:</w:t>
+        <w:t>Sprint Goal:</w:t>
       </w:r>
       <w:r>
         <w:rPr>
@@ -835,14 +815,12 @@
         </w:rPr>
         <w:t>[</w:t>
       </w:r>
-      <w:proofErr w:type="spellStart"/>
       <w:r>
         <w:rPr>
           <w:rFonts w:ascii="Arial" w:eastAsia="Times New Roman" w:hAnsi="Arial" w:cs="Arial"/>
         </w:rPr>
         <w:t>Schwaber</w:t>
       </w:r>
-      <w:proofErr w:type="spellEnd"/>
       <w:r>
         <w:rPr>
           <w:rFonts w:ascii="Arial" w:eastAsia="Times New Roman" w:hAnsi="Arial" w:cs="Arial"/>
@@ -975,21 +953,7 @@
         <w:rPr>
           <w:rFonts w:ascii="Arial" w:hAnsi="Arial" w:cs="Arial"/>
         </w:rPr>
-        <w:t xml:space="preserve">un Sprint y el valor de los incrementos de todos los </w:t>
-      </w:r>
-      <w:proofErr w:type="spellStart"/>
-      <w:r>
-        <w:rPr>
-          <w:rFonts w:ascii="Arial" w:hAnsi="Arial" w:cs="Arial"/>
-        </w:rPr>
-        <w:t>Sprints</w:t>
-      </w:r>
-      <w:proofErr w:type="spellEnd"/>
-      <w:r>
-        <w:rPr>
-          <w:rFonts w:ascii="Arial" w:hAnsi="Arial" w:cs="Arial"/>
-        </w:rPr>
-        <w:t xml:space="preserve"> anterio</w:t>
+        <w:t>un Sprint y el valor de los incrementos de todos los Sprints anterio</w:t>
       </w:r>
       <w:r>
         <w:rPr>
@@ -1035,14 +999,12 @@
         </w:rPr>
         <w:t>[</w:t>
       </w:r>
-      <w:proofErr w:type="spellStart"/>
       <w:r>
         <w:rPr>
           <w:rFonts w:ascii="Arial" w:eastAsia="Times New Roman" w:hAnsi="Arial" w:cs="Arial"/>
         </w:rPr>
         <w:t>Schwaber</w:t>
       </w:r>
-      <w:proofErr w:type="spellEnd"/>
       <w:r>
         <w:rPr>
           <w:rFonts w:ascii="Arial" w:eastAsia="Times New Roman" w:hAnsi="Arial" w:cs="Arial"/>
@@ -1089,7 +1051,7 @@
                     <pic:cNvPicPr/>
                   </pic:nvPicPr>
                   <pic:blipFill>
-                    <a:blip r:embed="rId9"/>
+                    <a:blip r:embed="rId11"/>
                     <a:stretch>
                       <a:fillRect/>
                     </a:stretch>
@@ -1148,7 +1110,6 @@
         </w:rPr>
         <w:t>[</w:t>
       </w:r>
-      <w:proofErr w:type="spellStart"/>
       <w:r>
         <w:rPr>
           <w:rFonts w:ascii="Arial" w:eastAsia="Times New Roman" w:hAnsi="Arial" w:cs="Arial"/>
@@ -1157,7 +1118,6 @@
         </w:rPr>
         <w:t>Schwaber</w:t>
       </w:r>
-      <w:proofErr w:type="spellEnd"/>
       <w:r>
         <w:rPr>
           <w:rFonts w:ascii="Arial" w:eastAsia="Times New Roman" w:hAnsi="Arial" w:cs="Arial"/>
@@ -1259,7 +1219,7 @@
         </w:rPr>
         <w:t> </w:t>
       </w:r>
-      <w:hyperlink r:id="rId10" w:tooltip="Desarrollo de software" w:history="1">
+      <w:hyperlink r:id="rId12" w:tooltip="Desarrollo de software" w:history="1">
         <w:r>
           <w:rPr>
             <w:rStyle w:val="Hipervnculo"/>
@@ -6543,23 +6503,7 @@
                 <w:rFonts w:ascii="Arial" w:eastAsia="Times New Roman" w:hAnsi="Arial" w:cs="Arial"/>
                 <w:color w:val="000000"/>
               </w:rPr>
-              <w:t xml:space="preserve">El cliente tendrá acceso a los diarios digitales </w:t>
-            </w:r>
-            <w:proofErr w:type="spellStart"/>
-            <w:r>
-              <w:rPr>
-                <w:rFonts w:ascii="Arial" w:eastAsia="Times New Roman" w:hAnsi="Arial" w:cs="Arial"/>
-                <w:color w:val="000000"/>
-              </w:rPr>
-              <w:t>mas</w:t>
-            </w:r>
-            <w:proofErr w:type="spellEnd"/>
-            <w:r>
-              <w:rPr>
-                <w:rFonts w:ascii="Arial" w:eastAsia="Times New Roman" w:hAnsi="Arial" w:cs="Arial"/>
-                <w:color w:val="000000"/>
-              </w:rPr>
-              <w:t xml:space="preserve"> leídos de Jujuy</w:t>
+              <w:t>El cliente tendrá acceso a los diarios digitales mas leídos de Jujuy</w:t>
             </w:r>
             <w:r>
               <w:rPr>
@@ -17559,6 +17503,14 @@
                 <w:color w:val="000000"/>
               </w:rPr>
               <w:t>Preparación de la defensa fina</w:t>
+            </w:r>
+            <w:r>
+              <w:rPr>
+                <w:rFonts w:ascii="Arial" w:eastAsia="Times New Roman" w:hAnsi="Arial" w:cs="Arial"/>
+                <w:bCs/>
+                <w:color w:val="000000"/>
+              </w:rPr>
+              <w:t>l</w:t>
             </w:r>
           </w:p>
         </w:tc>
@@ -19083,7 +19035,7 @@
               <w:spacing w:after="0" w:line="240" w:lineRule="auto"/>
               <w:rPr>
                 <w:rFonts w:ascii="Arial" w:eastAsia="Times New Roman" w:hAnsi="Arial" w:cs="Arial"/>
-                <w:color w:val="000000"/>
+                <w:bCs/>
                 <w:sz w:val="20"/>
                 <w:szCs w:val="20"/>
               </w:rPr>
@@ -19091,12 +19043,40 @@
             <w:r>
               <w:rPr>
                 <w:rFonts w:ascii="Arial" w:eastAsia="Times New Roman" w:hAnsi="Arial" w:cs="Arial"/>
-                <w:b/>
                 <w:bCs/>
                 <w:sz w:val="20"/>
                 <w:szCs w:val="20"/>
               </w:rPr>
-              <w:t>Llenar</w:t>
+              <w:t>Demoras en la corrección de la Documentación</w:t>
+            </w:r>
+            <w:r>
+              <w:rPr>
+                <w:rFonts w:ascii="Arial" w:eastAsia="Times New Roman" w:hAnsi="Arial" w:cs="Arial"/>
+                <w:bCs/>
+                <w:sz w:val="20"/>
+                <w:szCs w:val="20"/>
+              </w:rPr>
+              <w:t>.</w:t>
+            </w:r>
+          </w:p>
+          <w:p>
+            <w:pPr>
+              <w:spacing w:after="0" w:line="240" w:lineRule="auto"/>
+              <w:rPr>
+                <w:rFonts w:ascii="Arial" w:eastAsia="Times New Roman" w:hAnsi="Arial" w:cs="Arial"/>
+                <w:color w:val="000000"/>
+                <w:sz w:val="20"/>
+                <w:szCs w:val="20"/>
+              </w:rPr>
+            </w:pPr>
+            <w:r>
+              <w:rPr>
+                <w:rFonts w:ascii="Arial" w:eastAsia="Times New Roman" w:hAnsi="Arial" w:cs="Arial"/>
+                <w:bCs/>
+                <w:sz w:val="20"/>
+                <w:szCs w:val="20"/>
+              </w:rPr>
+              <w:t>Demoras en las correcciones del Prototipo a presentar al cliente.</w:t>
             </w:r>
           </w:p>
         </w:tc>
@@ -19121,12 +19101,29 @@
             <w:r>
               <w:rPr>
                 <w:rFonts w:ascii="Arial" w:eastAsia="Times New Roman" w:hAnsi="Arial" w:cs="Arial"/>
-                <w:b/>
                 <w:bCs/>
                 <w:sz w:val="20"/>
                 <w:szCs w:val="20"/>
               </w:rPr>
-              <w:t>Llenar</w:t>
+              <w:t>Buscar más contenido</w:t>
+            </w:r>
+            <w:r>
+              <w:rPr>
+                <w:rFonts w:ascii="Arial" w:eastAsia="Times New Roman" w:hAnsi="Arial" w:cs="Arial"/>
+                <w:bCs/>
+                <w:sz w:val="20"/>
+                <w:szCs w:val="20"/>
+              </w:rPr>
+              <w:t xml:space="preserve"> sobre la comunidad sorda</w:t>
+            </w:r>
+            <w:r>
+              <w:rPr>
+                <w:rFonts w:ascii="Arial" w:eastAsia="Times New Roman" w:hAnsi="Arial" w:cs="Arial"/>
+                <w:bCs/>
+                <w:sz w:val="20"/>
+                <w:szCs w:val="20"/>
+              </w:rPr>
+              <w:t xml:space="preserve"> de San Salvador de Jujuy.</w:t>
             </w:r>
           </w:p>
         </w:tc>
@@ -19182,7 +19179,6 @@
               <w:spacing w:after="0" w:line="240" w:lineRule="auto"/>
               <w:rPr>
                 <w:rFonts w:ascii="Arial" w:eastAsia="Times New Roman" w:hAnsi="Arial" w:cs="Arial"/>
-                <w:b/>
                 <w:bCs/>
                 <w:sz w:val="20"/>
                 <w:szCs w:val="20"/>
@@ -19191,12 +19187,11 @@
             <w:r>
               <w:rPr>
                 <w:rFonts w:ascii="Arial" w:eastAsia="Times New Roman" w:hAnsi="Arial" w:cs="Arial"/>
-                <w:b/>
                 <w:bCs/>
                 <w:sz w:val="20"/>
                 <w:szCs w:val="20"/>
               </w:rPr>
-              <w:t>Llenar</w:t>
+              <w:t>Finalización de la documentación y pruebas finales del prototipo.</w:t>
             </w:r>
           </w:p>
         </w:tc>
@@ -19221,12 +19216,11 @@
             <w:r>
               <w:rPr>
                 <w:rFonts w:ascii="Arial" w:eastAsia="Times New Roman" w:hAnsi="Arial" w:cs="Arial"/>
-                <w:b/>
                 <w:bCs/>
                 <w:sz w:val="20"/>
                 <w:szCs w:val="20"/>
               </w:rPr>
-              <w:t>Llenar</w:t>
+              <w:t>Correcciones de detalles en documentación..</w:t>
             </w:r>
           </w:p>
         </w:tc>
@@ -19251,12 +19245,11 @@
             <w:r>
               <w:rPr>
                 <w:rFonts w:ascii="Arial" w:eastAsia="Times New Roman" w:hAnsi="Arial" w:cs="Arial"/>
-                <w:b/>
                 <w:bCs/>
                 <w:sz w:val="20"/>
                 <w:szCs w:val="20"/>
               </w:rPr>
-              <w:t>Llenar</w:t>
+              <w:t>Mejorar la presentación del Sistema para la Defensa.</w:t>
             </w:r>
           </w:p>
         </w:tc>
@@ -19503,6 +19496,56 @@
     </w:sectPr>
   </w:body>
 </w:document>
+</file>
+
+<file path=word/endnotes.xml><?xml version="1.0" encoding="utf-8"?>
+<w:endnotes xmlns:ve="http://schemas.openxmlformats.org/markup-compatibility/2006" xmlns:o="urn:schemas-microsoft-com:office:office" xmlns:r="http://schemas.openxmlformats.org/officeDocument/2006/relationships" xmlns:m="http://schemas.openxmlformats.org/officeDocument/2006/math" xmlns:v="urn:schemas-microsoft-com:vml" xmlns:wp="http://schemas.openxmlformats.org/drawingml/2006/wordprocessingDrawing" xmlns:w10="urn:schemas-microsoft-com:office:word" xmlns:w="http://schemas.openxmlformats.org/wordprocessingml/2006/main" xmlns:wne="http://schemas.microsoft.com/office/word/2006/wordml">
+  <w:endnote w:type="separator" w:id="0">
+    <w:p>
+      <w:pPr>
+        <w:spacing w:after="0" w:line="240" w:lineRule="auto"/>
+      </w:pPr>
+      <w:r>
+        <w:separator/>
+      </w:r>
+    </w:p>
+  </w:endnote>
+  <w:endnote w:type="continuationSeparator" w:id="1">
+    <w:p>
+      <w:pPr>
+        <w:spacing w:after="0" w:line="240" w:lineRule="auto"/>
+      </w:pPr>
+      <w:r>
+        <w:continuationSeparator/>
+      </w:r>
+    </w:p>
+  </w:endnote>
+</w:endnotes>
+</file>
+
+<file path=word/footnotes.xml><?xml version="1.0" encoding="utf-8"?>
+<w:footnotes xmlns:ve="http://schemas.openxmlformats.org/markup-compatibility/2006" xmlns:o="urn:schemas-microsoft-com:office:office" xmlns:r="http://schemas.openxmlformats.org/officeDocument/2006/relationships" xmlns:m="http://schemas.openxmlformats.org/officeDocument/2006/math" xmlns:v="urn:schemas-microsoft-com:vml" xmlns:wp="http://schemas.openxmlformats.org/drawingml/2006/wordprocessingDrawing" xmlns:w10="urn:schemas-microsoft-com:office:word" xmlns:w="http://schemas.openxmlformats.org/wordprocessingml/2006/main" xmlns:wne="http://schemas.microsoft.com/office/word/2006/wordml">
+  <w:footnote w:type="separator" w:id="0">
+    <w:p>
+      <w:pPr>
+        <w:spacing w:after="0" w:line="240" w:lineRule="auto"/>
+      </w:pPr>
+      <w:r>
+        <w:separator/>
+      </w:r>
+    </w:p>
+  </w:footnote>
+  <w:footnote w:type="continuationSeparator" w:id="1">
+    <w:p>
+      <w:pPr>
+        <w:spacing w:after="0" w:line="240" w:lineRule="auto"/>
+      </w:pPr>
+      <w:r>
+        <w:continuationSeparator/>
+      </w:r>
+    </w:p>
+  </w:footnote>
+</w:footnotes>
 </file>
 
 <file path=word/numbering.xml><?xml version="1.0" encoding="utf-8"?>
@@ -20413,6 +20456,54 @@
     <w:basedOn w:val="Fuentedeprrafopredeter"/>
     <w:rsid w:val="004F10DC"/>
   </w:style>
+  <w:style w:type="paragraph" w:styleId="Encabezado">
+    <w:name w:val="header"/>
+    <w:basedOn w:val="Normal"/>
+    <w:link w:val="EncabezadoCar"/>
+    <w:uiPriority w:val="99"/>
+    <w:semiHidden/>
+    <w:unhideWhenUsed/>
+    <w:rsid w:val="00F33998"/>
+    <w:pPr>
+      <w:tabs>
+        <w:tab w:val="center" w:pos="4252"/>
+        <w:tab w:val="right" w:pos="8504"/>
+      </w:tabs>
+      <w:spacing w:after="0" w:line="240" w:lineRule="auto"/>
+    </w:pPr>
+  </w:style>
+  <w:style w:type="character" w:customStyle="1" w:styleId="EncabezadoCar">
+    <w:name w:val="Encabezado Car"/>
+    <w:basedOn w:val="Fuentedeprrafopredeter"/>
+    <w:link w:val="Encabezado"/>
+    <w:uiPriority w:val="99"/>
+    <w:semiHidden/>
+    <w:rsid w:val="00F33998"/>
+  </w:style>
+  <w:style w:type="paragraph" w:styleId="Piedepgina">
+    <w:name w:val="footer"/>
+    <w:basedOn w:val="Normal"/>
+    <w:link w:val="PiedepginaCar"/>
+    <w:uiPriority w:val="99"/>
+    <w:semiHidden/>
+    <w:unhideWhenUsed/>
+    <w:rsid w:val="00F33998"/>
+    <w:pPr>
+      <w:tabs>
+        <w:tab w:val="center" w:pos="4252"/>
+        <w:tab w:val="right" w:pos="8504"/>
+      </w:tabs>
+      <w:spacing w:after="0" w:line="240" w:lineRule="auto"/>
+    </w:pPr>
+  </w:style>
+  <w:style w:type="character" w:customStyle="1" w:styleId="PiedepginaCar">
+    <w:name w:val="Pie de página Car"/>
+    <w:basedOn w:val="Fuentedeprrafopredeter"/>
+    <w:link w:val="Piedepgina"/>
+    <w:uiPriority w:val="99"/>
+    <w:semiHidden/>
+    <w:rsid w:val="00F33998"/>
+  </w:style>
 </w:styles>
 </file>
 

</xml_diff>

<commit_message>
finalizacion CAPITULO 4- METODOLOGIA DE DESARROLLO.docx
</commit_message>
<xml_diff>
--- a/Documentacion/CAPITULO 4- METODOLOGIA DE DESARROLLO.docx
+++ b/Documentacion/CAPITULO 4- METODOLOGIA DE DESARROLLO.docx
@@ -385,7 +385,31 @@
         <w:rPr>
           <w:rFonts w:ascii="Arial" w:hAnsi="Arial" w:cs="Arial"/>
         </w:rPr>
-        <w:t>etapas del desarrollo de software: Análisis de Requisitos, Diseño, Codificación, Pruebas.</w:t>
+        <w:t>etapas del desarrollo de software:</w:t>
+      </w:r>
+      <w:r>
+        <w:rPr>
+          <w:rFonts w:ascii="Arial" w:hAnsi="Arial" w:cs="Arial"/>
+        </w:rPr>
+        <w:t xml:space="preserve"> Formulación del Problemas, Relevamiento y</w:t>
+      </w:r>
+      <w:r>
+        <w:rPr>
+          <w:rFonts w:ascii="Arial" w:hAnsi="Arial" w:cs="Arial"/>
+        </w:rPr>
+        <w:t xml:space="preserve"> Análisis de Re</w:t>
+      </w:r>
+      <w:r>
+        <w:rPr>
+          <w:rFonts w:ascii="Arial" w:hAnsi="Arial" w:cs="Arial"/>
+        </w:rPr>
+        <w:t xml:space="preserve">quisitos, Diseño, Codificación y </w:t>
+      </w:r>
+      <w:r>
+        <w:rPr>
+          <w:rFonts w:ascii="Arial" w:hAnsi="Arial" w:cs="Arial"/>
+        </w:rPr>
+        <w:t>Pruebas.</w:t>
       </w:r>
     </w:p>
     <w:p>
@@ -2417,6 +2441,200 @@
     </w:p>
     <w:p>
       <w:pPr>
+        <w:pStyle w:val="Ttulo2"/>
+        <w:rPr>
+          <w:rFonts w:ascii="Arial" w:hAnsi="Arial" w:cs="Arial"/>
+          <w:sz w:val="22"/>
+          <w:szCs w:val="22"/>
+          <w:lang w:val="es-ES"/>
+        </w:rPr>
+      </w:pPr>
+      <w:r>
+        <w:rPr>
+          <w:rFonts w:ascii="Arial" w:hAnsi="Arial" w:cs="Arial"/>
+          <w:sz w:val="22"/>
+          <w:szCs w:val="22"/>
+          <w:lang w:val="es-ES"/>
+        </w:rPr>
+        <w:lastRenderedPageBreak/>
+        <w:t>Actividades realizadas</w:t>
+      </w:r>
+    </w:p>
+    <w:p>
+      <w:pPr>
+        <w:rPr>
+          <w:rFonts w:ascii="Arial" w:hAnsi="Arial" w:cs="Arial"/>
+        </w:rPr>
+      </w:pPr>
+      <w:r>
+        <w:rPr>
+          <w:rFonts w:ascii="Arial" w:hAnsi="Arial" w:cs="Arial"/>
+        </w:rPr>
+        <w:t xml:space="preserve">Las actividades realizadas durante el desarrollo del prototipo fueron: </w:t>
+      </w:r>
+    </w:p>
+    <w:p>
+      <w:pPr>
+        <w:numPr>
+          <w:ilvl w:val="0"/>
+          <w:numId w:val="7"/>
+        </w:numPr>
+        <w:spacing w:before="260" w:after="260" w:line="240" w:lineRule="auto"/>
+        <w:jc w:val="both"/>
+        <w:rPr>
+          <w:rFonts w:ascii="Arial" w:hAnsi="Arial" w:cs="Arial"/>
+        </w:rPr>
+      </w:pPr>
+      <w:r>
+        <w:rPr>
+          <w:rFonts w:ascii="Arial" w:hAnsi="Arial" w:cs="Arial"/>
+        </w:rPr>
+        <w:t>Product Backlog: es una lista priorizada de requisitos</w:t>
+      </w:r>
+      <w:r>
+        <w:rPr>
+          <w:rFonts w:ascii="Arial" w:hAnsi="Arial" w:cs="Arial"/>
+        </w:rPr>
+        <w:t xml:space="preserve"> y</w:t>
+      </w:r>
+      <w:r>
+        <w:rPr>
+          <w:rFonts w:ascii="Arial" w:hAnsi="Arial" w:cs="Arial"/>
+        </w:rPr>
+        <w:t xml:space="preserve"> básicamente se basó en el alcance definido para el proyecto.</w:t>
+      </w:r>
+    </w:p>
+    <w:p>
+      <w:pPr>
+        <w:numPr>
+          <w:ilvl w:val="0"/>
+          <w:numId w:val="7"/>
+        </w:numPr>
+        <w:spacing w:before="260" w:after="260" w:line="240" w:lineRule="auto"/>
+        <w:jc w:val="both"/>
+        <w:rPr>
+          <w:rFonts w:ascii="Arial" w:hAnsi="Arial" w:cs="Arial"/>
+        </w:rPr>
+      </w:pPr>
+      <w:r>
+        <w:rPr>
+          <w:rFonts w:ascii="Arial" w:hAnsi="Arial" w:cs="Arial"/>
+        </w:rPr>
+        <w:t xml:space="preserve">Sprint: son las iteraciones de trabajo con duraciones acotadas de tiempo, para el desarrollo de producto se consideró 4 semanas como la mejor opción para la duración de cada ciclo. </w:t>
+      </w:r>
+    </w:p>
+    <w:p>
+      <w:pPr>
+        <w:numPr>
+          <w:ilvl w:val="0"/>
+          <w:numId w:val="7"/>
+        </w:numPr>
+        <w:spacing w:before="260" w:after="260" w:line="240" w:lineRule="auto"/>
+        <w:jc w:val="both"/>
+        <w:rPr>
+          <w:rFonts w:ascii="Arial" w:hAnsi="Arial" w:cs="Arial"/>
+        </w:rPr>
+      </w:pPr>
+      <w:r>
+        <w:rPr>
+          <w:rFonts w:ascii="Arial" w:hAnsi="Arial" w:cs="Arial"/>
+        </w:rPr>
+        <w:t>Daily Scrum: es una reunión diaria breve</w:t>
+      </w:r>
+      <w:r>
+        <w:rPr>
+          <w:rFonts w:ascii="Arial" w:hAnsi="Arial" w:cs="Arial"/>
+        </w:rPr>
+        <w:t xml:space="preserve"> de entre 10 a 15 minutos, donde el equipo da a conocer </w:t>
+      </w:r>
+      <w:r>
+        <w:rPr>
+          <w:rFonts w:ascii="Arial" w:hAnsi="Arial" w:cs="Arial"/>
+        </w:rPr>
+        <w:t xml:space="preserve"> básicamente los avances,  e inconvenientes del sprint en curso. De esta información pueden resultar, de ser necesario, una re planificación de las tareas del sprint</w:t>
+      </w:r>
+      <w:r>
+        <w:rPr>
+          <w:rFonts w:ascii="Arial" w:hAnsi="Arial" w:cs="Arial"/>
+        </w:rPr>
+        <w:t xml:space="preserve"> que se está desarrollando. La D</w:t>
+      </w:r>
+      <w:r>
+        <w:rPr>
+          <w:rFonts w:ascii="Arial" w:hAnsi="Arial" w:cs="Arial"/>
+        </w:rPr>
+        <w:t xml:space="preserve">aily </w:t>
+      </w:r>
+      <w:r>
+        <w:rPr>
+          <w:rFonts w:ascii="Arial" w:hAnsi="Arial" w:cs="Arial"/>
+        </w:rPr>
+        <w:t>Scrum</w:t>
+      </w:r>
+      <w:r>
+        <w:rPr>
+          <w:rFonts w:ascii="Arial" w:hAnsi="Arial" w:cs="Arial"/>
+        </w:rPr>
+        <w:t xml:space="preserve"> ha sido considerada por el equipo como fundamental para el éxito de los </w:t>
+      </w:r>
+      <w:r>
+        <w:rPr>
+          <w:rFonts w:ascii="Arial" w:hAnsi="Arial" w:cs="Arial"/>
+        </w:rPr>
+        <w:t>S</w:t>
+      </w:r>
+      <w:r>
+        <w:rPr>
+          <w:rFonts w:ascii="Arial" w:hAnsi="Arial" w:cs="Arial"/>
+        </w:rPr>
+        <w:t>print</w:t>
+      </w:r>
+      <w:r>
+        <w:rPr>
+          <w:rFonts w:ascii="Arial" w:hAnsi="Arial" w:cs="Arial"/>
+        </w:rPr>
+        <w:t>s</w:t>
+      </w:r>
+      <w:r>
+        <w:rPr>
+          <w:rFonts w:ascii="Arial" w:hAnsi="Arial" w:cs="Arial"/>
+        </w:rPr>
+        <w:t xml:space="preserve"> desarrollados.</w:t>
+      </w:r>
+    </w:p>
+    <w:p>
+      <w:pPr>
+        <w:numPr>
+          <w:ilvl w:val="0"/>
+          <w:numId w:val="7"/>
+        </w:numPr>
+        <w:spacing w:before="260" w:after="260" w:line="240" w:lineRule="auto"/>
+        <w:jc w:val="both"/>
+        <w:rPr>
+          <w:rFonts w:ascii="Arial" w:hAnsi="Arial" w:cs="Arial"/>
+        </w:rPr>
+      </w:pPr>
+      <w:r>
+        <w:rPr>
+          <w:rFonts w:ascii="Arial" w:hAnsi="Arial" w:cs="Arial"/>
+        </w:rPr>
+        <w:t>Retrospective: otro de los componentes clave para el logro de los objetivos, ya que es la revisión que hace el equipo de todo lo realizado en el sprint que acaba de finalizar, se busca determinar los errores y aciertos producidos en pos de una mejora continua</w:t>
+      </w:r>
+      <w:r>
+        <w:rPr>
+          <w:rFonts w:ascii="Arial" w:hAnsi="Arial" w:cs="Arial"/>
+        </w:rPr>
+        <w:t xml:space="preserve"> </w:t>
+      </w:r>
+      <w:r>
+        <w:rPr>
+          <w:rFonts w:ascii="Arial" w:hAnsi="Arial" w:cs="Arial"/>
+        </w:rPr>
+        <w:t>del team.</w:t>
+      </w:r>
+    </w:p>
+    <w:p>
+      <w:pPr>
         <w:jc w:val="both"/>
         <w:rPr>
           <w:rFonts w:ascii="Arial" w:hAnsi="Arial" w:cs="Arial"/>
@@ -19472,7 +19690,7 @@
         <v:path o:extrusionok="f" gradientshapeok="t" o:connecttype="rect"/>
         <o:lock v:ext="edit" aspectratio="t"/>
       </v:shapetype>
-      <v:shape id="_x0000_i1092" type="#_x0000_t75" style="width:11.25pt;height:11.25pt" o:bullet="t">
+      <v:shape id="_x0000_i1035" type="#_x0000_t75" style="width:11.25pt;height:11.25pt" o:bullet="t">
         <v:imagedata r:id="rId1" o:title="msoDF04"/>
       </v:shape>
     </w:pict>
@@ -20590,6 +20808,32 @@
     <w:qFormat/>
     <w:rsid w:val="0084454E"/>
   </w:style>
+  <w:style w:type="paragraph" w:styleId="Ttulo2">
+    <w:name w:val="heading 2"/>
+    <w:basedOn w:val="Normal"/>
+    <w:next w:val="Normal"/>
+    <w:link w:val="Ttulo2Car1"/>
+    <w:uiPriority w:val="9"/>
+    <w:unhideWhenUsed/>
+    <w:qFormat/>
+    <w:rsid w:val="00690FD1"/>
+    <w:pPr>
+      <w:keepNext/>
+      <w:spacing w:before="240" w:after="240" w:line="240" w:lineRule="auto"/>
+      <w:jc w:val="both"/>
+      <w:outlineLvl w:val="1"/>
+    </w:pPr>
+    <w:rPr>
+      <w:rFonts w:asciiTheme="majorHAnsi" w:eastAsia="Times New Roman" w:hAnsiTheme="majorHAnsi" w:cs="Times New Roman"/>
+      <w:b/>
+      <w:bCs/>
+      <w:iCs/>
+      <w:caps/>
+      <w:sz w:val="28"/>
+      <w:szCs w:val="28"/>
+      <w:lang w:val="es-AR" w:eastAsia="es-AR"/>
+    </w:rPr>
+  </w:style>
   <w:style w:type="character" w:default="1" w:styleId="Fuentedeprrafopredeter">
     <w:name w:val="Default Paragraph Font"/>
     <w:uiPriority w:val="1"/>
@@ -20807,6 +21051,38 @@
     <w:uiPriority w:val="99"/>
     <w:semiHidden/>
     <w:rsid w:val="00F33998"/>
+  </w:style>
+  <w:style w:type="character" w:customStyle="1" w:styleId="Ttulo2Car">
+    <w:name w:val="Título 2 Car"/>
+    <w:basedOn w:val="Fuentedeprrafopredeter"/>
+    <w:link w:val="Ttulo2"/>
+    <w:uiPriority w:val="9"/>
+    <w:semiHidden/>
+    <w:rsid w:val="00690FD1"/>
+    <w:rPr>
+      <w:rFonts w:asciiTheme="majorHAnsi" w:eastAsiaTheme="majorEastAsia" w:hAnsiTheme="majorHAnsi" w:cstheme="majorBidi"/>
+      <w:b/>
+      <w:bCs/>
+      <w:color w:val="4F81BD" w:themeColor="accent1"/>
+      <w:sz w:val="26"/>
+      <w:szCs w:val="26"/>
+    </w:rPr>
+  </w:style>
+  <w:style w:type="character" w:customStyle="1" w:styleId="Ttulo2Car1">
+    <w:name w:val="Título 2 Car1"/>
+    <w:link w:val="Ttulo2"/>
+    <w:uiPriority w:val="9"/>
+    <w:rsid w:val="00690FD1"/>
+    <w:rPr>
+      <w:rFonts w:asciiTheme="majorHAnsi" w:eastAsia="Times New Roman" w:hAnsiTheme="majorHAnsi" w:cs="Times New Roman"/>
+      <w:b/>
+      <w:bCs/>
+      <w:iCs/>
+      <w:caps/>
+      <w:sz w:val="28"/>
+      <w:szCs w:val="28"/>
+      <w:lang w:val="es-AR" w:eastAsia="es-AR"/>
+    </w:rPr>
   </w:style>
 </w:styles>
 </file>

</xml_diff>